<commit_message>
Added a different graph on sorted data which represents the data better than the earlier
</commit_message>
<xml_diff>
--- a/Reports/Docs/NegativeTopVsRandomNegative.docx
+++ b/Reports/Docs/NegativeTopVsRandomNegative.docx
@@ -9,9 +9,9 @@
           <w:noProof/>
         </w:rPr>
         <w:drawing>
-          <wp:inline distT="0" distB="0" distL="0" distR="0" wp14:anchorId="32F7D06A" wp14:editId="68033D36">
-            <wp:extent cx="6566535" cy="3431540"/>
-            <wp:effectExtent l="0" t="0" r="12065" b="0"/>
+          <wp:inline distT="0" distB="0" distL="0" distR="0" wp14:anchorId="32F7D06A" wp14:editId="76AEE010">
+            <wp:extent cx="6858000" cy="3431540"/>
+            <wp:effectExtent l="0" t="0" r="0" b="0"/>
             <wp:docPr id="1" name="Chart 1"/>
             <wp:cNvGraphicFramePr/>
             <a:graphic xmlns:a="http://schemas.openxmlformats.org/drawingml/2006/main">
@@ -565,7 +565,7 @@
               <c:strCache>
                 <c:ptCount val="1"/>
                 <c:pt idx="0">
-                  <c:v>Negative</c:v>
+                  <c:v>Negative_F</c:v>
                 </c:pt>
               </c:strCache>
             </c:strRef>
@@ -594,223 +594,223 @@
               <c:strCache>
                 <c:ptCount val="73"/>
                 <c:pt idx="0">
+                  <c:v>Tay_TooCool</c:v>
+                </c:pt>
+                <c:pt idx="1">
+                  <c:v>welOVEJassy</c:v>
+                </c:pt>
+                <c:pt idx="2">
+                  <c:v>Paulysue</c:v>
+                </c:pt>
+                <c:pt idx="3">
+                  <c:v>Nenneeee_</c:v>
+                </c:pt>
+                <c:pt idx="4">
+                  <c:v>InSydni_WeTrust</c:v>
+                </c:pt>
+                <c:pt idx="5">
+                  <c:v>Deepowell_62</c:v>
+                </c:pt>
+                <c:pt idx="6">
+                  <c:v>youngboy_juney</c:v>
+                </c:pt>
+                <c:pt idx="7">
+                  <c:v>_kodimarie</c:v>
+                </c:pt>
+                <c:pt idx="8">
+                  <c:v>acuuura</c:v>
+                </c:pt>
+                <c:pt idx="9">
+                  <c:v>Kololiaaionee</c:v>
+                </c:pt>
+                <c:pt idx="10">
+                  <c:v>Leathercrocs</c:v>
+                </c:pt>
+                <c:pt idx="11">
+                  <c:v>IndieJoi</c:v>
+                </c:pt>
+                <c:pt idx="12">
+                  <c:v>BallOut__Duke</c:v>
+                </c:pt>
+                <c:pt idx="13">
+                  <c:v>kasiax__</c:v>
+                </c:pt>
+                <c:pt idx="14">
+                  <c:v>wesleyroberts4</c:v>
+                </c:pt>
+                <c:pt idx="15">
+                  <c:v>markos</c:v>
+                </c:pt>
+                <c:pt idx="16">
+                  <c:v>AnnaX15</c:v>
+                </c:pt>
+                <c:pt idx="17">
+                  <c:v>_iprettynay</c:v>
+                </c:pt>
+                <c:pt idx="18">
+                  <c:v>JoeGodden12</c:v>
+                </c:pt>
+                <c:pt idx="19">
+                  <c:v>mahdyy_</c:v>
+                </c:pt>
+                <c:pt idx="20">
+                  <c:v>_BitchYouSEEMe</c:v>
+                </c:pt>
+                <c:pt idx="21">
+                  <c:v>joselinewest</c:v>
+                </c:pt>
+                <c:pt idx="22">
+                  <c:v>laurenlaiyen</c:v>
+                </c:pt>
+                <c:pt idx="23">
+                  <c:v>_djuannaaa</c:v>
+                </c:pt>
+                <c:pt idx="24">
+                  <c:v>maria_thtkidd</c:v>
+                </c:pt>
+                <c:pt idx="25">
+                  <c:v>qz</c:v>
+                </c:pt>
+                <c:pt idx="26">
+                  <c:v>BV</c:v>
+                </c:pt>
+                <c:pt idx="27">
+                  <c:v>KasiaMitchell</c:v>
+                </c:pt>
+                <c:pt idx="28">
+                  <c:v>tnewtondunn</c:v>
+                </c:pt>
+                <c:pt idx="29">
+                  <c:v>qx</c:v>
+                </c:pt>
+                <c:pt idx="30">
+                  <c:v>itsSamCollins</c:v>
+                </c:pt>
+                <c:pt idx="31">
+                  <c:v>lonnaannmarie</c:v>
+                </c:pt>
+                <c:pt idx="32">
+                  <c:v>tbhjustlol</c:v>
+                </c:pt>
+                <c:pt idx="33">
+                  <c:v>settle4LES</c:v>
+                </c:pt>
+                <c:pt idx="34">
+                  <c:v>songsmakesense</c:v>
+                </c:pt>
+                <c:pt idx="35">
+                  <c:v>jacobjohntow</c:v>
+                </c:pt>
+                <c:pt idx="36">
+                  <c:v>BW</c:v>
+                </c:pt>
+                <c:pt idx="37">
+                  <c:v>ChelsTopley</c:v>
+                </c:pt>
+                <c:pt idx="38">
+                  <c:v>lobakerrr</c:v>
+                </c:pt>
+                <c:pt idx="39">
+                  <c:v>mrbenjaminlaw</c:v>
+                </c:pt>
+                <c:pt idx="40">
+                  <c:v>kb</c:v>
+                </c:pt>
+                <c:pt idx="41">
+                  <c:v>JakeReesMogg</c:v>
+                </c:pt>
+                <c:pt idx="42">
+                  <c:v>DrShobha</c:v>
+                </c:pt>
+                <c:pt idx="43">
+                  <c:v>CameronYardeJnr</c:v>
+                </c:pt>
+                <c:pt idx="44">
+                  <c:v>alexmassie</c:v>
+                </c:pt>
+                <c:pt idx="45">
+                  <c:v>lg</c:v>
+                </c:pt>
+                <c:pt idx="46">
+                  <c:v>jennatar</c:v>
+                </c:pt>
+                <c:pt idx="47">
+                  <c:v>AntiJokeTyrone</c:v>
+                </c:pt>
+                <c:pt idx="48">
+                  <c:v>GamesBeat</c:v>
+                </c:pt>
+                <c:pt idx="49">
+                  <c:v>Krazy_kaybrooks</c:v>
+                </c:pt>
+                <c:pt idx="50">
+                  <c:v>iA</c:v>
+                </c:pt>
+                <c:pt idx="51">
+                  <c:v>NemRaps</c:v>
+                </c:pt>
+                <c:pt idx="52">
+                  <c:v>c2</c:v>
+                </c:pt>
+                <c:pt idx="53">
+                  <c:v>Drew_Money21</c:v>
+                </c:pt>
+                <c:pt idx="54">
+                  <c:v>rx</c:v>
+                </c:pt>
+                <c:pt idx="55">
+                  <c:v>1DLittleSecret</c:v>
+                </c:pt>
+                <c:pt idx="56">
                   <c:v>108</c:v>
                 </c:pt>
-                <c:pt idx="1">
-                  <c:v>1DLittleSecret</c:v>
-                </c:pt>
-                <c:pt idx="2">
-                  <c:v>_BitchYouSEEMe</c:v>
-                </c:pt>
-                <c:pt idx="3">
-                  <c:v>_djuannaaa</c:v>
-                </c:pt>
-                <c:pt idx="4">
-                  <c:v>_iprettynay</c:v>
-                </c:pt>
-                <c:pt idx="5">
-                  <c:v>_kodimarie</c:v>
-                </c:pt>
-                <c:pt idx="6">
+                <c:pt idx="57">
+                  <c:v>jazzabellediary</c:v>
+                </c:pt>
+                <c:pt idx="58">
                   <c:v>aaronwade4</c:v>
                 </c:pt>
-                <c:pt idx="7">
-                  <c:v>acuuura</c:v>
-                </c:pt>
-                <c:pt idx="8">
-                  <c:v>alexmassie</c:v>
-                </c:pt>
-                <c:pt idx="9">
+                <c:pt idx="59">
+                  <c:v>DiBiaseATL</c:v>
+                </c:pt>
+                <c:pt idx="60">
+                  <c:v>Ascii211</c:v>
+                </c:pt>
+                <c:pt idx="61">
+                  <c:v>wr</c:v>
+                </c:pt>
+                <c:pt idx="62">
+                  <c:v>pasletime</c:v>
+                </c:pt>
+                <c:pt idx="63">
+                  <c:v>MissJennifer</c:v>
+                </c:pt>
+                <c:pt idx="64">
                   <c:v>AnnaRvr</c:v>
                 </c:pt>
-                <c:pt idx="10">
-                  <c:v>AnnaX15</c:v>
-                </c:pt>
-                <c:pt idx="11">
-                  <c:v>AntiJokeTyrone</c:v>
-                </c:pt>
-                <c:pt idx="12">
-                  <c:v>Ascii211</c:v>
-                </c:pt>
-                <c:pt idx="13">
-                  <c:v>BallOut__Duke</c:v>
-                </c:pt>
-                <c:pt idx="14">
-                  <c:v>BV</c:v>
-                </c:pt>
-                <c:pt idx="15">
-                  <c:v>BW</c:v>
-                </c:pt>
-                <c:pt idx="16">
-                  <c:v>c2</c:v>
-                </c:pt>
-                <c:pt idx="17">
-                  <c:v>CameronYardeJnr</c:v>
-                </c:pt>
-                <c:pt idx="18">
-                  <c:v>ChelsTopley</c:v>
-                </c:pt>
-                <c:pt idx="19">
-                  <c:v>Deepowell_62</c:v>
-                </c:pt>
-                <c:pt idx="20">
-                  <c:v>DiBiaseATL</c:v>
-                </c:pt>
-                <c:pt idx="21">
-                  <c:v>Drew_Money21</c:v>
-                </c:pt>
-                <c:pt idx="22">
-                  <c:v>DrShobha</c:v>
-                </c:pt>
-                <c:pt idx="23">
+                <c:pt idx="65">
+                  <c:v>JustBlaze</c:v>
+                </c:pt>
+                <c:pt idx="66">
+                  <c:v>MadCatz</c:v>
+                </c:pt>
+                <c:pt idx="67">
                   <c:v>FA</c:v>
                 </c:pt>
-                <c:pt idx="24">
-                  <c:v>GamesBeat</c:v>
-                </c:pt>
-                <c:pt idx="25">
-                  <c:v>iA</c:v>
-                </c:pt>
-                <c:pt idx="26">
-                  <c:v>IndieJoi</c:v>
-                </c:pt>
-                <c:pt idx="27">
-                  <c:v>InSydni_WeTrust</c:v>
-                </c:pt>
-                <c:pt idx="28">
-                  <c:v>itsSamCollins</c:v>
-                </c:pt>
-                <c:pt idx="29">
-                  <c:v>jacobjohntow</c:v>
-                </c:pt>
-                <c:pt idx="30">
-                  <c:v>JakeReesMogg</c:v>
-                </c:pt>
-                <c:pt idx="31">
-                  <c:v>jazzabellediary</c:v>
-                </c:pt>
-                <c:pt idx="32">
-                  <c:v>jennatar</c:v>
-                </c:pt>
-                <c:pt idx="33">
-                  <c:v>JoeGodden12</c:v>
-                </c:pt>
-                <c:pt idx="34">
-                  <c:v>joselinewest</c:v>
-                </c:pt>
-                <c:pt idx="35">
-                  <c:v>JustBlaze</c:v>
-                </c:pt>
-                <c:pt idx="36">
-                  <c:v>KasiaMitchell</c:v>
-                </c:pt>
-                <c:pt idx="37">
-                  <c:v>kasiax__</c:v>
-                </c:pt>
-                <c:pt idx="38">
-                  <c:v>kb</c:v>
-                </c:pt>
-                <c:pt idx="39">
+                <c:pt idx="68">
                   <c:v>kenjeong</c:v>
                 </c:pt>
-                <c:pt idx="40">
-                  <c:v>Kololiaaionee</c:v>
-                </c:pt>
-                <c:pt idx="41">
-                  <c:v>Krazy_kaybrooks</c:v>
-                </c:pt>
-                <c:pt idx="42">
-                  <c:v>laurenlaiyen</c:v>
-                </c:pt>
-                <c:pt idx="43">
-                  <c:v>Leathercrocs</c:v>
-                </c:pt>
-                <c:pt idx="44">
-                  <c:v>lg</c:v>
-                </c:pt>
-                <c:pt idx="45">
-                  <c:v>lobakerrr</c:v>
-                </c:pt>
-                <c:pt idx="46">
-                  <c:v>lonnaannmarie</c:v>
-                </c:pt>
-                <c:pt idx="47">
-                  <c:v>MadCatz</c:v>
-                </c:pt>
-                <c:pt idx="48">
-                  <c:v>mahdyy_</c:v>
-                </c:pt>
-                <c:pt idx="49">
-                  <c:v>maria_thtkidd</c:v>
-                </c:pt>
-                <c:pt idx="50">
-                  <c:v>markos</c:v>
-                </c:pt>
-                <c:pt idx="51">
-                  <c:v>MissJennifer</c:v>
-                </c:pt>
-                <c:pt idx="52">
-                  <c:v>mrbenjaminlaw</c:v>
-                </c:pt>
-                <c:pt idx="53">
-                  <c:v>NemRaps</c:v>
-                </c:pt>
-                <c:pt idx="54">
-                  <c:v>Nenneeee_</c:v>
-                </c:pt>
-                <c:pt idx="55">
+                <c:pt idx="69">
+                  <c:v>VisitEngland</c:v>
+                </c:pt>
+                <c:pt idx="70">
                   <c:v>NFbasicScore</c:v>
                 </c:pt>
-                <c:pt idx="56">
+                <c:pt idx="71">
                   <c:v>nohup</c:v>
                 </c:pt>
-                <c:pt idx="57">
-                  <c:v>pasletime</c:v>
-                </c:pt>
-                <c:pt idx="58">
-                  <c:v>Paulysue</c:v>
-                </c:pt>
-                <c:pt idx="59">
-                  <c:v>qx</c:v>
-                </c:pt>
-                <c:pt idx="60">
-                  <c:v>qz</c:v>
-                </c:pt>
-                <c:pt idx="61">
-                  <c:v>rx</c:v>
-                </c:pt>
-                <c:pt idx="62">
-                  <c:v>settle4LES</c:v>
-                </c:pt>
-                <c:pt idx="63">
-                  <c:v>songsmakesense</c:v>
-                </c:pt>
-                <c:pt idx="64">
-                  <c:v>Tay_TooCool</c:v>
-                </c:pt>
-                <c:pt idx="65">
-                  <c:v>tbhjustlol</c:v>
-                </c:pt>
-                <c:pt idx="66">
-                  <c:v>tnewtondunn</c:v>
-                </c:pt>
-                <c:pt idx="67">
+                <c:pt idx="72">
                   <c:v>userTopImportance</c:v>
-                </c:pt>
-                <c:pt idx="68">
-                  <c:v>VisitEngland</c:v>
-                </c:pt>
-                <c:pt idx="69">
-                  <c:v>welOVEJassy</c:v>
-                </c:pt>
-                <c:pt idx="70">
-                  <c:v>wesleyroberts4</c:v>
-                </c:pt>
-                <c:pt idx="71">
-                  <c:v>wr</c:v>
-                </c:pt>
-                <c:pt idx="72">
-                  <c:v>youngboy_juney</c:v>
                 </c:pt>
               </c:strCache>
             </c:strRef>
@@ -822,223 +822,223 @@
                 <c:formatCode>0.00</c:formatCode>
                 <c:ptCount val="74"/>
                 <c:pt idx="0">
+                  <c:v>-1.25257400257</c:v>
+                </c:pt>
+                <c:pt idx="1">
+                  <c:v>-1.23775125628</c:v>
+                </c:pt>
+                <c:pt idx="2">
+                  <c:v>-1.23710177615</c:v>
+                </c:pt>
+                <c:pt idx="3">
+                  <c:v>-1.03176071539</c:v>
+                </c:pt>
+                <c:pt idx="4">
+                  <c:v>-0.879666769516</c:v>
+                </c:pt>
+                <c:pt idx="5">
+                  <c:v>-0.866039571846</c:v>
+                </c:pt>
+                <c:pt idx="6">
+                  <c:v>-0.830273848932</c:v>
+                </c:pt>
+                <c:pt idx="7">
+                  <c:v>-0.809747504404</c:v>
+                </c:pt>
+                <c:pt idx="8">
+                  <c:v>-0.756756756757</c:v>
+                </c:pt>
+                <c:pt idx="9">
+                  <c:v>-0.744434278744</c:v>
+                </c:pt>
+                <c:pt idx="10">
+                  <c:v>-0.726452001204</c:v>
+                </c:pt>
+                <c:pt idx="11">
+                  <c:v>-0.715550832448</c:v>
+                </c:pt>
+                <c:pt idx="12">
+                  <c:v>-0.706659328564</c:v>
+                </c:pt>
+                <c:pt idx="13">
+                  <c:v>-0.68952734013</c:v>
+                </c:pt>
+                <c:pt idx="14">
+                  <c:v>-0.674515648286</c:v>
+                </c:pt>
+                <c:pt idx="15">
+                  <c:v>-0.651299245599</c:v>
+                </c:pt>
+                <c:pt idx="16">
+                  <c:v>-0.650907952411</c:v>
+                </c:pt>
+                <c:pt idx="17">
+                  <c:v>-0.644865525672</c:v>
+                </c:pt>
+                <c:pt idx="18">
+                  <c:v>-0.628280333436</c:v>
+                </c:pt>
+                <c:pt idx="19">
+                  <c:v>-0.611387678905</c:v>
+                </c:pt>
+                <c:pt idx="20">
+                  <c:v>-0.610579987253</c:v>
+                </c:pt>
+                <c:pt idx="21">
+                  <c:v>-0.60036775973</c:v>
+                </c:pt>
+                <c:pt idx="22">
+                  <c:v>-0.595532749774</c:v>
+                </c:pt>
+                <c:pt idx="23">
+                  <c:v>-0.593711843712</c:v>
+                </c:pt>
+                <c:pt idx="24">
+                  <c:v>-0.56399132321</c:v>
+                </c:pt>
+                <c:pt idx="25">
+                  <c:v>-0.563228974831</c:v>
+                </c:pt>
+                <c:pt idx="26">
+                  <c:v>-0.55654853621</c:v>
+                </c:pt>
+                <c:pt idx="27">
+                  <c:v>-0.540788267644</c:v>
+                </c:pt>
+                <c:pt idx="28">
+                  <c:v>-0.538279633461</c:v>
+                </c:pt>
+                <c:pt idx="29">
+                  <c:v>-0.50113058225</c:v>
+                </c:pt>
+                <c:pt idx="30">
+                  <c:v>-0.496328029376</c:v>
+                </c:pt>
+                <c:pt idx="31">
+                  <c:v>-0.465021861337</c:v>
+                </c:pt>
+                <c:pt idx="32">
+                  <c:v>-0.46500777605</c:v>
+                </c:pt>
+                <c:pt idx="33">
+                  <c:v>-0.437676254935</c:v>
+                </c:pt>
+                <c:pt idx="34">
+                  <c:v>-0.422802850356</c:v>
+                </c:pt>
+                <c:pt idx="35">
+                  <c:v>-0.417096089724</c:v>
+                </c:pt>
+                <c:pt idx="36">
+                  <c:v>-0.414596749463</c:v>
+                </c:pt>
+                <c:pt idx="37">
+                  <c:v>-0.384878655881</c:v>
+                </c:pt>
+                <c:pt idx="38">
+                  <c:v>-0.384839650146</c:v>
+                </c:pt>
+                <c:pt idx="39">
+                  <c:v>-0.359626059013</c:v>
+                </c:pt>
+                <c:pt idx="40">
+                  <c:v>-0.328307254623</c:v>
+                </c:pt>
+                <c:pt idx="41">
+                  <c:v>-0.327313769752</c:v>
+                </c:pt>
+                <c:pt idx="42">
+                  <c:v>-0.303917050691</c:v>
+                </c:pt>
+                <c:pt idx="43">
+                  <c:v>-0.297082228117</c:v>
+                </c:pt>
+                <c:pt idx="44">
+                  <c:v>-0.296964232041</c:v>
+                </c:pt>
+                <c:pt idx="45">
+                  <c:v>-0.291589932474</c:v>
+                </c:pt>
+                <c:pt idx="46">
+                  <c:v>-0.291089108911</c:v>
+                </c:pt>
+                <c:pt idx="47">
+                  <c:v>-0.289366883117</c:v>
+                </c:pt>
+                <c:pt idx="48">
+                  <c:v>-0.269708255742</c:v>
+                </c:pt>
+                <c:pt idx="49">
+                  <c:v>-0.266782911944</c:v>
+                </c:pt>
+                <c:pt idx="50">
+                  <c:v>-0.264756944444</c:v>
+                </c:pt>
+                <c:pt idx="51">
+                  <c:v>-0.259661016949</c:v>
+                </c:pt>
+                <c:pt idx="52">
+                  <c:v>-0.254583086931</c:v>
+                </c:pt>
+                <c:pt idx="53">
+                  <c:v>-0.248923573735</c:v>
+                </c:pt>
+                <c:pt idx="54">
+                  <c:v>-0.246680436707</c:v>
+                </c:pt>
+                <c:pt idx="55">
+                  <c:v>-0.235611510791</c:v>
+                </c:pt>
+                <c:pt idx="56">
                   <c:v>-0.229292929293</c:v>
                 </c:pt>
-                <c:pt idx="1">
-                  <c:v>-0.235611510791</c:v>
-                </c:pt>
-                <c:pt idx="2">
-                  <c:v>-0.610579987253</c:v>
-                </c:pt>
-                <c:pt idx="3">
-                  <c:v>-0.593711843712</c:v>
-                </c:pt>
-                <c:pt idx="4">
-                  <c:v>-0.644865525672</c:v>
-                </c:pt>
-                <c:pt idx="5">
-                  <c:v>-0.809747504404</c:v>
-                </c:pt>
-                <c:pt idx="6">
+                <c:pt idx="57">
+                  <c:v>-0.216785382471</c:v>
+                </c:pt>
+                <c:pt idx="58">
                   <c:v>-0.204428268123</c:v>
                 </c:pt>
-                <c:pt idx="7">
-                  <c:v>-0.756756756757</c:v>
-                </c:pt>
-                <c:pt idx="8">
-                  <c:v>-0.296964232041</c:v>
-                </c:pt>
-                <c:pt idx="9">
+                <c:pt idx="59">
+                  <c:v>-0.200684150513</c:v>
+                </c:pt>
+                <c:pt idx="60">
+                  <c:v>-0.199541941025</c:v>
+                </c:pt>
+                <c:pt idx="61">
+                  <c:v>-0.192716236722</c:v>
+                </c:pt>
+                <c:pt idx="62">
+                  <c:v>-0.188707280832</c:v>
+                </c:pt>
+                <c:pt idx="63">
+                  <c:v>-0.184644913628</c:v>
+                </c:pt>
+                <c:pt idx="64">
                   <c:v>-0.180483328235</c:v>
                 </c:pt>
-                <c:pt idx="10">
-                  <c:v>-0.650907952411</c:v>
-                </c:pt>
-                <c:pt idx="11">
-                  <c:v>-0.289366883117</c:v>
-                </c:pt>
-                <c:pt idx="12">
-                  <c:v>-0.199541941025</c:v>
-                </c:pt>
-                <c:pt idx="13">
-                  <c:v>-0.706659328564</c:v>
-                </c:pt>
-                <c:pt idx="14">
-                  <c:v>-0.55654853621</c:v>
-                </c:pt>
-                <c:pt idx="15">
-                  <c:v>-0.414596749463</c:v>
-                </c:pt>
-                <c:pt idx="16">
-                  <c:v>-0.254583086931</c:v>
-                </c:pt>
-                <c:pt idx="17">
-                  <c:v>-0.297082228117</c:v>
-                </c:pt>
-                <c:pt idx="18">
-                  <c:v>-0.384878655881</c:v>
-                </c:pt>
-                <c:pt idx="19">
-                  <c:v>-0.866039571846</c:v>
-                </c:pt>
-                <c:pt idx="20">
-                  <c:v>-0.200684150513</c:v>
-                </c:pt>
-                <c:pt idx="21">
-                  <c:v>-0.248923573735</c:v>
-                </c:pt>
-                <c:pt idx="22">
-                  <c:v>-0.303917050691</c:v>
-                </c:pt>
-                <c:pt idx="23">
+                <c:pt idx="65">
+                  <c:v>-0.171048829818</c:v>
+                </c:pt>
+                <c:pt idx="66">
+                  <c:v>-0.161079545455</c:v>
+                </c:pt>
+                <c:pt idx="67">
                   <c:v>-0.149362970995</c:v>
                 </c:pt>
-                <c:pt idx="24">
-                  <c:v>-0.269708255742</c:v>
-                </c:pt>
-                <c:pt idx="25">
-                  <c:v>-0.264756944444</c:v>
-                </c:pt>
-                <c:pt idx="26">
-                  <c:v>-0.715550832448</c:v>
-                </c:pt>
-                <c:pt idx="27">
-                  <c:v>-0.879666769516</c:v>
-                </c:pt>
-                <c:pt idx="28">
-                  <c:v>-0.496328029376</c:v>
-                </c:pt>
-                <c:pt idx="29">
-                  <c:v>-0.417096089724</c:v>
-                </c:pt>
-                <c:pt idx="30">
-                  <c:v>-0.327313769752</c:v>
-                </c:pt>
-                <c:pt idx="31">
-                  <c:v>-0.216785382471</c:v>
-                </c:pt>
-                <c:pt idx="32">
-                  <c:v>-0.291089108911</c:v>
-                </c:pt>
-                <c:pt idx="33">
-                  <c:v>-0.628280333436</c:v>
-                </c:pt>
-                <c:pt idx="34">
-                  <c:v>-0.60036775973</c:v>
-                </c:pt>
-                <c:pt idx="35">
-                  <c:v>-0.171048829818</c:v>
-                </c:pt>
-                <c:pt idx="36">
-                  <c:v>-0.540788267644</c:v>
-                </c:pt>
-                <c:pt idx="37">
-                  <c:v>-0.68952734013</c:v>
-                </c:pt>
-                <c:pt idx="38">
-                  <c:v>-0.328307254623</c:v>
-                </c:pt>
-                <c:pt idx="39">
+                <c:pt idx="68">
                   <c:v>-0.149245229279</c:v>
                 </c:pt>
-                <c:pt idx="40">
-                  <c:v>-0.744434278744</c:v>
-                </c:pt>
-                <c:pt idx="41">
-                  <c:v>-0.266782911944</c:v>
-                </c:pt>
-                <c:pt idx="42">
-                  <c:v>-0.595532749774</c:v>
-                </c:pt>
-                <c:pt idx="43">
-                  <c:v>-0.726452001204</c:v>
-                </c:pt>
-                <c:pt idx="44">
-                  <c:v>-0.291589932474</c:v>
-                </c:pt>
-                <c:pt idx="45">
-                  <c:v>-0.384839650146</c:v>
-                </c:pt>
-                <c:pt idx="46">
-                  <c:v>-0.465021861337</c:v>
-                </c:pt>
-                <c:pt idx="47">
-                  <c:v>-0.161079545455</c:v>
-                </c:pt>
-                <c:pt idx="48">
-                  <c:v>-0.611387678905</c:v>
-                </c:pt>
-                <c:pt idx="49">
-                  <c:v>-0.56399132321</c:v>
-                </c:pt>
-                <c:pt idx="50">
-                  <c:v>-0.651299245599</c:v>
-                </c:pt>
-                <c:pt idx="51">
-                  <c:v>-0.184644913628</c:v>
-                </c:pt>
-                <c:pt idx="52">
-                  <c:v>-0.359626059013</c:v>
-                </c:pt>
-                <c:pt idx="53">
-                  <c:v>-0.259661016949</c:v>
-                </c:pt>
-                <c:pt idx="54">
-                  <c:v>-1.03176071539</c:v>
-                </c:pt>
-                <c:pt idx="55">
-                  <c:v>0.0</c:v>
-                </c:pt>
-                <c:pt idx="56">
-                  <c:v>0.0</c:v>
-                </c:pt>
-                <c:pt idx="57">
-                  <c:v>-0.188707280832</c:v>
-                </c:pt>
-                <c:pt idx="58">
-                  <c:v>-1.23710177615</c:v>
-                </c:pt>
-                <c:pt idx="59">
-                  <c:v>-0.50113058225</c:v>
-                </c:pt>
-                <c:pt idx="60">
-                  <c:v>-0.563228974831</c:v>
-                </c:pt>
-                <c:pt idx="61">
-                  <c:v>-0.246680436707</c:v>
-                </c:pt>
-                <c:pt idx="62">
-                  <c:v>-0.437676254935</c:v>
-                </c:pt>
-                <c:pt idx="63">
-                  <c:v>-0.422802850356</c:v>
-                </c:pt>
-                <c:pt idx="64">
-                  <c:v>-1.25257400257</c:v>
-                </c:pt>
-                <c:pt idx="65">
-                  <c:v>-0.46500777605</c:v>
-                </c:pt>
-                <c:pt idx="66">
-                  <c:v>-0.538279633461</c:v>
-                </c:pt>
-                <c:pt idx="67">
-                  <c:v>0.0</c:v>
-                </c:pt>
-                <c:pt idx="68">
+                <c:pt idx="69">
                   <c:v>-0.0619131455399</c:v>
                 </c:pt>
-                <c:pt idx="69">
-                  <c:v>-1.23775125628</c:v>
-                </c:pt>
                 <c:pt idx="70">
-                  <c:v>-0.674515648286</c:v>
+                  <c:v>0.0</c:v>
                 </c:pt>
                 <c:pt idx="71">
-                  <c:v>-0.192716236722</c:v>
+                  <c:v>0.0</c:v>
                 </c:pt>
                 <c:pt idx="72">
-                  <c:v>-0.830273848932</c:v>
+                  <c:v>0.0</c:v>
                 </c:pt>
               </c:numCache>
             </c:numRef>
@@ -1083,223 +1083,223 @@
               <c:strCache>
                 <c:ptCount val="73"/>
                 <c:pt idx="0">
+                  <c:v>Tay_TooCool</c:v>
+                </c:pt>
+                <c:pt idx="1">
+                  <c:v>welOVEJassy</c:v>
+                </c:pt>
+                <c:pt idx="2">
+                  <c:v>Paulysue</c:v>
+                </c:pt>
+                <c:pt idx="3">
+                  <c:v>Nenneeee_</c:v>
+                </c:pt>
+                <c:pt idx="4">
+                  <c:v>InSydni_WeTrust</c:v>
+                </c:pt>
+                <c:pt idx="5">
+                  <c:v>Deepowell_62</c:v>
+                </c:pt>
+                <c:pt idx="6">
+                  <c:v>youngboy_juney</c:v>
+                </c:pt>
+                <c:pt idx="7">
+                  <c:v>_kodimarie</c:v>
+                </c:pt>
+                <c:pt idx="8">
+                  <c:v>acuuura</c:v>
+                </c:pt>
+                <c:pt idx="9">
+                  <c:v>Kololiaaionee</c:v>
+                </c:pt>
+                <c:pt idx="10">
+                  <c:v>Leathercrocs</c:v>
+                </c:pt>
+                <c:pt idx="11">
+                  <c:v>IndieJoi</c:v>
+                </c:pt>
+                <c:pt idx="12">
+                  <c:v>BallOut__Duke</c:v>
+                </c:pt>
+                <c:pt idx="13">
+                  <c:v>kasiax__</c:v>
+                </c:pt>
+                <c:pt idx="14">
+                  <c:v>wesleyroberts4</c:v>
+                </c:pt>
+                <c:pt idx="15">
+                  <c:v>markos</c:v>
+                </c:pt>
+                <c:pt idx="16">
+                  <c:v>AnnaX15</c:v>
+                </c:pt>
+                <c:pt idx="17">
+                  <c:v>_iprettynay</c:v>
+                </c:pt>
+                <c:pt idx="18">
+                  <c:v>JoeGodden12</c:v>
+                </c:pt>
+                <c:pt idx="19">
+                  <c:v>mahdyy_</c:v>
+                </c:pt>
+                <c:pt idx="20">
+                  <c:v>_BitchYouSEEMe</c:v>
+                </c:pt>
+                <c:pt idx="21">
+                  <c:v>joselinewest</c:v>
+                </c:pt>
+                <c:pt idx="22">
+                  <c:v>laurenlaiyen</c:v>
+                </c:pt>
+                <c:pt idx="23">
+                  <c:v>_djuannaaa</c:v>
+                </c:pt>
+                <c:pt idx="24">
+                  <c:v>maria_thtkidd</c:v>
+                </c:pt>
+                <c:pt idx="25">
+                  <c:v>qz</c:v>
+                </c:pt>
+                <c:pt idx="26">
+                  <c:v>BV</c:v>
+                </c:pt>
+                <c:pt idx="27">
+                  <c:v>KasiaMitchell</c:v>
+                </c:pt>
+                <c:pt idx="28">
+                  <c:v>tnewtondunn</c:v>
+                </c:pt>
+                <c:pt idx="29">
+                  <c:v>qx</c:v>
+                </c:pt>
+                <c:pt idx="30">
+                  <c:v>itsSamCollins</c:v>
+                </c:pt>
+                <c:pt idx="31">
+                  <c:v>lonnaannmarie</c:v>
+                </c:pt>
+                <c:pt idx="32">
+                  <c:v>tbhjustlol</c:v>
+                </c:pt>
+                <c:pt idx="33">
+                  <c:v>settle4LES</c:v>
+                </c:pt>
+                <c:pt idx="34">
+                  <c:v>songsmakesense</c:v>
+                </c:pt>
+                <c:pt idx="35">
+                  <c:v>jacobjohntow</c:v>
+                </c:pt>
+                <c:pt idx="36">
+                  <c:v>BW</c:v>
+                </c:pt>
+                <c:pt idx="37">
+                  <c:v>ChelsTopley</c:v>
+                </c:pt>
+                <c:pt idx="38">
+                  <c:v>lobakerrr</c:v>
+                </c:pt>
+                <c:pt idx="39">
+                  <c:v>mrbenjaminlaw</c:v>
+                </c:pt>
+                <c:pt idx="40">
+                  <c:v>kb</c:v>
+                </c:pt>
+                <c:pt idx="41">
+                  <c:v>JakeReesMogg</c:v>
+                </c:pt>
+                <c:pt idx="42">
+                  <c:v>DrShobha</c:v>
+                </c:pt>
+                <c:pt idx="43">
+                  <c:v>CameronYardeJnr</c:v>
+                </c:pt>
+                <c:pt idx="44">
+                  <c:v>alexmassie</c:v>
+                </c:pt>
+                <c:pt idx="45">
+                  <c:v>lg</c:v>
+                </c:pt>
+                <c:pt idx="46">
+                  <c:v>jennatar</c:v>
+                </c:pt>
+                <c:pt idx="47">
+                  <c:v>AntiJokeTyrone</c:v>
+                </c:pt>
+                <c:pt idx="48">
+                  <c:v>GamesBeat</c:v>
+                </c:pt>
+                <c:pt idx="49">
+                  <c:v>Krazy_kaybrooks</c:v>
+                </c:pt>
+                <c:pt idx="50">
+                  <c:v>iA</c:v>
+                </c:pt>
+                <c:pt idx="51">
+                  <c:v>NemRaps</c:v>
+                </c:pt>
+                <c:pt idx="52">
+                  <c:v>c2</c:v>
+                </c:pt>
+                <c:pt idx="53">
+                  <c:v>Drew_Money21</c:v>
+                </c:pt>
+                <c:pt idx="54">
+                  <c:v>rx</c:v>
+                </c:pt>
+                <c:pt idx="55">
+                  <c:v>1DLittleSecret</c:v>
+                </c:pt>
+                <c:pt idx="56">
                   <c:v>108</c:v>
                 </c:pt>
-                <c:pt idx="1">
-                  <c:v>1DLittleSecret</c:v>
-                </c:pt>
-                <c:pt idx="2">
-                  <c:v>_BitchYouSEEMe</c:v>
-                </c:pt>
-                <c:pt idx="3">
-                  <c:v>_djuannaaa</c:v>
-                </c:pt>
-                <c:pt idx="4">
-                  <c:v>_iprettynay</c:v>
-                </c:pt>
-                <c:pt idx="5">
-                  <c:v>_kodimarie</c:v>
-                </c:pt>
-                <c:pt idx="6">
+                <c:pt idx="57">
+                  <c:v>jazzabellediary</c:v>
+                </c:pt>
+                <c:pt idx="58">
                   <c:v>aaronwade4</c:v>
                 </c:pt>
-                <c:pt idx="7">
-                  <c:v>acuuura</c:v>
-                </c:pt>
-                <c:pt idx="8">
-                  <c:v>alexmassie</c:v>
-                </c:pt>
-                <c:pt idx="9">
+                <c:pt idx="59">
+                  <c:v>DiBiaseATL</c:v>
+                </c:pt>
+                <c:pt idx="60">
+                  <c:v>Ascii211</c:v>
+                </c:pt>
+                <c:pt idx="61">
+                  <c:v>wr</c:v>
+                </c:pt>
+                <c:pt idx="62">
+                  <c:v>pasletime</c:v>
+                </c:pt>
+                <c:pt idx="63">
+                  <c:v>MissJennifer</c:v>
+                </c:pt>
+                <c:pt idx="64">
                   <c:v>AnnaRvr</c:v>
                 </c:pt>
-                <c:pt idx="10">
-                  <c:v>AnnaX15</c:v>
-                </c:pt>
-                <c:pt idx="11">
-                  <c:v>AntiJokeTyrone</c:v>
-                </c:pt>
-                <c:pt idx="12">
-                  <c:v>Ascii211</c:v>
-                </c:pt>
-                <c:pt idx="13">
-                  <c:v>BallOut__Duke</c:v>
-                </c:pt>
-                <c:pt idx="14">
-                  <c:v>BV</c:v>
-                </c:pt>
-                <c:pt idx="15">
-                  <c:v>BW</c:v>
-                </c:pt>
-                <c:pt idx="16">
-                  <c:v>c2</c:v>
-                </c:pt>
-                <c:pt idx="17">
-                  <c:v>CameronYardeJnr</c:v>
-                </c:pt>
-                <c:pt idx="18">
-                  <c:v>ChelsTopley</c:v>
-                </c:pt>
-                <c:pt idx="19">
-                  <c:v>Deepowell_62</c:v>
-                </c:pt>
-                <c:pt idx="20">
-                  <c:v>DiBiaseATL</c:v>
-                </c:pt>
-                <c:pt idx="21">
-                  <c:v>Drew_Money21</c:v>
-                </c:pt>
-                <c:pt idx="22">
-                  <c:v>DrShobha</c:v>
-                </c:pt>
-                <c:pt idx="23">
+                <c:pt idx="65">
+                  <c:v>JustBlaze</c:v>
+                </c:pt>
+                <c:pt idx="66">
+                  <c:v>MadCatz</c:v>
+                </c:pt>
+                <c:pt idx="67">
                   <c:v>FA</c:v>
                 </c:pt>
-                <c:pt idx="24">
-                  <c:v>GamesBeat</c:v>
-                </c:pt>
-                <c:pt idx="25">
-                  <c:v>iA</c:v>
-                </c:pt>
-                <c:pt idx="26">
-                  <c:v>IndieJoi</c:v>
-                </c:pt>
-                <c:pt idx="27">
-                  <c:v>InSydni_WeTrust</c:v>
-                </c:pt>
-                <c:pt idx="28">
-                  <c:v>itsSamCollins</c:v>
-                </c:pt>
-                <c:pt idx="29">
-                  <c:v>jacobjohntow</c:v>
-                </c:pt>
-                <c:pt idx="30">
-                  <c:v>JakeReesMogg</c:v>
-                </c:pt>
-                <c:pt idx="31">
-                  <c:v>jazzabellediary</c:v>
-                </c:pt>
-                <c:pt idx="32">
-                  <c:v>jennatar</c:v>
-                </c:pt>
-                <c:pt idx="33">
-                  <c:v>JoeGodden12</c:v>
-                </c:pt>
-                <c:pt idx="34">
-                  <c:v>joselinewest</c:v>
-                </c:pt>
-                <c:pt idx="35">
-                  <c:v>JustBlaze</c:v>
-                </c:pt>
-                <c:pt idx="36">
-                  <c:v>KasiaMitchell</c:v>
-                </c:pt>
-                <c:pt idx="37">
-                  <c:v>kasiax__</c:v>
-                </c:pt>
-                <c:pt idx="38">
-                  <c:v>kb</c:v>
-                </c:pt>
-                <c:pt idx="39">
+                <c:pt idx="68">
                   <c:v>kenjeong</c:v>
                 </c:pt>
-                <c:pt idx="40">
-                  <c:v>Kololiaaionee</c:v>
-                </c:pt>
-                <c:pt idx="41">
-                  <c:v>Krazy_kaybrooks</c:v>
-                </c:pt>
-                <c:pt idx="42">
-                  <c:v>laurenlaiyen</c:v>
-                </c:pt>
-                <c:pt idx="43">
-                  <c:v>Leathercrocs</c:v>
-                </c:pt>
-                <c:pt idx="44">
-                  <c:v>lg</c:v>
-                </c:pt>
-                <c:pt idx="45">
-                  <c:v>lobakerrr</c:v>
-                </c:pt>
-                <c:pt idx="46">
-                  <c:v>lonnaannmarie</c:v>
-                </c:pt>
-                <c:pt idx="47">
-                  <c:v>MadCatz</c:v>
-                </c:pt>
-                <c:pt idx="48">
-                  <c:v>mahdyy_</c:v>
-                </c:pt>
-                <c:pt idx="49">
-                  <c:v>maria_thtkidd</c:v>
-                </c:pt>
-                <c:pt idx="50">
-                  <c:v>markos</c:v>
-                </c:pt>
-                <c:pt idx="51">
-                  <c:v>MissJennifer</c:v>
-                </c:pt>
-                <c:pt idx="52">
-                  <c:v>mrbenjaminlaw</c:v>
-                </c:pt>
-                <c:pt idx="53">
-                  <c:v>NemRaps</c:v>
-                </c:pt>
-                <c:pt idx="54">
-                  <c:v>Nenneeee_</c:v>
-                </c:pt>
-                <c:pt idx="55">
+                <c:pt idx="69">
+                  <c:v>VisitEngland</c:v>
+                </c:pt>
+                <c:pt idx="70">
                   <c:v>NFbasicScore</c:v>
                 </c:pt>
-                <c:pt idx="56">
+                <c:pt idx="71">
                   <c:v>nohup</c:v>
                 </c:pt>
-                <c:pt idx="57">
-                  <c:v>pasletime</c:v>
-                </c:pt>
-                <c:pt idx="58">
-                  <c:v>Paulysue</c:v>
-                </c:pt>
-                <c:pt idx="59">
-                  <c:v>qx</c:v>
-                </c:pt>
-                <c:pt idx="60">
-                  <c:v>qz</c:v>
-                </c:pt>
-                <c:pt idx="61">
-                  <c:v>rx</c:v>
-                </c:pt>
-                <c:pt idx="62">
-                  <c:v>settle4LES</c:v>
-                </c:pt>
-                <c:pt idx="63">
-                  <c:v>songsmakesense</c:v>
-                </c:pt>
-                <c:pt idx="64">
-                  <c:v>Tay_TooCool</c:v>
-                </c:pt>
-                <c:pt idx="65">
-                  <c:v>tbhjustlol</c:v>
-                </c:pt>
-                <c:pt idx="66">
-                  <c:v>tnewtondunn</c:v>
-                </c:pt>
-                <c:pt idx="67">
+                <c:pt idx="72">
                   <c:v>userTopImportance</c:v>
-                </c:pt>
-                <c:pt idx="68">
-                  <c:v>VisitEngland</c:v>
-                </c:pt>
-                <c:pt idx="69">
-                  <c:v>welOVEJassy</c:v>
-                </c:pt>
-                <c:pt idx="70">
-                  <c:v>wesleyroberts4</c:v>
-                </c:pt>
-                <c:pt idx="71">
-                  <c:v>wr</c:v>
-                </c:pt>
-                <c:pt idx="72">
-                  <c:v>youngboy_juney</c:v>
                 </c:pt>
               </c:strCache>
             </c:strRef>
@@ -1575,223 +1575,223 @@
               <c:strCache>
                 <c:ptCount val="73"/>
                 <c:pt idx="0">
+                  <c:v>Tay_TooCool</c:v>
+                </c:pt>
+                <c:pt idx="1">
+                  <c:v>welOVEJassy</c:v>
+                </c:pt>
+                <c:pt idx="2">
+                  <c:v>Paulysue</c:v>
+                </c:pt>
+                <c:pt idx="3">
+                  <c:v>Nenneeee_</c:v>
+                </c:pt>
+                <c:pt idx="4">
+                  <c:v>InSydni_WeTrust</c:v>
+                </c:pt>
+                <c:pt idx="5">
+                  <c:v>Deepowell_62</c:v>
+                </c:pt>
+                <c:pt idx="6">
+                  <c:v>youngboy_juney</c:v>
+                </c:pt>
+                <c:pt idx="7">
+                  <c:v>_kodimarie</c:v>
+                </c:pt>
+                <c:pt idx="8">
+                  <c:v>acuuura</c:v>
+                </c:pt>
+                <c:pt idx="9">
+                  <c:v>Kololiaaionee</c:v>
+                </c:pt>
+                <c:pt idx="10">
+                  <c:v>Leathercrocs</c:v>
+                </c:pt>
+                <c:pt idx="11">
+                  <c:v>IndieJoi</c:v>
+                </c:pt>
+                <c:pt idx="12">
+                  <c:v>BallOut__Duke</c:v>
+                </c:pt>
+                <c:pt idx="13">
+                  <c:v>kasiax__</c:v>
+                </c:pt>
+                <c:pt idx="14">
+                  <c:v>wesleyroberts4</c:v>
+                </c:pt>
+                <c:pt idx="15">
+                  <c:v>markos</c:v>
+                </c:pt>
+                <c:pt idx="16">
+                  <c:v>AnnaX15</c:v>
+                </c:pt>
+                <c:pt idx="17">
+                  <c:v>_iprettynay</c:v>
+                </c:pt>
+                <c:pt idx="18">
+                  <c:v>JoeGodden12</c:v>
+                </c:pt>
+                <c:pt idx="19">
+                  <c:v>mahdyy_</c:v>
+                </c:pt>
+                <c:pt idx="20">
+                  <c:v>_BitchYouSEEMe</c:v>
+                </c:pt>
+                <c:pt idx="21">
+                  <c:v>joselinewest</c:v>
+                </c:pt>
+                <c:pt idx="22">
+                  <c:v>laurenlaiyen</c:v>
+                </c:pt>
+                <c:pt idx="23">
+                  <c:v>_djuannaaa</c:v>
+                </c:pt>
+                <c:pt idx="24">
+                  <c:v>maria_thtkidd</c:v>
+                </c:pt>
+                <c:pt idx="25">
+                  <c:v>qz</c:v>
+                </c:pt>
+                <c:pt idx="26">
+                  <c:v>BV</c:v>
+                </c:pt>
+                <c:pt idx="27">
+                  <c:v>KasiaMitchell</c:v>
+                </c:pt>
+                <c:pt idx="28">
+                  <c:v>tnewtondunn</c:v>
+                </c:pt>
+                <c:pt idx="29">
+                  <c:v>qx</c:v>
+                </c:pt>
+                <c:pt idx="30">
+                  <c:v>itsSamCollins</c:v>
+                </c:pt>
+                <c:pt idx="31">
+                  <c:v>lonnaannmarie</c:v>
+                </c:pt>
+                <c:pt idx="32">
+                  <c:v>tbhjustlol</c:v>
+                </c:pt>
+                <c:pt idx="33">
+                  <c:v>settle4LES</c:v>
+                </c:pt>
+                <c:pt idx="34">
+                  <c:v>songsmakesense</c:v>
+                </c:pt>
+                <c:pt idx="35">
+                  <c:v>jacobjohntow</c:v>
+                </c:pt>
+                <c:pt idx="36">
+                  <c:v>BW</c:v>
+                </c:pt>
+                <c:pt idx="37">
+                  <c:v>ChelsTopley</c:v>
+                </c:pt>
+                <c:pt idx="38">
+                  <c:v>lobakerrr</c:v>
+                </c:pt>
+                <c:pt idx="39">
+                  <c:v>mrbenjaminlaw</c:v>
+                </c:pt>
+                <c:pt idx="40">
+                  <c:v>kb</c:v>
+                </c:pt>
+                <c:pt idx="41">
+                  <c:v>JakeReesMogg</c:v>
+                </c:pt>
+                <c:pt idx="42">
+                  <c:v>DrShobha</c:v>
+                </c:pt>
+                <c:pt idx="43">
+                  <c:v>CameronYardeJnr</c:v>
+                </c:pt>
+                <c:pt idx="44">
+                  <c:v>alexmassie</c:v>
+                </c:pt>
+                <c:pt idx="45">
+                  <c:v>lg</c:v>
+                </c:pt>
+                <c:pt idx="46">
+                  <c:v>jennatar</c:v>
+                </c:pt>
+                <c:pt idx="47">
+                  <c:v>AntiJokeTyrone</c:v>
+                </c:pt>
+                <c:pt idx="48">
+                  <c:v>GamesBeat</c:v>
+                </c:pt>
+                <c:pt idx="49">
+                  <c:v>Krazy_kaybrooks</c:v>
+                </c:pt>
+                <c:pt idx="50">
+                  <c:v>iA</c:v>
+                </c:pt>
+                <c:pt idx="51">
+                  <c:v>NemRaps</c:v>
+                </c:pt>
+                <c:pt idx="52">
+                  <c:v>c2</c:v>
+                </c:pt>
+                <c:pt idx="53">
+                  <c:v>Drew_Money21</c:v>
+                </c:pt>
+                <c:pt idx="54">
+                  <c:v>rx</c:v>
+                </c:pt>
+                <c:pt idx="55">
+                  <c:v>1DLittleSecret</c:v>
+                </c:pt>
+                <c:pt idx="56">
                   <c:v>108</c:v>
                 </c:pt>
-                <c:pt idx="1">
-                  <c:v>1DLittleSecret</c:v>
-                </c:pt>
-                <c:pt idx="2">
-                  <c:v>_BitchYouSEEMe</c:v>
-                </c:pt>
-                <c:pt idx="3">
-                  <c:v>_djuannaaa</c:v>
-                </c:pt>
-                <c:pt idx="4">
-                  <c:v>_iprettynay</c:v>
-                </c:pt>
-                <c:pt idx="5">
-                  <c:v>_kodimarie</c:v>
-                </c:pt>
-                <c:pt idx="6">
+                <c:pt idx="57">
+                  <c:v>jazzabellediary</c:v>
+                </c:pt>
+                <c:pt idx="58">
                   <c:v>aaronwade4</c:v>
                 </c:pt>
-                <c:pt idx="7">
-                  <c:v>acuuura</c:v>
-                </c:pt>
-                <c:pt idx="8">
-                  <c:v>alexmassie</c:v>
-                </c:pt>
-                <c:pt idx="9">
+                <c:pt idx="59">
+                  <c:v>DiBiaseATL</c:v>
+                </c:pt>
+                <c:pt idx="60">
+                  <c:v>Ascii211</c:v>
+                </c:pt>
+                <c:pt idx="61">
+                  <c:v>wr</c:v>
+                </c:pt>
+                <c:pt idx="62">
+                  <c:v>pasletime</c:v>
+                </c:pt>
+                <c:pt idx="63">
+                  <c:v>MissJennifer</c:v>
+                </c:pt>
+                <c:pt idx="64">
                   <c:v>AnnaRvr</c:v>
                 </c:pt>
-                <c:pt idx="10">
-                  <c:v>AnnaX15</c:v>
-                </c:pt>
-                <c:pt idx="11">
-                  <c:v>AntiJokeTyrone</c:v>
-                </c:pt>
-                <c:pt idx="12">
-                  <c:v>Ascii211</c:v>
-                </c:pt>
-                <c:pt idx="13">
-                  <c:v>BallOut__Duke</c:v>
-                </c:pt>
-                <c:pt idx="14">
-                  <c:v>BV</c:v>
-                </c:pt>
-                <c:pt idx="15">
-                  <c:v>BW</c:v>
-                </c:pt>
-                <c:pt idx="16">
-                  <c:v>c2</c:v>
-                </c:pt>
-                <c:pt idx="17">
-                  <c:v>CameronYardeJnr</c:v>
-                </c:pt>
-                <c:pt idx="18">
-                  <c:v>ChelsTopley</c:v>
-                </c:pt>
-                <c:pt idx="19">
-                  <c:v>Deepowell_62</c:v>
-                </c:pt>
-                <c:pt idx="20">
-                  <c:v>DiBiaseATL</c:v>
-                </c:pt>
-                <c:pt idx="21">
-                  <c:v>Drew_Money21</c:v>
-                </c:pt>
-                <c:pt idx="22">
-                  <c:v>DrShobha</c:v>
-                </c:pt>
-                <c:pt idx="23">
+                <c:pt idx="65">
+                  <c:v>JustBlaze</c:v>
+                </c:pt>
+                <c:pt idx="66">
+                  <c:v>MadCatz</c:v>
+                </c:pt>
+                <c:pt idx="67">
                   <c:v>FA</c:v>
                 </c:pt>
-                <c:pt idx="24">
-                  <c:v>GamesBeat</c:v>
-                </c:pt>
-                <c:pt idx="25">
-                  <c:v>iA</c:v>
-                </c:pt>
-                <c:pt idx="26">
-                  <c:v>IndieJoi</c:v>
-                </c:pt>
-                <c:pt idx="27">
-                  <c:v>InSydni_WeTrust</c:v>
-                </c:pt>
-                <c:pt idx="28">
-                  <c:v>itsSamCollins</c:v>
-                </c:pt>
-                <c:pt idx="29">
-                  <c:v>jacobjohntow</c:v>
-                </c:pt>
-                <c:pt idx="30">
-                  <c:v>JakeReesMogg</c:v>
-                </c:pt>
-                <c:pt idx="31">
-                  <c:v>jazzabellediary</c:v>
-                </c:pt>
-                <c:pt idx="32">
-                  <c:v>jennatar</c:v>
-                </c:pt>
-                <c:pt idx="33">
-                  <c:v>JoeGodden12</c:v>
-                </c:pt>
-                <c:pt idx="34">
-                  <c:v>joselinewest</c:v>
-                </c:pt>
-                <c:pt idx="35">
-                  <c:v>JustBlaze</c:v>
-                </c:pt>
-                <c:pt idx="36">
-                  <c:v>KasiaMitchell</c:v>
-                </c:pt>
-                <c:pt idx="37">
-                  <c:v>kasiax__</c:v>
-                </c:pt>
-                <c:pt idx="38">
-                  <c:v>kb</c:v>
-                </c:pt>
-                <c:pt idx="39">
+                <c:pt idx="68">
                   <c:v>kenjeong</c:v>
                 </c:pt>
-                <c:pt idx="40">
-                  <c:v>Kololiaaionee</c:v>
-                </c:pt>
-                <c:pt idx="41">
-                  <c:v>Krazy_kaybrooks</c:v>
-                </c:pt>
-                <c:pt idx="42">
-                  <c:v>laurenlaiyen</c:v>
-                </c:pt>
-                <c:pt idx="43">
-                  <c:v>Leathercrocs</c:v>
-                </c:pt>
-                <c:pt idx="44">
-                  <c:v>lg</c:v>
-                </c:pt>
-                <c:pt idx="45">
-                  <c:v>lobakerrr</c:v>
-                </c:pt>
-                <c:pt idx="46">
-                  <c:v>lonnaannmarie</c:v>
-                </c:pt>
-                <c:pt idx="47">
-                  <c:v>MadCatz</c:v>
-                </c:pt>
-                <c:pt idx="48">
-                  <c:v>mahdyy_</c:v>
-                </c:pt>
-                <c:pt idx="49">
-                  <c:v>maria_thtkidd</c:v>
-                </c:pt>
-                <c:pt idx="50">
-                  <c:v>markos</c:v>
-                </c:pt>
-                <c:pt idx="51">
-                  <c:v>MissJennifer</c:v>
-                </c:pt>
-                <c:pt idx="52">
-                  <c:v>mrbenjaminlaw</c:v>
-                </c:pt>
-                <c:pt idx="53">
-                  <c:v>NemRaps</c:v>
-                </c:pt>
-                <c:pt idx="54">
-                  <c:v>Nenneeee_</c:v>
-                </c:pt>
-                <c:pt idx="55">
+                <c:pt idx="69">
+                  <c:v>VisitEngland</c:v>
+                </c:pt>
+                <c:pt idx="70">
                   <c:v>NFbasicScore</c:v>
                 </c:pt>
-                <c:pt idx="56">
+                <c:pt idx="71">
                   <c:v>nohup</c:v>
                 </c:pt>
-                <c:pt idx="57">
-                  <c:v>pasletime</c:v>
-                </c:pt>
-                <c:pt idx="58">
-                  <c:v>Paulysue</c:v>
-                </c:pt>
-                <c:pt idx="59">
-                  <c:v>qx</c:v>
-                </c:pt>
-                <c:pt idx="60">
-                  <c:v>qz</c:v>
-                </c:pt>
-                <c:pt idx="61">
-                  <c:v>rx</c:v>
-                </c:pt>
-                <c:pt idx="62">
-                  <c:v>settle4LES</c:v>
-                </c:pt>
-                <c:pt idx="63">
-                  <c:v>songsmakesense</c:v>
-                </c:pt>
-                <c:pt idx="64">
-                  <c:v>Tay_TooCool</c:v>
-                </c:pt>
-                <c:pt idx="65">
-                  <c:v>tbhjustlol</c:v>
-                </c:pt>
-                <c:pt idx="66">
-                  <c:v>tnewtondunn</c:v>
-                </c:pt>
-                <c:pt idx="67">
+                <c:pt idx="72">
                   <c:v>userTopImportance</c:v>
-                </c:pt>
-                <c:pt idx="68">
-                  <c:v>VisitEngland</c:v>
-                </c:pt>
-                <c:pt idx="69">
-                  <c:v>welOVEJassy</c:v>
-                </c:pt>
-                <c:pt idx="70">
-                  <c:v>wesleyroberts4</c:v>
-                </c:pt>
-                <c:pt idx="71">
-                  <c:v>wr</c:v>
-                </c:pt>
-                <c:pt idx="72">
-                  <c:v>youngboy_juney</c:v>
                 </c:pt>
               </c:strCache>
             </c:strRef>
@@ -1803,226 +1803,226 @@
                 <c:formatCode>0.00</c:formatCode>
                 <c:ptCount val="74"/>
                 <c:pt idx="0">
-                  <c:v>0.0</c:v>
+                  <c:v>-0.964944649446</c:v>
                 </c:pt>
                 <c:pt idx="1">
+                  <c:v>-0.963503649635</c:v>
+                </c:pt>
+                <c:pt idx="2">
+                  <c:v>-0.782621416033</c:v>
+                </c:pt>
+                <c:pt idx="3">
+                  <c:v>-0.753980643147</c:v>
+                </c:pt>
+                <c:pt idx="4">
+                  <c:v>-0.719166184134</c:v>
+                </c:pt>
+                <c:pt idx="5">
+                  <c:v>-0.659275283937</c:v>
+                </c:pt>
+                <c:pt idx="6">
+                  <c:v>-0.657243816254</c:v>
+                </c:pt>
+                <c:pt idx="7">
+                  <c:v>-0.655023016518</c:v>
+                </c:pt>
+                <c:pt idx="8">
+                  <c:v>-0.648475120385</c:v>
+                </c:pt>
+                <c:pt idx="9">
+                  <c:v>-0.578167855184</c:v>
+                </c:pt>
+                <c:pt idx="10">
+                  <c:v>-0.574257425743</c:v>
+                </c:pt>
+                <c:pt idx="11">
+                  <c:v>-0.561800818554</c:v>
+                </c:pt>
+                <c:pt idx="12">
+                  <c:v>-0.524417491222</c:v>
+                </c:pt>
+                <c:pt idx="13">
+                  <c:v>-0.516145181477</c:v>
+                </c:pt>
+                <c:pt idx="14">
                   <c:v>-0.477173233271</c:v>
                 </c:pt>
-                <c:pt idx="2">
-                  <c:v>-0.655023016518</c:v>
-                </c:pt>
-                <c:pt idx="3">
-                  <c:v>-0.013395297977</c:v>
-                </c:pt>
-                <c:pt idx="4">
-                  <c:v>-0.561800818554</c:v>
-                </c:pt>
-                <c:pt idx="5">
-                  <c:v>-0.578167855184</c:v>
-                </c:pt>
-                <c:pt idx="6">
-                  <c:v>-0.782621416033</c:v>
-                </c:pt>
-                <c:pt idx="7">
+                <c:pt idx="15">
+                  <c:v>-0.457275457275</c:v>
+                </c:pt>
+                <c:pt idx="16">
+                  <c:v>-0.455654101996</c:v>
+                </c:pt>
+                <c:pt idx="17">
+                  <c:v>-0.449074074074</c:v>
+                </c:pt>
+                <c:pt idx="18">
+                  <c:v>-0.432141727301</c:v>
+                </c:pt>
+                <c:pt idx="19">
+                  <c:v>-0.417352281227</c:v>
+                </c:pt>
+                <c:pt idx="20">
+                  <c:v>-0.41230486685</c:v>
+                </c:pt>
+                <c:pt idx="21">
+                  <c:v>-0.394851116625</c:v>
+                </c:pt>
+                <c:pt idx="22">
+                  <c:v>-0.394094264622</c:v>
+                </c:pt>
+                <c:pt idx="23">
+                  <c:v>-0.39375568354</c:v>
+                </c:pt>
+                <c:pt idx="24">
+                  <c:v>-0.386750223814</c:v>
+                </c:pt>
+                <c:pt idx="25">
+                  <c:v>-0.383928571429</c:v>
+                </c:pt>
+                <c:pt idx="26">
                   <c:v>-0.378707461755</c:v>
                 </c:pt>
-                <c:pt idx="8">
-                  <c:v>-0.208830548926</c:v>
-                </c:pt>
-                <c:pt idx="9">
-                  <c:v>-0.227776799859</c:v>
-                </c:pt>
-                <c:pt idx="10">
-                  <c:v>-0.657243816254</c:v>
-                </c:pt>
-                <c:pt idx="11">
-                  <c:v>0.0</c:v>
-                </c:pt>
-                <c:pt idx="12">
-                  <c:v>-0.449074074074</c:v>
-                </c:pt>
-                <c:pt idx="13">
-                  <c:v>0.0</c:v>
-                </c:pt>
-                <c:pt idx="14">
-                  <c:v>-0.41230486685</c:v>
-                </c:pt>
-                <c:pt idx="15">
-                  <c:v>-0.102179176755</c:v>
-                </c:pt>
-                <c:pt idx="16">
+                <c:pt idx="27">
+                  <c:v>-0.358740894901</c:v>
+                </c:pt>
+                <c:pt idx="28">
+                  <c:v>-0.356965944272</c:v>
+                </c:pt>
+                <c:pt idx="29">
+                  <c:v>-0.338953488372</c:v>
+                </c:pt>
+                <c:pt idx="30">
+                  <c:v>-0.311782815561</c:v>
+                </c:pt>
+                <c:pt idx="31">
                   <c:v>-0.298638132296</c:v>
-                </c:pt>
-                <c:pt idx="17">
-                  <c:v>-0.115538788022</c:v>
-                </c:pt>
-                <c:pt idx="18">
-                  <c:v>-0.516145181477</c:v>
-                </c:pt>
-                <c:pt idx="19">
-                  <c:v>-0.0187054631829</c:v>
-                </c:pt>
-                <c:pt idx="20">
-                  <c:v>-0.0628272251309</c:v>
-                </c:pt>
-                <c:pt idx="21">
-                  <c:v>-0.134864080232</c:v>
-                </c:pt>
-                <c:pt idx="22">
-                  <c:v>-0.0772263450835</c:v>
-                </c:pt>
-                <c:pt idx="23">
-                  <c:v>-0.648475120385</c:v>
-                </c:pt>
-                <c:pt idx="24">
-                  <c:v>0.0</c:v>
-                </c:pt>
-                <c:pt idx="25">
-                  <c:v>-0.00142247510669</c:v>
-                </c:pt>
-                <c:pt idx="26">
-                  <c:v>-0.0400448681997</c:v>
-                </c:pt>
-                <c:pt idx="27">
-                  <c:v>-0.574257425743</c:v>
-                </c:pt>
-                <c:pt idx="28">
-                  <c:v>-0.0422849638871</c:v>
-                </c:pt>
-                <c:pt idx="29">
-                  <c:v>0.0</c:v>
-                </c:pt>
-                <c:pt idx="30">
-                  <c:v>-0.223630968438</c:v>
-                </c:pt>
-                <c:pt idx="31">
-                  <c:v>0.0</c:v>
                 </c:pt>
                 <c:pt idx="32">
                   <c:v>-0.287413554633</c:v>
                 </c:pt>
                 <c:pt idx="33">
+                  <c:v>-0.250809537827</c:v>
+                </c:pt>
+                <c:pt idx="34">
+                  <c:v>-0.227776799859</c:v>
+                </c:pt>
+                <c:pt idx="35">
+                  <c:v>-0.223630968438</c:v>
+                </c:pt>
+                <c:pt idx="36">
+                  <c:v>-0.208830548926</c:v>
+                </c:pt>
+                <c:pt idx="37">
+                  <c:v>-0.193316677077</c:v>
+                </c:pt>
+                <c:pt idx="38">
+                  <c:v>-0.142191142191</c:v>
+                </c:pt>
+                <c:pt idx="39">
+                  <c:v>-0.140599197924</c:v>
+                </c:pt>
+                <c:pt idx="40">
+                  <c:v>-0.134864080232</c:v>
+                </c:pt>
+                <c:pt idx="41">
+                  <c:v>-0.123146747352</c:v>
+                </c:pt>
+                <c:pt idx="42">
+                  <c:v>-0.115538788022</c:v>
+                </c:pt>
+                <c:pt idx="43">
+                  <c:v>-0.114763721749</c:v>
+                </c:pt>
+                <c:pt idx="44">
+                  <c:v>-0.102179176755</c:v>
+                </c:pt>
+                <c:pt idx="45">
+                  <c:v>-0.100274725275</c:v>
+                </c:pt>
+                <c:pt idx="46">
                   <c:v>-0.0915841584158</c:v>
                 </c:pt>
-                <c:pt idx="34">
-                  <c:v>0.0</c:v>
-                </c:pt>
-                <c:pt idx="35">
+                <c:pt idx="47">
+                  <c:v>-0.0828729281768</c:v>
+                </c:pt>
+                <c:pt idx="48">
+                  <c:v>-0.0773346303502</c:v>
+                </c:pt>
+                <c:pt idx="49">
+                  <c:v>-0.0772263450835</c:v>
+                </c:pt>
+                <c:pt idx="50">
                   <c:v>-0.0766338406446</c:v>
                 </c:pt>
-                <c:pt idx="36">
-                  <c:v>-0.100274725275</c:v>
-                </c:pt>
-                <c:pt idx="37">
-                  <c:v>-0.719166184134</c:v>
-                </c:pt>
-                <c:pt idx="38">
-                  <c:v>-0.114763721749</c:v>
-                </c:pt>
-                <c:pt idx="39">
-                  <c:v>-0.0828729281768</c:v>
-                </c:pt>
-                <c:pt idx="40">
-                  <c:v>-0.386750223814</c:v>
-                </c:pt>
-                <c:pt idx="41">
-                  <c:v>-0.0319180969587</c:v>
-                </c:pt>
-                <c:pt idx="42">
-                  <c:v>-0.0288860517076</c:v>
-                </c:pt>
-                <c:pt idx="43">
-                  <c:v>-0.659275283937</c:v>
-                </c:pt>
-                <c:pt idx="44">
-                  <c:v>-0.0773346303502</c:v>
-                </c:pt>
-                <c:pt idx="45">
-                  <c:v>-0.394851116625</c:v>
-                </c:pt>
-                <c:pt idx="46">
-                  <c:v>-0.0171073094868</c:v>
-                </c:pt>
-                <c:pt idx="47">
-                  <c:v>0.0</c:v>
-                </c:pt>
-                <c:pt idx="48">
-                  <c:v>-0.524417491222</c:v>
-                </c:pt>
-                <c:pt idx="49">
-                  <c:v>-0.455654101996</c:v>
-                </c:pt>
-                <c:pt idx="50">
-                  <c:v>-0.964944649446</c:v>
-                </c:pt>
                 <c:pt idx="51">
-                  <c:v>-0.123146747352</c:v>
+                  <c:v>-0.0628272251309</c:v>
                 </c:pt>
                 <c:pt idx="52">
                   <c:v>-0.0546789989119</c:v>
                 </c:pt>
                 <c:pt idx="53">
-                  <c:v>-0.457275457275</c:v>
+                  <c:v>-0.0430316490838</c:v>
                 </c:pt>
                 <c:pt idx="54">
-                  <c:v>-0.39375568354</c:v>
+                  <c:v>-0.0422849638871</c:v>
                 </c:pt>
                 <c:pt idx="55">
+                  <c:v>-0.0400448681997</c:v>
+                </c:pt>
+                <c:pt idx="56">
+                  <c:v>-0.0395575797007</c:v>
+                </c:pt>
+                <c:pt idx="57">
+                  <c:v>-0.0319180969587</c:v>
+                </c:pt>
+                <c:pt idx="58">
+                  <c:v>-0.0288860517076</c:v>
+                </c:pt>
+                <c:pt idx="59">
+                  <c:v>-0.0267765190525</c:v>
+                </c:pt>
+                <c:pt idx="60">
                   <c:v>-0.0256937307297</c:v>
                 </c:pt>
-                <c:pt idx="56">
-                  <c:v>-0.358740894901</c:v>
-                </c:pt>
-                <c:pt idx="57">
-                  <c:v>-0.383928571429</c:v>
-                </c:pt>
-                <c:pt idx="58">
-                  <c:v>-0.753980643147</c:v>
-                </c:pt>
-                <c:pt idx="59">
-                  <c:v>-0.356965944272</c:v>
-                </c:pt>
-                <c:pt idx="60">
-                  <c:v>-0.394094264622</c:v>
-                </c:pt>
                 <c:pt idx="61">
-                  <c:v>-0.0267765190525</c:v>
+                  <c:v>-0.0187054631829</c:v>
                 </c:pt>
                 <c:pt idx="62">
-                  <c:v>0.0</c:v>
+                  <c:v>-0.0171073094868</c:v>
                 </c:pt>
                 <c:pt idx="63">
-                  <c:v>-0.963503649635</c:v>
+                  <c:v>-0.013395297977</c:v>
                 </c:pt>
                 <c:pt idx="64">
-                  <c:v>-0.417352281227</c:v>
+                  <c:v>-0.00142247510669</c:v>
                 </c:pt>
                 <c:pt idx="65">
-                  <c:v>-0.311782815561</c:v>
+                  <c:v>0.0</c:v>
                 </c:pt>
                 <c:pt idx="66">
-                  <c:v>-0.338953488372</c:v>
+                  <c:v>0.0</c:v>
                 </c:pt>
                 <c:pt idx="67">
-                  <c:v>-0.432141727301</c:v>
+                  <c:v>0.0</c:v>
                 </c:pt>
                 <c:pt idx="68">
-                  <c:v>-0.140599197924</c:v>
+                  <c:v>0.0</c:v>
                 </c:pt>
                 <c:pt idx="69">
-                  <c:v>-0.0430316490838</c:v>
+                  <c:v>0.0</c:v>
                 </c:pt>
                 <c:pt idx="70">
-                  <c:v>-0.250809537827</c:v>
+                  <c:v>0.0</c:v>
                 </c:pt>
                 <c:pt idx="71">
-                  <c:v>-0.0395575797007</c:v>
+                  <c:v>0.0</c:v>
                 </c:pt>
                 <c:pt idx="72">
-                  <c:v>-0.193316677077</c:v>
+                  <c:v>0.0</c:v>
                 </c:pt>
                 <c:pt idx="73">
-                  <c:v>-0.142191142191</c:v>
+                  <c:v>0.0</c:v>
                 </c:pt>
               </c:numCache>
             </c:numRef>
@@ -2038,11 +2038,11 @@
           <c:showBubbleSize val="0"/>
         </c:dLbls>
         <c:smooth val="0"/>
-        <c:axId val="2121106992"/>
-        <c:axId val="2110450320"/>
+        <c:axId val="2117355104"/>
+        <c:axId val="2117394880"/>
       </c:lineChart>
       <c:catAx>
-        <c:axId val="2121106992"/>
+        <c:axId val="2117355104"/>
         <c:scaling>
           <c:orientation val="minMax"/>
         </c:scaling>
@@ -2084,7 +2084,7 @@
             <a:endParaRPr lang="en-US"/>
           </a:p>
         </c:txPr>
-        <c:crossAx val="2110450320"/>
+        <c:crossAx val="2117394880"/>
         <c:crosses val="autoZero"/>
         <c:auto val="1"/>
         <c:lblAlgn val="ctr"/>
@@ -2092,7 +2092,7 @@
         <c:noMultiLvlLbl val="0"/>
       </c:catAx>
       <c:valAx>
-        <c:axId val="2110450320"/>
+        <c:axId val="2117394880"/>
         <c:scaling>
           <c:orientation val="minMax"/>
         </c:scaling>
@@ -2142,7 +2142,7 @@
             <a:endParaRPr lang="en-US"/>
           </a:p>
         </c:txPr>
-        <c:crossAx val="2121106992"/>
+        <c:crossAx val="2117355104"/>
         <c:crosses val="autoZero"/>
         <c:crossBetween val="between"/>
       </c:valAx>

</xml_diff>

<commit_message>
Added files for Followers analysis top csv as well as changes in negative comparison of documents
</commit_message>
<xml_diff>
--- a/Reports/Docs/NegativeTopVsRandomNegative.docx
+++ b/Reports/Docs/NegativeTopVsRandomNegative.docx
@@ -3,14 +3,13 @@
 <w:document xmlns:wpc="http://schemas.microsoft.com/office/word/2010/wordprocessingCanvas" xmlns:mo="http://schemas.microsoft.com/office/mac/office/2008/main" xmlns:mc="http://schemas.openxmlformats.org/markup-compatibility/2006" xmlns:mv="urn:schemas-microsoft-com:mac:vml" xmlns:o="urn:schemas-microsoft-com:office:office" xmlns:r="http://schemas.openxmlformats.org/officeDocument/2006/relationships" xmlns:m="http://schemas.openxmlformats.org/officeDocument/2006/math" xmlns:v="urn:schemas-microsoft-com:vml" xmlns:wp14="http://schemas.microsoft.com/office/word/2010/wordprocessingDrawing" xmlns:wp="http://schemas.openxmlformats.org/drawingml/2006/wordprocessingDrawing" xmlns:w10="urn:schemas-microsoft-com:office:word" xmlns:w="http://schemas.openxmlformats.org/wordprocessingml/2006/main" xmlns:w14="http://schemas.microsoft.com/office/word/2010/wordml" xmlns:w15="http://schemas.microsoft.com/office/word/2012/wordml" xmlns:wpg="http://schemas.microsoft.com/office/word/2010/wordprocessingGroup" xmlns:wpi="http://schemas.microsoft.com/office/word/2010/wordprocessingInk" xmlns:wne="http://schemas.microsoft.com/office/word/2006/wordml" xmlns:wps="http://schemas.microsoft.com/office/word/2010/wordprocessingShape" mc:Ignorable="w14 w15 wp14">
   <w:body>
     <w:p>
-      <w:bookmarkStart w:id="0" w:name="_GoBack"/>
       <w:r>
         <w:rPr>
           <w:noProof/>
         </w:rPr>
         <w:drawing>
-          <wp:inline distT="0" distB="0" distL="0" distR="0" wp14:anchorId="32F7D06A" wp14:editId="76AEE010">
-            <wp:extent cx="6858000" cy="3431540"/>
+          <wp:inline distT="0" distB="0" distL="0" distR="0" wp14:anchorId="32F7D06A" wp14:editId="54ACA544">
+            <wp:extent cx="6858000" cy="4117340"/>
             <wp:effectExtent l="0" t="0" r="0" b="0"/>
             <wp:docPr id="1" name="Chart 1"/>
             <wp:cNvGraphicFramePr/>
@@ -22,7 +21,153 @@
           </wp:inline>
         </w:drawing>
       </w:r>
+    </w:p>
+    <w:p/>
+    <w:p>
+      <w:pPr>
+        <w:tabs>
+          <w:tab w:val="left" w:pos="2260"/>
+        </w:tabs>
+      </w:pPr>
+      <w:r>
+        <w:tab/>
+        <w:t xml:space="preserve">This graph illustrates the difference in negative sentiment computed using dictionary approach where Filtered users are the top 75 users based on maximum eigenvector centrality.  Other 75 users are randomly selected. </w:t>
+      </w:r>
+    </w:p>
+    <w:p>
+      <w:pPr>
+        <w:tabs>
+          <w:tab w:val="left" w:pos="2260"/>
+        </w:tabs>
+      </w:pPr>
+      <w:r>
+        <w:tab/>
+        <w:t xml:space="preserve">The graph does </w:t>
+      </w:r>
+      <w:proofErr w:type="gramStart"/>
+      <w:r>
+        <w:t>depicts</w:t>
+      </w:r>
+      <w:proofErr w:type="gramEnd"/>
+      <w:r>
+        <w:t xml:space="preserve"> a clear contrast in choice of negative word used by Filtered Vs Non Filtered users. Here the negative sentiment is averaged over 3k tweets downloaded for all the 75 users. </w:t>
+      </w:r>
+    </w:p>
+    <w:p>
+      <w:pPr>
+        <w:tabs>
+          <w:tab w:val="left" w:pos="2260"/>
+        </w:tabs>
+      </w:pPr>
+    </w:p>
+    <w:p>
+      <w:pPr>
+        <w:tabs>
+          <w:tab w:val="left" w:pos="2260"/>
+        </w:tabs>
+        <w:rPr>
+          <w:rFonts w:eastAsiaTheme="minorEastAsia"/>
+        </w:rPr>
+      </w:pPr>
+      <w:r>
+        <w:t xml:space="preserve">So P( </w:t>
+      </w:r>
+      <w:proofErr w:type="spellStart"/>
+      <w:r>
+        <w:t>x,y</w:t>
+      </w:r>
+      <w:proofErr w:type="spellEnd"/>
+      <w:r>
+        <w:t xml:space="preserve">) = </w:t>
+      </w:r>
+      <w:r>
+        <w:rPr>
+          <w:rFonts w:eastAsiaTheme="minorEastAsia"/>
+        </w:rPr>
+        <w:t xml:space="preserve"> </w:t>
+      </w:r>
+      <w:r>
+        <w:rPr>
+          <w:rFonts w:eastAsiaTheme="minorEastAsia"/>
+          <w:sz w:val="44"/>
+          <w:szCs w:val="44"/>
+        </w:rPr>
+        <w:sym w:font="Symbol" w:char="F053"/>
+      </w:r>
+      <w:r>
+        <w:rPr>
+          <w:rFonts w:eastAsiaTheme="minorEastAsia"/>
+        </w:rPr>
+        <w:t>Sentiment of individual tweets/ Total no of tweets</w:t>
+      </w:r>
+    </w:p>
+    <w:p>
+      <w:pPr>
+        <w:tabs>
+          <w:tab w:val="left" w:pos="2260"/>
+        </w:tabs>
+        <w:rPr>
+          <w:rFonts w:eastAsiaTheme="minorEastAsia"/>
+        </w:rPr>
+      </w:pPr>
+    </w:p>
+    <w:p>
+      <w:pPr>
+        <w:tabs>
+          <w:tab w:val="left" w:pos="2260"/>
+        </w:tabs>
+        <w:rPr>
+          <w:rFonts w:eastAsiaTheme="minorEastAsia"/>
+        </w:rPr>
+      </w:pPr>
+      <w:r>
+        <w:rPr>
+          <w:rFonts w:eastAsiaTheme="minorEastAsia"/>
+        </w:rPr>
+        <w:t>Next we want to look at actual top 50 people who have lot of followers and find how their top negative sentiment looks like.</w:t>
+      </w:r>
+    </w:p>
+    <w:p>
+      <w:pPr>
+        <w:tabs>
+          <w:tab w:val="left" w:pos="2260"/>
+        </w:tabs>
+        <w:rPr>
+          <w:rFonts w:eastAsiaTheme="minorEastAsia"/>
+        </w:rPr>
+      </w:pPr>
+    </w:p>
+    <w:p>
+      <w:pPr>
+        <w:tabs>
+          <w:tab w:val="left" w:pos="2260"/>
+        </w:tabs>
+        <w:rPr>
+          <w:rFonts w:eastAsiaTheme="minorEastAsia"/>
+        </w:rPr>
+      </w:pPr>
+      <w:bookmarkStart w:id="0" w:name="_GoBack"/>
       <w:bookmarkEnd w:id="0"/>
+    </w:p>
+    <w:p>
+      <w:pPr>
+        <w:tabs>
+          <w:tab w:val="left" w:pos="2260"/>
+        </w:tabs>
+        <w:rPr>
+          <w:rFonts w:eastAsiaTheme="minorEastAsia"/>
+        </w:rPr>
+      </w:pPr>
+    </w:p>
+    <w:p>
+      <w:pPr>
+        <w:tabs>
+          <w:tab w:val="left" w:pos="2260"/>
+        </w:tabs>
+        <w:rPr>
+          <w:rFonts w:eastAsiaTheme="minorEastAsia"/>
+        </w:rPr>
+      </w:pPr>
     </w:p>
     <w:sectPr>
       <w:pgSz w:w="12240" w:h="15840"/>
@@ -460,6 +605,16 @@
     <w:semiHidden/>
     <w:unhideWhenUsed/>
   </w:style>
+  <w:style w:type="character" w:styleId="PlaceholderText">
+    <w:name w:val="Placeholder Text"/>
+    <w:basedOn w:val="DefaultParagraphFont"/>
+    <w:uiPriority w:val="99"/>
+    <w:semiHidden/>
+    <w:rsid w:val="00F80A5C"/>
+    <w:rPr>
+      <w:color w:val="808080"/>
+    </w:rPr>
+  </w:style>
 </w:styles>
 </file>
 
@@ -2038,11 +2193,11 @@
           <c:showBubbleSize val="0"/>
         </c:dLbls>
         <c:smooth val="0"/>
-        <c:axId val="2117355104"/>
-        <c:axId val="2117394880"/>
+        <c:axId val="2125710416"/>
+        <c:axId val="2125662464"/>
       </c:lineChart>
       <c:catAx>
-        <c:axId val="2117355104"/>
+        <c:axId val="2125710416"/>
         <c:scaling>
           <c:orientation val="minMax"/>
         </c:scaling>
@@ -2084,7 +2239,7 @@
             <a:endParaRPr lang="en-US"/>
           </a:p>
         </c:txPr>
-        <c:crossAx val="2117394880"/>
+        <c:crossAx val="2125662464"/>
         <c:crosses val="autoZero"/>
         <c:auto val="1"/>
         <c:lblAlgn val="ctr"/>
@@ -2092,7 +2247,7 @@
         <c:noMultiLvlLbl val="0"/>
       </c:catAx>
       <c:valAx>
-        <c:axId val="2117394880"/>
+        <c:axId val="2125662464"/>
         <c:scaling>
           <c:orientation val="minMax"/>
         </c:scaling>
@@ -2142,7 +2297,7 @@
             <a:endParaRPr lang="en-US"/>
           </a:p>
         </c:txPr>
-        <c:crossAx val="2117355104"/>
+        <c:crossAx val="2125710416"/>
         <c:crosses val="autoZero"/>
         <c:crossBetween val="between"/>
       </c:valAx>

</xml_diff>

<commit_message>
Added the documents and excel for negative sentiment computation of famous Non Filtered people vs Non Filtered people
</commit_message>
<xml_diff>
--- a/Reports/Docs/NegativeTopVsRandomNegative.docx
+++ b/Reports/Docs/NegativeTopVsRandomNegative.docx
@@ -146,8 +146,182 @@
           <w:rFonts w:eastAsiaTheme="minorEastAsia"/>
         </w:rPr>
       </w:pPr>
+    </w:p>
+    <w:p>
+      <w:pPr>
+        <w:tabs>
+          <w:tab w:val="left" w:pos="2260"/>
+        </w:tabs>
+        <w:rPr>
+          <w:rFonts w:eastAsiaTheme="minorEastAsia"/>
+        </w:rPr>
+      </w:pPr>
+    </w:p>
+    <w:p>
+      <w:pPr>
+        <w:tabs>
+          <w:tab w:val="left" w:pos="2260"/>
+        </w:tabs>
+        <w:rPr>
+          <w:rFonts w:eastAsiaTheme="minorEastAsia"/>
+        </w:rPr>
+      </w:pPr>
+    </w:p>
+    <w:p>
+      <w:pPr>
+        <w:tabs>
+          <w:tab w:val="left" w:pos="2260"/>
+        </w:tabs>
+        <w:rPr>
+          <w:rFonts w:eastAsiaTheme="minorEastAsia"/>
+        </w:rPr>
+      </w:pPr>
+    </w:p>
+    <w:p>
+      <w:pPr>
+        <w:tabs>
+          <w:tab w:val="left" w:pos="2260"/>
+        </w:tabs>
+        <w:rPr>
+          <w:rFonts w:eastAsiaTheme="minorEastAsia"/>
+        </w:rPr>
+      </w:pPr>
+    </w:p>
+    <w:p>
+      <w:pPr>
+        <w:tabs>
+          <w:tab w:val="left" w:pos="2260"/>
+        </w:tabs>
+        <w:rPr>
+          <w:rFonts w:eastAsiaTheme="minorEastAsia"/>
+        </w:rPr>
+      </w:pPr>
+    </w:p>
+    <w:p>
+      <w:pPr>
+        <w:tabs>
+          <w:tab w:val="left" w:pos="2260"/>
+        </w:tabs>
+        <w:rPr>
+          <w:rFonts w:eastAsiaTheme="minorEastAsia"/>
+        </w:rPr>
+      </w:pPr>
+    </w:p>
+    <w:p>
+      <w:pPr>
+        <w:tabs>
+          <w:tab w:val="left" w:pos="2260"/>
+        </w:tabs>
+        <w:rPr>
+          <w:rFonts w:eastAsiaTheme="minorEastAsia"/>
+        </w:rPr>
+      </w:pPr>
+    </w:p>
+    <w:p>
+      <w:pPr>
+        <w:tabs>
+          <w:tab w:val="left" w:pos="2260"/>
+        </w:tabs>
+        <w:rPr>
+          <w:rFonts w:eastAsiaTheme="minorEastAsia"/>
+        </w:rPr>
+      </w:pPr>
+      <w:r>
+        <w:rPr>
+          <w:rFonts w:eastAsiaTheme="minorEastAsia"/>
+          <w:noProof/>
+        </w:rPr>
+        <w:lastRenderedPageBreak/>
+        <w:drawing>
+          <wp:inline distT="0" distB="0" distL="0" distR="0" wp14:anchorId="2C6A0674" wp14:editId="589B51FA">
+            <wp:extent cx="6680835" cy="3314700"/>
+            <wp:effectExtent l="0" t="0" r="0" b="12700"/>
+            <wp:docPr id="4" name="Picture 4" descr="../../../Desktop/Screen%20Shot%202016-02-12%20at%203.22.57%20P"/>
+            <wp:cNvGraphicFramePr>
+              <a:graphicFrameLocks xmlns:a="http://schemas.openxmlformats.org/drawingml/2006/main" noChangeAspect="1"/>
+            </wp:cNvGraphicFramePr>
+            <a:graphic xmlns:a="http://schemas.openxmlformats.org/drawingml/2006/main">
+              <a:graphicData uri="http://schemas.openxmlformats.org/drawingml/2006/picture">
+                <pic:pic xmlns:pic="http://schemas.openxmlformats.org/drawingml/2006/picture">
+                  <pic:nvPicPr>
+                    <pic:cNvPr id="0" name="Picture 1" descr="../../../Desktop/Screen%20Shot%202016-02-12%20at%203.22.57%20P"/>
+                    <pic:cNvPicPr>
+                      <a:picLocks noChangeAspect="1" noChangeArrowheads="1"/>
+                    </pic:cNvPicPr>
+                  </pic:nvPicPr>
+                  <pic:blipFill>
+                    <a:blip r:embed="rId5">
+                      <a:extLst>
+                        <a:ext uri="{28A0092B-C50C-407E-A947-70E740481C1C}">
+                          <a14:useLocalDpi xmlns:a14="http://schemas.microsoft.com/office/drawing/2010/main" val="0"/>
+                        </a:ext>
+                      </a:extLst>
+                    </a:blip>
+                    <a:srcRect/>
+                    <a:stretch>
+                      <a:fillRect/>
+                    </a:stretch>
+                  </pic:blipFill>
+                  <pic:spPr bwMode="auto">
+                    <a:xfrm>
+                      <a:off x="0" y="0"/>
+                      <a:ext cx="6680835" cy="3314700"/>
+                    </a:xfrm>
+                    <a:prstGeom prst="rect">
+                      <a:avLst/>
+                    </a:prstGeom>
+                    <a:noFill/>
+                    <a:ln>
+                      <a:noFill/>
+                    </a:ln>
+                  </pic:spPr>
+                </pic:pic>
+              </a:graphicData>
+            </a:graphic>
+          </wp:inline>
+        </w:drawing>
+      </w:r>
       <w:bookmarkStart w:id="0" w:name="_GoBack"/>
       <w:bookmarkEnd w:id="0"/>
+    </w:p>
+    <w:p>
+      <w:pPr>
+        <w:tabs>
+          <w:tab w:val="left" w:pos="2260"/>
+        </w:tabs>
+        <w:jc w:val="center"/>
+        <w:rPr>
+          <w:rFonts w:eastAsiaTheme="minorEastAsia"/>
+        </w:rPr>
+      </w:pPr>
+      <w:r>
+        <w:rPr>
+          <w:noProof/>
+        </w:rPr>
+        <w:drawing>
+          <wp:inline distT="0" distB="0" distL="0" distR="0" wp14:anchorId="240DD324" wp14:editId="56979F16">
+            <wp:extent cx="6692265" cy="3926840"/>
+            <wp:effectExtent l="0" t="0" r="0" b="10160"/>
+            <wp:docPr id="2" name="Chart 2"/>
+            <wp:cNvGraphicFramePr/>
+            <a:graphic xmlns:a="http://schemas.openxmlformats.org/drawingml/2006/main">
+              <a:graphicData uri="http://schemas.openxmlformats.org/drawingml/2006/chart">
+                <c:chart xmlns:c="http://schemas.openxmlformats.org/drawingml/2006/chart" xmlns:r="http://schemas.openxmlformats.org/officeDocument/2006/relationships" r:id="rId6"/>
+              </a:graphicData>
+            </a:graphic>
+          </wp:inline>
+        </w:drawing>
+      </w:r>
+    </w:p>
+    <w:p>
+      <w:pPr>
+        <w:tabs>
+          <w:tab w:val="left" w:pos="2260"/>
+        </w:tabs>
+        <w:rPr>
+          <w:rFonts w:eastAsiaTheme="minorEastAsia"/>
+        </w:rPr>
+      </w:pPr>
     </w:p>
     <w:p>
       <w:pPr>
@@ -2193,11 +2367,11 @@
           <c:showBubbleSize val="0"/>
         </c:dLbls>
         <c:smooth val="0"/>
-        <c:axId val="2125710416"/>
-        <c:axId val="2125662464"/>
+        <c:axId val="2115298048"/>
+        <c:axId val="2115386096"/>
       </c:lineChart>
       <c:catAx>
-        <c:axId val="2125710416"/>
+        <c:axId val="2115298048"/>
         <c:scaling>
           <c:orientation val="minMax"/>
         </c:scaling>
@@ -2239,7 +2413,7 @@
             <a:endParaRPr lang="en-US"/>
           </a:p>
         </c:txPr>
-        <c:crossAx val="2125662464"/>
+        <c:crossAx val="2115386096"/>
         <c:crosses val="autoZero"/>
         <c:auto val="1"/>
         <c:lblAlgn val="ctr"/>
@@ -2247,7 +2421,7 @@
         <c:noMultiLvlLbl val="0"/>
       </c:catAx>
       <c:valAx>
-        <c:axId val="2125662464"/>
+        <c:axId val="2115386096"/>
         <c:scaling>
           <c:orientation val="minMax"/>
         </c:scaling>
@@ -2297,7 +2471,7 @@
             <a:endParaRPr lang="en-US"/>
           </a:p>
         </c:txPr>
-        <c:crossAx val="2125710416"/>
+        <c:crossAx val="2115298048"/>
         <c:crosses val="autoZero"/>
         <c:crossBetween val="between"/>
       </c:valAx>
@@ -2312,6 +2486,1792 @@
     <c:legend>
       <c:legendPos val="b"/>
       <c:layout/>
+      <c:overlay val="0"/>
+      <c:spPr>
+        <a:noFill/>
+        <a:ln>
+          <a:noFill/>
+        </a:ln>
+        <a:effectLst/>
+      </c:spPr>
+      <c:txPr>
+        <a:bodyPr rot="0" spcFirstLastPara="1" vertOverflow="ellipsis" vert="horz" wrap="square" anchor="ctr" anchorCtr="1"/>
+        <a:lstStyle/>
+        <a:p>
+          <a:pPr>
+            <a:defRPr sz="900" b="0" i="0" u="none" strike="noStrike" kern="1200" baseline="0">
+              <a:solidFill>
+                <a:schemeClr val="lt1">
+                  <a:lumMod val="85000"/>
+                </a:schemeClr>
+              </a:solidFill>
+              <a:latin typeface="+mn-lt"/>
+              <a:ea typeface="+mn-ea"/>
+              <a:cs typeface="+mn-cs"/>
+            </a:defRPr>
+          </a:pPr>
+          <a:endParaRPr lang="en-US"/>
+        </a:p>
+      </c:txPr>
+    </c:legend>
+    <c:plotVisOnly val="1"/>
+    <c:dispBlanksAs val="gap"/>
+    <c:showDLblsOverMax val="0"/>
+  </c:chart>
+  <c:spPr>
+    <a:gradFill flip="none" rotWithShape="1">
+      <a:gsLst>
+        <a:gs pos="0">
+          <a:schemeClr val="dk1">
+            <a:lumMod val="65000"/>
+            <a:lumOff val="35000"/>
+          </a:schemeClr>
+        </a:gs>
+        <a:gs pos="100000">
+          <a:schemeClr val="dk1">
+            <a:lumMod val="85000"/>
+            <a:lumOff val="15000"/>
+          </a:schemeClr>
+        </a:gs>
+      </a:gsLst>
+      <a:path path="circle">
+        <a:fillToRect l="50000" t="50000" r="50000" b="50000"/>
+      </a:path>
+      <a:tileRect/>
+    </a:gradFill>
+    <a:ln>
+      <a:noFill/>
+    </a:ln>
+    <a:effectLst/>
+  </c:spPr>
+  <c:txPr>
+    <a:bodyPr/>
+    <a:lstStyle/>
+    <a:p>
+      <a:pPr>
+        <a:defRPr/>
+      </a:pPr>
+      <a:endParaRPr lang="en-US"/>
+    </a:p>
+  </c:txPr>
+  <c:externalData r:id="rId3">
+    <c:autoUpdate val="0"/>
+  </c:externalData>
+</c:chartSpace>
+</file>
+
+<file path=word/charts/chart2.xml><?xml version="1.0" encoding="utf-8"?>
+<c:chartSpace xmlns:c="http://schemas.openxmlformats.org/drawingml/2006/chart" xmlns:a="http://schemas.openxmlformats.org/drawingml/2006/main" xmlns:r="http://schemas.openxmlformats.org/officeDocument/2006/relationships">
+  <c:date1904 val="0"/>
+  <c:lang val="en-US"/>
+  <c:roundedCorners val="0"/>
+  <mc:AlternateContent xmlns:mc="http://schemas.openxmlformats.org/markup-compatibility/2006">
+    <mc:Choice xmlns:c14="http://schemas.microsoft.com/office/drawing/2007/8/2/chart" Requires="c14">
+      <c14:style val="102"/>
+    </mc:Choice>
+    <mc:Fallback>
+      <c:style val="2"/>
+    </mc:Fallback>
+  </mc:AlternateContent>
+  <c:chart>
+    <c:title>
+      <c:tx>
+        <c:rich>
+          <a:bodyPr rot="0" spcFirstLastPara="1" vertOverflow="ellipsis" vert="horz" wrap="square" anchor="ctr" anchorCtr="1"/>
+          <a:lstStyle/>
+          <a:p>
+            <a:pPr>
+              <a:defRPr sz="1600" b="1" i="0" u="none" strike="noStrike" kern="1200" spc="100" baseline="0">
+                <a:solidFill>
+                  <a:schemeClr val="lt1">
+                    <a:lumMod val="95000"/>
+                  </a:schemeClr>
+                </a:solidFill>
+                <a:effectLst>
+                  <a:outerShdw blurRad="50800" dist="38100" dir="5400000" algn="t" rotWithShape="0">
+                    <a:prstClr val="black">
+                      <a:alpha val="40000"/>
+                    </a:prstClr>
+                  </a:outerShdw>
+                </a:effectLst>
+                <a:latin typeface="+mn-lt"/>
+                <a:ea typeface="+mn-ea"/>
+                <a:cs typeface="+mn-cs"/>
+              </a:defRPr>
+            </a:pPr>
+            <a:r>
+              <a:rPr lang="en-US"/>
+              <a:t>Negative Filtered top list-</a:t>
+            </a:r>
+            <a:r>
+              <a:rPr lang="en-US" baseline="0"/>
+              <a:t> Vs Negative non Filtered top list</a:t>
+            </a:r>
+            <a:endParaRPr lang="en-US"/>
+          </a:p>
+        </c:rich>
+      </c:tx>
+      <c:layout>
+        <c:manualLayout>
+          <c:xMode val="edge"/>
+          <c:yMode val="edge"/>
+          <c:x val="0.10910894891341"/>
+          <c:y val="0.0291073738680466"/>
+        </c:manualLayout>
+      </c:layout>
+      <c:overlay val="0"/>
+      <c:spPr>
+        <a:noFill/>
+        <a:ln>
+          <a:noFill/>
+        </a:ln>
+        <a:effectLst/>
+      </c:spPr>
+      <c:txPr>
+        <a:bodyPr rot="0" spcFirstLastPara="1" vertOverflow="ellipsis" vert="horz" wrap="square" anchor="ctr" anchorCtr="1"/>
+        <a:lstStyle/>
+        <a:p>
+          <a:pPr>
+            <a:defRPr sz="1600" b="1" i="0" u="none" strike="noStrike" kern="1200" spc="100" baseline="0">
+              <a:solidFill>
+                <a:schemeClr val="lt1">
+                  <a:lumMod val="95000"/>
+                </a:schemeClr>
+              </a:solidFill>
+              <a:effectLst>
+                <a:outerShdw blurRad="50800" dist="38100" dir="5400000" algn="t" rotWithShape="0">
+                  <a:prstClr val="black">
+                    <a:alpha val="40000"/>
+                  </a:prstClr>
+                </a:outerShdw>
+              </a:effectLst>
+              <a:latin typeface="+mn-lt"/>
+              <a:ea typeface="+mn-ea"/>
+              <a:cs typeface="+mn-cs"/>
+            </a:defRPr>
+          </a:pPr>
+          <a:endParaRPr lang="en-US"/>
+        </a:p>
+      </c:txPr>
+    </c:title>
+    <c:autoTitleDeleted val="0"/>
+    <c:plotArea>
+      <c:layout/>
+      <c:lineChart>
+        <c:grouping val="standard"/>
+        <c:varyColors val="0"/>
+        <c:ser>
+          <c:idx val="0"/>
+          <c:order val="0"/>
+          <c:tx>
+            <c:strRef>
+              <c:f>TOPSentiment!$C$1</c:f>
+              <c:strCache>
+                <c:ptCount val="1"/>
+                <c:pt idx="0">
+                  <c:v>NEG_F</c:v>
+                </c:pt>
+              </c:strCache>
+            </c:strRef>
+          </c:tx>
+          <c:spPr>
+            <a:ln w="34925" cap="rnd">
+              <a:solidFill>
+                <a:schemeClr val="accent2"/>
+              </a:solidFill>
+              <a:round/>
+            </a:ln>
+            <a:effectLst>
+              <a:outerShdw blurRad="57150" dist="19050" dir="5400000" algn="ctr" rotWithShape="0">
+                <a:srgbClr val="000000">
+                  <a:alpha val="63000"/>
+                </a:srgbClr>
+              </a:outerShdw>
+            </a:effectLst>
+          </c:spPr>
+          <c:marker>
+            <c:symbol val="none"/>
+          </c:marker>
+          <c:cat>
+            <c:strRef>
+              <c:f>TOPSentiment!$A$2:$A$75</c:f>
+              <c:strCache>
+                <c:ptCount val="74"/>
+                <c:pt idx="0">
+                  <c:v>Tay_TooCool</c:v>
+                </c:pt>
+                <c:pt idx="1">
+                  <c:v>welOVEJassy</c:v>
+                </c:pt>
+                <c:pt idx="2">
+                  <c:v>Paulysue</c:v>
+                </c:pt>
+                <c:pt idx="3">
+                  <c:v>Nenneeee_</c:v>
+                </c:pt>
+                <c:pt idx="4">
+                  <c:v>InSydni_WeTrust</c:v>
+                </c:pt>
+                <c:pt idx="5">
+                  <c:v>Deepowell_62</c:v>
+                </c:pt>
+                <c:pt idx="6">
+                  <c:v>youngboy_juney</c:v>
+                </c:pt>
+                <c:pt idx="7">
+                  <c:v>_kodimarie</c:v>
+                </c:pt>
+                <c:pt idx="8">
+                  <c:v>ImAntOrtiz</c:v>
+                </c:pt>
+                <c:pt idx="9">
+                  <c:v>acuuura</c:v>
+                </c:pt>
+                <c:pt idx="10">
+                  <c:v>Kololiaaionee</c:v>
+                </c:pt>
+                <c:pt idx="11">
+                  <c:v>Leathercrocs</c:v>
+                </c:pt>
+                <c:pt idx="12">
+                  <c:v>IndieJoi</c:v>
+                </c:pt>
+                <c:pt idx="13">
+                  <c:v>BallOut__Duke</c:v>
+                </c:pt>
+                <c:pt idx="14">
+                  <c:v>kasiax__</c:v>
+                </c:pt>
+                <c:pt idx="15">
+                  <c:v>wesleyroberts4</c:v>
+                </c:pt>
+                <c:pt idx="16">
+                  <c:v>markos</c:v>
+                </c:pt>
+                <c:pt idx="17">
+                  <c:v>AnnaX15</c:v>
+                </c:pt>
+                <c:pt idx="18">
+                  <c:v>_iprettynay</c:v>
+                </c:pt>
+                <c:pt idx="19">
+                  <c:v>JoeGodden12</c:v>
+                </c:pt>
+                <c:pt idx="20">
+                  <c:v>mahdyy_</c:v>
+                </c:pt>
+                <c:pt idx="21">
+                  <c:v>_BitchYouSEEMe</c:v>
+                </c:pt>
+                <c:pt idx="22">
+                  <c:v>joselinewest</c:v>
+                </c:pt>
+                <c:pt idx="23">
+                  <c:v>laurenlaiyen</c:v>
+                </c:pt>
+                <c:pt idx="24">
+                  <c:v>_djuannaaa</c:v>
+                </c:pt>
+                <c:pt idx="25">
+                  <c:v>maria_thtkidd</c:v>
+                </c:pt>
+                <c:pt idx="26">
+                  <c:v>qz</c:v>
+                </c:pt>
+                <c:pt idx="27">
+                  <c:v>BV</c:v>
+                </c:pt>
+                <c:pt idx="28">
+                  <c:v>KasiaMitchell</c:v>
+                </c:pt>
+                <c:pt idx="29">
+                  <c:v>tnewtondunn</c:v>
+                </c:pt>
+                <c:pt idx="30">
+                  <c:v>qx</c:v>
+                </c:pt>
+                <c:pt idx="31">
+                  <c:v>itsSamCollins</c:v>
+                </c:pt>
+                <c:pt idx="32">
+                  <c:v>lonnaannmarie</c:v>
+                </c:pt>
+                <c:pt idx="33">
+                  <c:v>tbhjustlol</c:v>
+                </c:pt>
+                <c:pt idx="34">
+                  <c:v>settle4LES</c:v>
+                </c:pt>
+                <c:pt idx="35">
+                  <c:v>songsmakesense</c:v>
+                </c:pt>
+                <c:pt idx="36">
+                  <c:v>jacobjohntow</c:v>
+                </c:pt>
+                <c:pt idx="37">
+                  <c:v>BW</c:v>
+                </c:pt>
+                <c:pt idx="38">
+                  <c:v>ChelsTopley</c:v>
+                </c:pt>
+                <c:pt idx="39">
+                  <c:v>lobakerrr</c:v>
+                </c:pt>
+                <c:pt idx="40">
+                  <c:v>mrbenjaminlaw</c:v>
+                </c:pt>
+                <c:pt idx="41">
+                  <c:v>kb</c:v>
+                </c:pt>
+                <c:pt idx="42">
+                  <c:v>JakeReesMogg</c:v>
+                </c:pt>
+                <c:pt idx="43">
+                  <c:v>DrShobha</c:v>
+                </c:pt>
+                <c:pt idx="44">
+                  <c:v>CameronYardeJnr</c:v>
+                </c:pt>
+                <c:pt idx="45">
+                  <c:v>alexmassie</c:v>
+                </c:pt>
+                <c:pt idx="46">
+                  <c:v>lg</c:v>
+                </c:pt>
+                <c:pt idx="47">
+                  <c:v>jennatar</c:v>
+                </c:pt>
+                <c:pt idx="48">
+                  <c:v>AntiJokeTyrone</c:v>
+                </c:pt>
+                <c:pt idx="49">
+                  <c:v>GamesBeat</c:v>
+                </c:pt>
+                <c:pt idx="50">
+                  <c:v>Krazy_kaybrooks</c:v>
+                </c:pt>
+                <c:pt idx="51">
+                  <c:v>iA</c:v>
+                </c:pt>
+                <c:pt idx="52">
+                  <c:v>NemRaps</c:v>
+                </c:pt>
+                <c:pt idx="53">
+                  <c:v>c2</c:v>
+                </c:pt>
+                <c:pt idx="54">
+                  <c:v>Drew_Money21</c:v>
+                </c:pt>
+                <c:pt idx="55">
+                  <c:v>rx</c:v>
+                </c:pt>
+                <c:pt idx="56">
+                  <c:v>1DLittleSecret</c:v>
+                </c:pt>
+                <c:pt idx="57">
+                  <c:v>108</c:v>
+                </c:pt>
+                <c:pt idx="58">
+                  <c:v>jazzabellediary</c:v>
+                </c:pt>
+                <c:pt idx="59">
+                  <c:v>aaronwade4</c:v>
+                </c:pt>
+                <c:pt idx="60">
+                  <c:v>DiBiaseATL</c:v>
+                </c:pt>
+                <c:pt idx="61">
+                  <c:v>Ascii211</c:v>
+                </c:pt>
+                <c:pt idx="62">
+                  <c:v>wr</c:v>
+                </c:pt>
+                <c:pt idx="63">
+                  <c:v>pasletime</c:v>
+                </c:pt>
+                <c:pt idx="64">
+                  <c:v>MissJennifer</c:v>
+                </c:pt>
+                <c:pt idx="65">
+                  <c:v>AnnaRvr</c:v>
+                </c:pt>
+                <c:pt idx="66">
+                  <c:v>JustBlaze</c:v>
+                </c:pt>
+                <c:pt idx="67">
+                  <c:v>MadCatz</c:v>
+                </c:pt>
+                <c:pt idx="68">
+                  <c:v>FA</c:v>
+                </c:pt>
+                <c:pt idx="69">
+                  <c:v>kenjeong</c:v>
+                </c:pt>
+                <c:pt idx="70">
+                  <c:v>VisitEngland</c:v>
+                </c:pt>
+                <c:pt idx="71">
+                  <c:v>NFbasicScore</c:v>
+                </c:pt>
+                <c:pt idx="72">
+                  <c:v>nohup</c:v>
+                </c:pt>
+                <c:pt idx="73">
+                  <c:v>userTopImportance</c:v>
+                </c:pt>
+              </c:strCache>
+            </c:strRef>
+          </c:cat>
+          <c:val>
+            <c:numRef>
+              <c:f>TOPSentiment!$C$2:$C$75</c:f>
+              <c:numCache>
+                <c:formatCode>0.00</c:formatCode>
+                <c:ptCount val="74"/>
+                <c:pt idx="0">
+                  <c:v>-1.25257400257</c:v>
+                </c:pt>
+                <c:pt idx="1">
+                  <c:v>-1.23775125628</c:v>
+                </c:pt>
+                <c:pt idx="2">
+                  <c:v>-1.23710177615</c:v>
+                </c:pt>
+                <c:pt idx="3">
+                  <c:v>-1.03176071539</c:v>
+                </c:pt>
+                <c:pt idx="4">
+                  <c:v>-0.879666769516</c:v>
+                </c:pt>
+                <c:pt idx="5">
+                  <c:v>-0.866039571846</c:v>
+                </c:pt>
+                <c:pt idx="6">
+                  <c:v>-0.830273848932</c:v>
+                </c:pt>
+                <c:pt idx="7">
+                  <c:v>-0.809747504404</c:v>
+                </c:pt>
+                <c:pt idx="8">
+                  <c:v>-0.772964669739</c:v>
+                </c:pt>
+                <c:pt idx="9">
+                  <c:v>-0.756756756757</c:v>
+                </c:pt>
+                <c:pt idx="10">
+                  <c:v>-0.744434278744</c:v>
+                </c:pt>
+                <c:pt idx="11">
+                  <c:v>-0.726452001204</c:v>
+                </c:pt>
+                <c:pt idx="12">
+                  <c:v>-0.715550832448</c:v>
+                </c:pt>
+                <c:pt idx="13">
+                  <c:v>-0.706659328564</c:v>
+                </c:pt>
+                <c:pt idx="14">
+                  <c:v>-0.68952734013</c:v>
+                </c:pt>
+                <c:pt idx="15">
+                  <c:v>-0.674515648286</c:v>
+                </c:pt>
+                <c:pt idx="16">
+                  <c:v>-0.651299245599</c:v>
+                </c:pt>
+                <c:pt idx="17">
+                  <c:v>-0.650907952411</c:v>
+                </c:pt>
+                <c:pt idx="18">
+                  <c:v>-0.644865525672</c:v>
+                </c:pt>
+                <c:pt idx="19">
+                  <c:v>-0.628280333436</c:v>
+                </c:pt>
+                <c:pt idx="20">
+                  <c:v>-0.611387678905</c:v>
+                </c:pt>
+                <c:pt idx="21">
+                  <c:v>-0.610579987253</c:v>
+                </c:pt>
+                <c:pt idx="22">
+                  <c:v>-0.60036775973</c:v>
+                </c:pt>
+                <c:pt idx="23">
+                  <c:v>-0.595532749774</c:v>
+                </c:pt>
+                <c:pt idx="24">
+                  <c:v>-0.593711843712</c:v>
+                </c:pt>
+                <c:pt idx="25">
+                  <c:v>-0.56399132321</c:v>
+                </c:pt>
+                <c:pt idx="26">
+                  <c:v>-0.563228974831</c:v>
+                </c:pt>
+                <c:pt idx="27">
+                  <c:v>-0.55654853621</c:v>
+                </c:pt>
+                <c:pt idx="28">
+                  <c:v>-0.540788267644</c:v>
+                </c:pt>
+                <c:pt idx="29">
+                  <c:v>-0.538279633461</c:v>
+                </c:pt>
+                <c:pt idx="30">
+                  <c:v>-0.50113058225</c:v>
+                </c:pt>
+                <c:pt idx="31">
+                  <c:v>-0.496328029376</c:v>
+                </c:pt>
+                <c:pt idx="32">
+                  <c:v>-0.465021861337</c:v>
+                </c:pt>
+                <c:pt idx="33">
+                  <c:v>-0.46500777605</c:v>
+                </c:pt>
+                <c:pt idx="34">
+                  <c:v>-0.437676254935</c:v>
+                </c:pt>
+                <c:pt idx="35">
+                  <c:v>-0.422802850356</c:v>
+                </c:pt>
+                <c:pt idx="36">
+                  <c:v>-0.417096089724</c:v>
+                </c:pt>
+                <c:pt idx="37">
+                  <c:v>-0.414596749463</c:v>
+                </c:pt>
+                <c:pt idx="38">
+                  <c:v>-0.384878655881</c:v>
+                </c:pt>
+                <c:pt idx="39">
+                  <c:v>-0.384839650146</c:v>
+                </c:pt>
+                <c:pt idx="40">
+                  <c:v>-0.359626059013</c:v>
+                </c:pt>
+                <c:pt idx="41">
+                  <c:v>-0.328307254623</c:v>
+                </c:pt>
+                <c:pt idx="42">
+                  <c:v>-0.327313769752</c:v>
+                </c:pt>
+                <c:pt idx="43">
+                  <c:v>-0.303917050691</c:v>
+                </c:pt>
+                <c:pt idx="44">
+                  <c:v>-0.297082228117</c:v>
+                </c:pt>
+                <c:pt idx="45">
+                  <c:v>-0.296964232041</c:v>
+                </c:pt>
+                <c:pt idx="46">
+                  <c:v>-0.291589932474</c:v>
+                </c:pt>
+                <c:pt idx="47">
+                  <c:v>-0.291089108911</c:v>
+                </c:pt>
+                <c:pt idx="48">
+                  <c:v>-0.289366883117</c:v>
+                </c:pt>
+                <c:pt idx="49">
+                  <c:v>-0.269708255742</c:v>
+                </c:pt>
+                <c:pt idx="50">
+                  <c:v>-0.266782911944</c:v>
+                </c:pt>
+                <c:pt idx="51">
+                  <c:v>-0.264756944444</c:v>
+                </c:pt>
+                <c:pt idx="52">
+                  <c:v>-0.259661016949</c:v>
+                </c:pt>
+                <c:pt idx="53">
+                  <c:v>-0.254583086931</c:v>
+                </c:pt>
+                <c:pt idx="54">
+                  <c:v>-0.248923573735</c:v>
+                </c:pt>
+                <c:pt idx="55">
+                  <c:v>-0.246680436707</c:v>
+                </c:pt>
+                <c:pt idx="56">
+                  <c:v>-0.235611510791</c:v>
+                </c:pt>
+                <c:pt idx="57">
+                  <c:v>-0.229292929293</c:v>
+                </c:pt>
+                <c:pt idx="58">
+                  <c:v>-0.216785382471</c:v>
+                </c:pt>
+                <c:pt idx="59">
+                  <c:v>-0.204428268123</c:v>
+                </c:pt>
+                <c:pt idx="60">
+                  <c:v>-0.200684150513</c:v>
+                </c:pt>
+                <c:pt idx="61">
+                  <c:v>-0.199541941025</c:v>
+                </c:pt>
+                <c:pt idx="62">
+                  <c:v>-0.192716236722</c:v>
+                </c:pt>
+                <c:pt idx="63">
+                  <c:v>-0.188707280832</c:v>
+                </c:pt>
+                <c:pt idx="64">
+                  <c:v>-0.184644913628</c:v>
+                </c:pt>
+                <c:pt idx="65">
+                  <c:v>-0.180483328235</c:v>
+                </c:pt>
+                <c:pt idx="66">
+                  <c:v>-0.171048829818</c:v>
+                </c:pt>
+                <c:pt idx="67">
+                  <c:v>-0.161079545455</c:v>
+                </c:pt>
+                <c:pt idx="68">
+                  <c:v>-0.149362970995</c:v>
+                </c:pt>
+                <c:pt idx="69">
+                  <c:v>-0.149245229279</c:v>
+                </c:pt>
+                <c:pt idx="70">
+                  <c:v>-0.0619131455399</c:v>
+                </c:pt>
+                <c:pt idx="71">
+                  <c:v>0.0</c:v>
+                </c:pt>
+                <c:pt idx="72">
+                  <c:v>0.0</c:v>
+                </c:pt>
+                <c:pt idx="73">
+                  <c:v>0.0</c:v>
+                </c:pt>
+              </c:numCache>
+            </c:numRef>
+          </c:val>
+          <c:smooth val="0"/>
+        </c:ser>
+        <c:ser>
+          <c:idx val="1"/>
+          <c:order val="1"/>
+          <c:tx>
+            <c:strRef>
+              <c:f>TOPSentiment!$F$1</c:f>
+              <c:strCache>
+                <c:ptCount val="1"/>
+                <c:pt idx="0">
+                  <c:v>NAME_NF</c:v>
+                </c:pt>
+              </c:strCache>
+            </c:strRef>
+          </c:tx>
+          <c:spPr>
+            <a:ln w="34925" cap="rnd">
+              <a:solidFill>
+                <a:schemeClr val="accent4"/>
+              </a:solidFill>
+              <a:round/>
+            </a:ln>
+            <a:effectLst>
+              <a:outerShdw blurRad="57150" dist="19050" dir="5400000" algn="ctr" rotWithShape="0">
+                <a:srgbClr val="000000">
+                  <a:alpha val="63000"/>
+                </a:srgbClr>
+              </a:outerShdw>
+            </a:effectLst>
+          </c:spPr>
+          <c:marker>
+            <c:symbol val="none"/>
+          </c:marker>
+          <c:cat>
+            <c:strRef>
+              <c:f>TOPSentiment!$A$2:$A$75</c:f>
+              <c:strCache>
+                <c:ptCount val="74"/>
+                <c:pt idx="0">
+                  <c:v>Tay_TooCool</c:v>
+                </c:pt>
+                <c:pt idx="1">
+                  <c:v>welOVEJassy</c:v>
+                </c:pt>
+                <c:pt idx="2">
+                  <c:v>Paulysue</c:v>
+                </c:pt>
+                <c:pt idx="3">
+                  <c:v>Nenneeee_</c:v>
+                </c:pt>
+                <c:pt idx="4">
+                  <c:v>InSydni_WeTrust</c:v>
+                </c:pt>
+                <c:pt idx="5">
+                  <c:v>Deepowell_62</c:v>
+                </c:pt>
+                <c:pt idx="6">
+                  <c:v>youngboy_juney</c:v>
+                </c:pt>
+                <c:pt idx="7">
+                  <c:v>_kodimarie</c:v>
+                </c:pt>
+                <c:pt idx="8">
+                  <c:v>ImAntOrtiz</c:v>
+                </c:pt>
+                <c:pt idx="9">
+                  <c:v>acuuura</c:v>
+                </c:pt>
+                <c:pt idx="10">
+                  <c:v>Kololiaaionee</c:v>
+                </c:pt>
+                <c:pt idx="11">
+                  <c:v>Leathercrocs</c:v>
+                </c:pt>
+                <c:pt idx="12">
+                  <c:v>IndieJoi</c:v>
+                </c:pt>
+                <c:pt idx="13">
+                  <c:v>BallOut__Duke</c:v>
+                </c:pt>
+                <c:pt idx="14">
+                  <c:v>kasiax__</c:v>
+                </c:pt>
+                <c:pt idx="15">
+                  <c:v>wesleyroberts4</c:v>
+                </c:pt>
+                <c:pt idx="16">
+                  <c:v>markos</c:v>
+                </c:pt>
+                <c:pt idx="17">
+                  <c:v>AnnaX15</c:v>
+                </c:pt>
+                <c:pt idx="18">
+                  <c:v>_iprettynay</c:v>
+                </c:pt>
+                <c:pt idx="19">
+                  <c:v>JoeGodden12</c:v>
+                </c:pt>
+                <c:pt idx="20">
+                  <c:v>mahdyy_</c:v>
+                </c:pt>
+                <c:pt idx="21">
+                  <c:v>_BitchYouSEEMe</c:v>
+                </c:pt>
+                <c:pt idx="22">
+                  <c:v>joselinewest</c:v>
+                </c:pt>
+                <c:pt idx="23">
+                  <c:v>laurenlaiyen</c:v>
+                </c:pt>
+                <c:pt idx="24">
+                  <c:v>_djuannaaa</c:v>
+                </c:pt>
+                <c:pt idx="25">
+                  <c:v>maria_thtkidd</c:v>
+                </c:pt>
+                <c:pt idx="26">
+                  <c:v>qz</c:v>
+                </c:pt>
+                <c:pt idx="27">
+                  <c:v>BV</c:v>
+                </c:pt>
+                <c:pt idx="28">
+                  <c:v>KasiaMitchell</c:v>
+                </c:pt>
+                <c:pt idx="29">
+                  <c:v>tnewtondunn</c:v>
+                </c:pt>
+                <c:pt idx="30">
+                  <c:v>qx</c:v>
+                </c:pt>
+                <c:pt idx="31">
+                  <c:v>itsSamCollins</c:v>
+                </c:pt>
+                <c:pt idx="32">
+                  <c:v>lonnaannmarie</c:v>
+                </c:pt>
+                <c:pt idx="33">
+                  <c:v>tbhjustlol</c:v>
+                </c:pt>
+                <c:pt idx="34">
+                  <c:v>settle4LES</c:v>
+                </c:pt>
+                <c:pt idx="35">
+                  <c:v>songsmakesense</c:v>
+                </c:pt>
+                <c:pt idx="36">
+                  <c:v>jacobjohntow</c:v>
+                </c:pt>
+                <c:pt idx="37">
+                  <c:v>BW</c:v>
+                </c:pt>
+                <c:pt idx="38">
+                  <c:v>ChelsTopley</c:v>
+                </c:pt>
+                <c:pt idx="39">
+                  <c:v>lobakerrr</c:v>
+                </c:pt>
+                <c:pt idx="40">
+                  <c:v>mrbenjaminlaw</c:v>
+                </c:pt>
+                <c:pt idx="41">
+                  <c:v>kb</c:v>
+                </c:pt>
+                <c:pt idx="42">
+                  <c:v>JakeReesMogg</c:v>
+                </c:pt>
+                <c:pt idx="43">
+                  <c:v>DrShobha</c:v>
+                </c:pt>
+                <c:pt idx="44">
+                  <c:v>CameronYardeJnr</c:v>
+                </c:pt>
+                <c:pt idx="45">
+                  <c:v>alexmassie</c:v>
+                </c:pt>
+                <c:pt idx="46">
+                  <c:v>lg</c:v>
+                </c:pt>
+                <c:pt idx="47">
+                  <c:v>jennatar</c:v>
+                </c:pt>
+                <c:pt idx="48">
+                  <c:v>AntiJokeTyrone</c:v>
+                </c:pt>
+                <c:pt idx="49">
+                  <c:v>GamesBeat</c:v>
+                </c:pt>
+                <c:pt idx="50">
+                  <c:v>Krazy_kaybrooks</c:v>
+                </c:pt>
+                <c:pt idx="51">
+                  <c:v>iA</c:v>
+                </c:pt>
+                <c:pt idx="52">
+                  <c:v>NemRaps</c:v>
+                </c:pt>
+                <c:pt idx="53">
+                  <c:v>c2</c:v>
+                </c:pt>
+                <c:pt idx="54">
+                  <c:v>Drew_Money21</c:v>
+                </c:pt>
+                <c:pt idx="55">
+                  <c:v>rx</c:v>
+                </c:pt>
+                <c:pt idx="56">
+                  <c:v>1DLittleSecret</c:v>
+                </c:pt>
+                <c:pt idx="57">
+                  <c:v>108</c:v>
+                </c:pt>
+                <c:pt idx="58">
+                  <c:v>jazzabellediary</c:v>
+                </c:pt>
+                <c:pt idx="59">
+                  <c:v>aaronwade4</c:v>
+                </c:pt>
+                <c:pt idx="60">
+                  <c:v>DiBiaseATL</c:v>
+                </c:pt>
+                <c:pt idx="61">
+                  <c:v>Ascii211</c:v>
+                </c:pt>
+                <c:pt idx="62">
+                  <c:v>wr</c:v>
+                </c:pt>
+                <c:pt idx="63">
+                  <c:v>pasletime</c:v>
+                </c:pt>
+                <c:pt idx="64">
+                  <c:v>MissJennifer</c:v>
+                </c:pt>
+                <c:pt idx="65">
+                  <c:v>AnnaRvr</c:v>
+                </c:pt>
+                <c:pt idx="66">
+                  <c:v>JustBlaze</c:v>
+                </c:pt>
+                <c:pt idx="67">
+                  <c:v>MadCatz</c:v>
+                </c:pt>
+                <c:pt idx="68">
+                  <c:v>FA</c:v>
+                </c:pt>
+                <c:pt idx="69">
+                  <c:v>kenjeong</c:v>
+                </c:pt>
+                <c:pt idx="70">
+                  <c:v>VisitEngland</c:v>
+                </c:pt>
+                <c:pt idx="71">
+                  <c:v>NFbasicScore</c:v>
+                </c:pt>
+                <c:pt idx="72">
+                  <c:v>nohup</c:v>
+                </c:pt>
+                <c:pt idx="73">
+                  <c:v>userTopImportance</c:v>
+                </c:pt>
+              </c:strCache>
+            </c:strRef>
+          </c:cat>
+          <c:val>
+            <c:numRef>
+              <c:f>TOPSentiment!$F$2:$F$75</c:f>
+              <c:numCache>
+                <c:formatCode>General</c:formatCode>
+                <c:ptCount val="74"/>
+                <c:pt idx="0">
+                  <c:v>0.0</c:v>
+                </c:pt>
+                <c:pt idx="1">
+                  <c:v>0.0</c:v>
+                </c:pt>
+                <c:pt idx="2">
+                  <c:v>0.0</c:v>
+                </c:pt>
+                <c:pt idx="3">
+                  <c:v>0.0</c:v>
+                </c:pt>
+                <c:pt idx="4">
+                  <c:v>0.0</c:v>
+                </c:pt>
+                <c:pt idx="5">
+                  <c:v>0.0</c:v>
+                </c:pt>
+                <c:pt idx="6">
+                  <c:v>0.0</c:v>
+                </c:pt>
+                <c:pt idx="7">
+                  <c:v>0.0</c:v>
+                </c:pt>
+                <c:pt idx="8">
+                  <c:v>0.0</c:v>
+                </c:pt>
+                <c:pt idx="9">
+                  <c:v>0.0</c:v>
+                </c:pt>
+                <c:pt idx="10">
+                  <c:v>0.0</c:v>
+                </c:pt>
+                <c:pt idx="11">
+                  <c:v>0.0</c:v>
+                </c:pt>
+                <c:pt idx="12">
+                  <c:v>0.0</c:v>
+                </c:pt>
+                <c:pt idx="13">
+                  <c:v>0.0</c:v>
+                </c:pt>
+                <c:pt idx="14">
+                  <c:v>0.0</c:v>
+                </c:pt>
+                <c:pt idx="15">
+                  <c:v>0.0</c:v>
+                </c:pt>
+                <c:pt idx="16">
+                  <c:v>0.0</c:v>
+                </c:pt>
+                <c:pt idx="17">
+                  <c:v>0.0</c:v>
+                </c:pt>
+                <c:pt idx="18">
+                  <c:v>0.0</c:v>
+                </c:pt>
+                <c:pt idx="19">
+                  <c:v>0.0</c:v>
+                </c:pt>
+                <c:pt idx="20">
+                  <c:v>0.0</c:v>
+                </c:pt>
+                <c:pt idx="21">
+                  <c:v>0.0</c:v>
+                </c:pt>
+                <c:pt idx="22">
+                  <c:v>0.0</c:v>
+                </c:pt>
+                <c:pt idx="23">
+                  <c:v>0.0</c:v>
+                </c:pt>
+                <c:pt idx="24">
+                  <c:v>0.0</c:v>
+                </c:pt>
+                <c:pt idx="25">
+                  <c:v>0.0</c:v>
+                </c:pt>
+                <c:pt idx="26">
+                  <c:v>0.0</c:v>
+                </c:pt>
+                <c:pt idx="27">
+                  <c:v>0.0</c:v>
+                </c:pt>
+                <c:pt idx="28">
+                  <c:v>0.0</c:v>
+                </c:pt>
+                <c:pt idx="29">
+                  <c:v>0.0</c:v>
+                </c:pt>
+                <c:pt idx="30">
+                  <c:v>0.0</c:v>
+                </c:pt>
+                <c:pt idx="31">
+                  <c:v>0.0</c:v>
+                </c:pt>
+                <c:pt idx="32">
+                  <c:v>0.0</c:v>
+                </c:pt>
+                <c:pt idx="33">
+                  <c:v>0.0</c:v>
+                </c:pt>
+                <c:pt idx="34">
+                  <c:v>0.0</c:v>
+                </c:pt>
+                <c:pt idx="35">
+                  <c:v>0.0</c:v>
+                </c:pt>
+                <c:pt idx="36">
+                  <c:v>0.0</c:v>
+                </c:pt>
+                <c:pt idx="37">
+                  <c:v>0.0</c:v>
+                </c:pt>
+                <c:pt idx="38">
+                  <c:v>0.0</c:v>
+                </c:pt>
+                <c:pt idx="39">
+                  <c:v>0.0</c:v>
+                </c:pt>
+                <c:pt idx="40">
+                  <c:v>0.0</c:v>
+                </c:pt>
+                <c:pt idx="41">
+                  <c:v>0.0</c:v>
+                </c:pt>
+                <c:pt idx="42">
+                  <c:v>0.0</c:v>
+                </c:pt>
+                <c:pt idx="43">
+                  <c:v>0.0</c:v>
+                </c:pt>
+                <c:pt idx="44">
+                  <c:v>0.0</c:v>
+                </c:pt>
+                <c:pt idx="45">
+                  <c:v>0.0</c:v>
+                </c:pt>
+                <c:pt idx="46">
+                  <c:v>0.0</c:v>
+                </c:pt>
+                <c:pt idx="47">
+                  <c:v>0.0</c:v>
+                </c:pt>
+                <c:pt idx="48">
+                  <c:v>0.0</c:v>
+                </c:pt>
+                <c:pt idx="49">
+                  <c:v>0.0</c:v>
+                </c:pt>
+                <c:pt idx="50">
+                  <c:v>0.0</c:v>
+                </c:pt>
+                <c:pt idx="51">
+                  <c:v>0.0</c:v>
+                </c:pt>
+                <c:pt idx="52">
+                  <c:v>0.0</c:v>
+                </c:pt>
+                <c:pt idx="53">
+                  <c:v>0.0</c:v>
+                </c:pt>
+                <c:pt idx="54">
+                  <c:v>0.0</c:v>
+                </c:pt>
+                <c:pt idx="55">
+                  <c:v>0.0</c:v>
+                </c:pt>
+                <c:pt idx="56">
+                  <c:v>0.0</c:v>
+                </c:pt>
+                <c:pt idx="57">
+                  <c:v>0.0</c:v>
+                </c:pt>
+                <c:pt idx="58">
+                  <c:v>0.0</c:v>
+                </c:pt>
+                <c:pt idx="59">
+                  <c:v>0.0</c:v>
+                </c:pt>
+                <c:pt idx="60">
+                  <c:v>0.0</c:v>
+                </c:pt>
+                <c:pt idx="61">
+                  <c:v>0.0</c:v>
+                </c:pt>
+                <c:pt idx="62">
+                  <c:v>0.0</c:v>
+                </c:pt>
+                <c:pt idx="63">
+                  <c:v>0.0</c:v>
+                </c:pt>
+                <c:pt idx="64">
+                  <c:v>0.0</c:v>
+                </c:pt>
+                <c:pt idx="65">
+                  <c:v>0.0</c:v>
+                </c:pt>
+                <c:pt idx="66">
+                  <c:v>0.0</c:v>
+                </c:pt>
+                <c:pt idx="67">
+                  <c:v>0.0</c:v>
+                </c:pt>
+                <c:pt idx="68">
+                  <c:v>0.0</c:v>
+                </c:pt>
+                <c:pt idx="69">
+                  <c:v>0.0</c:v>
+                </c:pt>
+                <c:pt idx="70">
+                  <c:v>0.0</c:v>
+                </c:pt>
+                <c:pt idx="71">
+                  <c:v>0.0</c:v>
+                </c:pt>
+                <c:pt idx="72">
+                  <c:v>0.0</c:v>
+                </c:pt>
+                <c:pt idx="73">
+                  <c:v>0.0</c:v>
+                </c:pt>
+              </c:numCache>
+            </c:numRef>
+          </c:val>
+          <c:smooth val="0"/>
+        </c:ser>
+        <c:ser>
+          <c:idx val="2"/>
+          <c:order val="2"/>
+          <c:tx>
+            <c:strRef>
+              <c:f>TOPSentiment!$H$1</c:f>
+              <c:strCache>
+                <c:ptCount val="1"/>
+                <c:pt idx="0">
+                  <c:v>NEG_NF</c:v>
+                </c:pt>
+              </c:strCache>
+            </c:strRef>
+          </c:tx>
+          <c:spPr>
+            <a:ln w="34925" cap="rnd">
+              <a:solidFill>
+                <a:schemeClr val="accent6"/>
+              </a:solidFill>
+              <a:round/>
+            </a:ln>
+            <a:effectLst>
+              <a:outerShdw blurRad="57150" dist="19050" dir="5400000" algn="ctr" rotWithShape="0">
+                <a:srgbClr val="000000">
+                  <a:alpha val="63000"/>
+                </a:srgbClr>
+              </a:outerShdw>
+            </a:effectLst>
+          </c:spPr>
+          <c:marker>
+            <c:symbol val="none"/>
+          </c:marker>
+          <c:cat>
+            <c:strRef>
+              <c:f>TOPSentiment!$A$2:$A$75</c:f>
+              <c:strCache>
+                <c:ptCount val="74"/>
+                <c:pt idx="0">
+                  <c:v>Tay_TooCool</c:v>
+                </c:pt>
+                <c:pt idx="1">
+                  <c:v>welOVEJassy</c:v>
+                </c:pt>
+                <c:pt idx="2">
+                  <c:v>Paulysue</c:v>
+                </c:pt>
+                <c:pt idx="3">
+                  <c:v>Nenneeee_</c:v>
+                </c:pt>
+                <c:pt idx="4">
+                  <c:v>InSydni_WeTrust</c:v>
+                </c:pt>
+                <c:pt idx="5">
+                  <c:v>Deepowell_62</c:v>
+                </c:pt>
+                <c:pt idx="6">
+                  <c:v>youngboy_juney</c:v>
+                </c:pt>
+                <c:pt idx="7">
+                  <c:v>_kodimarie</c:v>
+                </c:pt>
+                <c:pt idx="8">
+                  <c:v>ImAntOrtiz</c:v>
+                </c:pt>
+                <c:pt idx="9">
+                  <c:v>acuuura</c:v>
+                </c:pt>
+                <c:pt idx="10">
+                  <c:v>Kololiaaionee</c:v>
+                </c:pt>
+                <c:pt idx="11">
+                  <c:v>Leathercrocs</c:v>
+                </c:pt>
+                <c:pt idx="12">
+                  <c:v>IndieJoi</c:v>
+                </c:pt>
+                <c:pt idx="13">
+                  <c:v>BallOut__Duke</c:v>
+                </c:pt>
+                <c:pt idx="14">
+                  <c:v>kasiax__</c:v>
+                </c:pt>
+                <c:pt idx="15">
+                  <c:v>wesleyroberts4</c:v>
+                </c:pt>
+                <c:pt idx="16">
+                  <c:v>markos</c:v>
+                </c:pt>
+                <c:pt idx="17">
+                  <c:v>AnnaX15</c:v>
+                </c:pt>
+                <c:pt idx="18">
+                  <c:v>_iprettynay</c:v>
+                </c:pt>
+                <c:pt idx="19">
+                  <c:v>JoeGodden12</c:v>
+                </c:pt>
+                <c:pt idx="20">
+                  <c:v>mahdyy_</c:v>
+                </c:pt>
+                <c:pt idx="21">
+                  <c:v>_BitchYouSEEMe</c:v>
+                </c:pt>
+                <c:pt idx="22">
+                  <c:v>joselinewest</c:v>
+                </c:pt>
+                <c:pt idx="23">
+                  <c:v>laurenlaiyen</c:v>
+                </c:pt>
+                <c:pt idx="24">
+                  <c:v>_djuannaaa</c:v>
+                </c:pt>
+                <c:pt idx="25">
+                  <c:v>maria_thtkidd</c:v>
+                </c:pt>
+                <c:pt idx="26">
+                  <c:v>qz</c:v>
+                </c:pt>
+                <c:pt idx="27">
+                  <c:v>BV</c:v>
+                </c:pt>
+                <c:pt idx="28">
+                  <c:v>KasiaMitchell</c:v>
+                </c:pt>
+                <c:pt idx="29">
+                  <c:v>tnewtondunn</c:v>
+                </c:pt>
+                <c:pt idx="30">
+                  <c:v>qx</c:v>
+                </c:pt>
+                <c:pt idx="31">
+                  <c:v>itsSamCollins</c:v>
+                </c:pt>
+                <c:pt idx="32">
+                  <c:v>lonnaannmarie</c:v>
+                </c:pt>
+                <c:pt idx="33">
+                  <c:v>tbhjustlol</c:v>
+                </c:pt>
+                <c:pt idx="34">
+                  <c:v>settle4LES</c:v>
+                </c:pt>
+                <c:pt idx="35">
+                  <c:v>songsmakesense</c:v>
+                </c:pt>
+                <c:pt idx="36">
+                  <c:v>jacobjohntow</c:v>
+                </c:pt>
+                <c:pt idx="37">
+                  <c:v>BW</c:v>
+                </c:pt>
+                <c:pt idx="38">
+                  <c:v>ChelsTopley</c:v>
+                </c:pt>
+                <c:pt idx="39">
+                  <c:v>lobakerrr</c:v>
+                </c:pt>
+                <c:pt idx="40">
+                  <c:v>mrbenjaminlaw</c:v>
+                </c:pt>
+                <c:pt idx="41">
+                  <c:v>kb</c:v>
+                </c:pt>
+                <c:pt idx="42">
+                  <c:v>JakeReesMogg</c:v>
+                </c:pt>
+                <c:pt idx="43">
+                  <c:v>DrShobha</c:v>
+                </c:pt>
+                <c:pt idx="44">
+                  <c:v>CameronYardeJnr</c:v>
+                </c:pt>
+                <c:pt idx="45">
+                  <c:v>alexmassie</c:v>
+                </c:pt>
+                <c:pt idx="46">
+                  <c:v>lg</c:v>
+                </c:pt>
+                <c:pt idx="47">
+                  <c:v>jennatar</c:v>
+                </c:pt>
+                <c:pt idx="48">
+                  <c:v>AntiJokeTyrone</c:v>
+                </c:pt>
+                <c:pt idx="49">
+                  <c:v>GamesBeat</c:v>
+                </c:pt>
+                <c:pt idx="50">
+                  <c:v>Krazy_kaybrooks</c:v>
+                </c:pt>
+                <c:pt idx="51">
+                  <c:v>iA</c:v>
+                </c:pt>
+                <c:pt idx="52">
+                  <c:v>NemRaps</c:v>
+                </c:pt>
+                <c:pt idx="53">
+                  <c:v>c2</c:v>
+                </c:pt>
+                <c:pt idx="54">
+                  <c:v>Drew_Money21</c:v>
+                </c:pt>
+                <c:pt idx="55">
+                  <c:v>rx</c:v>
+                </c:pt>
+                <c:pt idx="56">
+                  <c:v>1DLittleSecret</c:v>
+                </c:pt>
+                <c:pt idx="57">
+                  <c:v>108</c:v>
+                </c:pt>
+                <c:pt idx="58">
+                  <c:v>jazzabellediary</c:v>
+                </c:pt>
+                <c:pt idx="59">
+                  <c:v>aaronwade4</c:v>
+                </c:pt>
+                <c:pt idx="60">
+                  <c:v>DiBiaseATL</c:v>
+                </c:pt>
+                <c:pt idx="61">
+                  <c:v>Ascii211</c:v>
+                </c:pt>
+                <c:pt idx="62">
+                  <c:v>wr</c:v>
+                </c:pt>
+                <c:pt idx="63">
+                  <c:v>pasletime</c:v>
+                </c:pt>
+                <c:pt idx="64">
+                  <c:v>MissJennifer</c:v>
+                </c:pt>
+                <c:pt idx="65">
+                  <c:v>AnnaRvr</c:v>
+                </c:pt>
+                <c:pt idx="66">
+                  <c:v>JustBlaze</c:v>
+                </c:pt>
+                <c:pt idx="67">
+                  <c:v>MadCatz</c:v>
+                </c:pt>
+                <c:pt idx="68">
+                  <c:v>FA</c:v>
+                </c:pt>
+                <c:pt idx="69">
+                  <c:v>kenjeong</c:v>
+                </c:pt>
+                <c:pt idx="70">
+                  <c:v>VisitEngland</c:v>
+                </c:pt>
+                <c:pt idx="71">
+                  <c:v>NFbasicScore</c:v>
+                </c:pt>
+                <c:pt idx="72">
+                  <c:v>nohup</c:v>
+                </c:pt>
+                <c:pt idx="73">
+                  <c:v>userTopImportance</c:v>
+                </c:pt>
+              </c:strCache>
+            </c:strRef>
+          </c:cat>
+          <c:val>
+            <c:numRef>
+              <c:f>TOPSentiment!$H$2:$H$75</c:f>
+              <c:numCache>
+                <c:formatCode>0.00</c:formatCode>
+                <c:ptCount val="74"/>
+                <c:pt idx="0">
+                  <c:v>-1.19425198871</c:v>
+                </c:pt>
+                <c:pt idx="1">
+                  <c:v>-0.998170731707</c:v>
+                </c:pt>
+                <c:pt idx="2">
+                  <c:v>-0.531934032984</c:v>
+                </c:pt>
+                <c:pt idx="3">
+                  <c:v>-0.483286908078</c:v>
+                </c:pt>
+                <c:pt idx="4">
+                  <c:v>-0.475829935935</c:v>
+                </c:pt>
+                <c:pt idx="5">
+                  <c:v>-0.462147887324</c:v>
+                </c:pt>
+                <c:pt idx="6">
+                  <c:v>-0.441425120773</c:v>
+                </c:pt>
+                <c:pt idx="7">
+                  <c:v>-0.402444163506</c:v>
+                </c:pt>
+                <c:pt idx="8">
+                  <c:v>-0.385483379079</c:v>
+                </c:pt>
+                <c:pt idx="9">
+                  <c:v>-0.362664222426</c:v>
+                </c:pt>
+                <c:pt idx="10">
+                  <c:v>-0.344680851064</c:v>
+                </c:pt>
+                <c:pt idx="11">
+                  <c:v>-0.344667697063</c:v>
+                </c:pt>
+                <c:pt idx="12">
+                  <c:v>-0.340753932918</c:v>
+                </c:pt>
+                <c:pt idx="13">
+                  <c:v>-0.30509478673</c:v>
+                </c:pt>
+                <c:pt idx="14">
+                  <c:v>-0.295623697529</c:v>
+                </c:pt>
+                <c:pt idx="15">
+                  <c:v>-0.291489361702</c:v>
+                </c:pt>
+                <c:pt idx="16">
+                  <c:v>-0.290952380952</c:v>
+                </c:pt>
+                <c:pt idx="17">
+                  <c:v>-0.272292993631</c:v>
+                </c:pt>
+                <c:pt idx="18">
+                  <c:v>-0.243799153055</c:v>
+                </c:pt>
+                <c:pt idx="19">
+                  <c:v>-0.236263736264</c:v>
+                </c:pt>
+                <c:pt idx="20">
+                  <c:v>-0.220077220077</c:v>
+                </c:pt>
+                <c:pt idx="21">
+                  <c:v>-0.217753120666</c:v>
+                </c:pt>
+                <c:pt idx="22">
+                  <c:v>-0.212669683258</c:v>
+                </c:pt>
+                <c:pt idx="23">
+                  <c:v>-0.211840888067</c:v>
+                </c:pt>
+                <c:pt idx="24">
+                  <c:v>-0.205855719891</c:v>
+                </c:pt>
+                <c:pt idx="25">
+                  <c:v>-0.198096371208</c:v>
+                </c:pt>
+                <c:pt idx="26">
+                  <c:v>-0.19730941704</c:v>
+                </c:pt>
+                <c:pt idx="27">
+                  <c:v>-0.197303921569</c:v>
+                </c:pt>
+                <c:pt idx="28">
+                  <c:v>-0.194435857805</c:v>
+                </c:pt>
+                <c:pt idx="29">
+                  <c:v>-0.193647856923</c:v>
+                </c:pt>
+                <c:pt idx="30">
+                  <c:v>-0.192063011209</c:v>
+                </c:pt>
+                <c:pt idx="31">
+                  <c:v>-0.183518705763</c:v>
+                </c:pt>
+                <c:pt idx="32">
+                  <c:v>-0.181818181818</c:v>
+                </c:pt>
+                <c:pt idx="33">
+                  <c:v>-0.180830039526</c:v>
+                </c:pt>
+                <c:pt idx="34">
+                  <c:v>-0.174446439258</c:v>
+                </c:pt>
+                <c:pt idx="35">
+                  <c:v>-0.172596295207</c:v>
+                </c:pt>
+                <c:pt idx="36">
+                  <c:v>-0.170402656704</c:v>
+                </c:pt>
+                <c:pt idx="37">
+                  <c:v>-0.169398907104</c:v>
+                </c:pt>
+                <c:pt idx="38">
+                  <c:v>-0.165603160134</c:v>
+                </c:pt>
+                <c:pt idx="39">
+                  <c:v>-0.161462300076</c:v>
+                </c:pt>
+                <c:pt idx="40">
+                  <c:v>-0.15834090221</c:v>
+                </c:pt>
+                <c:pt idx="41">
+                  <c:v>-0.158106435644</c:v>
+                </c:pt>
+                <c:pt idx="42">
+                  <c:v>-0.153079710145</c:v>
+                </c:pt>
+                <c:pt idx="43">
+                  <c:v>-0.144187443677</c:v>
+                </c:pt>
+                <c:pt idx="44">
+                  <c:v>-0.14406779661</c:v>
+                </c:pt>
+                <c:pt idx="45">
+                  <c:v>-0.142506142506</c:v>
+                </c:pt>
+                <c:pt idx="46">
+                  <c:v>-0.138775510204</c:v>
+                </c:pt>
+                <c:pt idx="47">
+                  <c:v>-0.137892791128</c:v>
+                </c:pt>
+                <c:pt idx="48">
+                  <c:v>-0.135588147261</c:v>
+                </c:pt>
+                <c:pt idx="49">
+                  <c:v>-0.134289439374</c:v>
+                </c:pt>
+                <c:pt idx="50">
+                  <c:v>-0.130619684083</c:v>
+                </c:pt>
+                <c:pt idx="51">
+                  <c:v>-0.130161226897</c:v>
+                </c:pt>
+                <c:pt idx="52">
+                  <c:v>-0.129527317373</c:v>
+                </c:pt>
+                <c:pt idx="53">
+                  <c:v>-0.121261234713</c:v>
+                </c:pt>
+                <c:pt idx="54">
+                  <c:v>-0.114921223355</c:v>
+                </c:pt>
+                <c:pt idx="55">
+                  <c:v>-0.113266761769</c:v>
+                </c:pt>
+                <c:pt idx="56">
+                  <c:v>-0.113071139387</c:v>
+                </c:pt>
+                <c:pt idx="57">
+                  <c:v>-0.110521662246</c:v>
+                </c:pt>
+                <c:pt idx="58">
+                  <c:v>-0.109053497942</c:v>
+                </c:pt>
+                <c:pt idx="59">
+                  <c:v>-0.105053598775</c:v>
+                </c:pt>
+                <c:pt idx="60">
+                  <c:v>-0.103234097237</c:v>
+                </c:pt>
+                <c:pt idx="61">
+                  <c:v>-0.102414896712</c:v>
+                </c:pt>
+                <c:pt idx="62">
+                  <c:v>-0.101594802126</c:v>
+                </c:pt>
+                <c:pt idx="63">
+                  <c:v>-0.101053020506</c:v>
+                </c:pt>
+                <c:pt idx="64">
+                  <c:v>-0.100145560408</c:v>
+                </c:pt>
+                <c:pt idx="65">
+                  <c:v>-0.0968402574605</c:v>
+                </c:pt>
+                <c:pt idx="66">
+                  <c:v>-0.0914027149321</c:v>
+                </c:pt>
+                <c:pt idx="67">
+                  <c:v>-0.090849458839</c:v>
+                </c:pt>
+                <c:pt idx="68">
+                  <c:v>-0.0907524411258</c:v>
+                </c:pt>
+                <c:pt idx="69">
+                  <c:v>-0.0859421145895</c:v>
+                </c:pt>
+                <c:pt idx="70">
+                  <c:v>-0.0849478390462</c:v>
+                </c:pt>
+                <c:pt idx="71">
+                  <c:v>-0.0813081308131</c:v>
+                </c:pt>
+                <c:pt idx="72">
+                  <c:v>-0.0793650793651</c:v>
+                </c:pt>
+                <c:pt idx="73">
+                  <c:v>-0.0791841631674</c:v>
+                </c:pt>
+              </c:numCache>
+            </c:numRef>
+          </c:val>
+          <c:smooth val="0"/>
+        </c:ser>
+        <c:dLbls>
+          <c:showLegendKey val="0"/>
+          <c:showVal val="0"/>
+          <c:showCatName val="0"/>
+          <c:showSerName val="0"/>
+          <c:showPercent val="0"/>
+          <c:showBubbleSize val="0"/>
+        </c:dLbls>
+        <c:smooth val="0"/>
+        <c:axId val="2137432208"/>
+        <c:axId val="2119694896"/>
+      </c:lineChart>
+      <c:catAx>
+        <c:axId val="2137432208"/>
+        <c:scaling>
+          <c:orientation val="minMax"/>
+        </c:scaling>
+        <c:delete val="0"/>
+        <c:axPos val="b"/>
+        <c:numFmt formatCode="General" sourceLinked="1"/>
+        <c:majorTickMark val="none"/>
+        <c:minorTickMark val="none"/>
+        <c:tickLblPos val="nextTo"/>
+        <c:spPr>
+          <a:noFill/>
+          <a:ln w="9525" cap="flat" cmpd="sng" algn="ctr">
+            <a:solidFill>
+              <a:schemeClr val="lt1">
+                <a:lumMod val="95000"/>
+                <a:alpha val="10000"/>
+              </a:schemeClr>
+            </a:solidFill>
+            <a:round/>
+          </a:ln>
+          <a:effectLst/>
+        </c:spPr>
+        <c:txPr>
+          <a:bodyPr rot="-60000000" spcFirstLastPara="1" vertOverflow="ellipsis" vert="horz" wrap="square" anchor="ctr" anchorCtr="1"/>
+          <a:lstStyle/>
+          <a:p>
+            <a:pPr>
+              <a:defRPr sz="900" b="0" i="0" u="none" strike="noStrike" kern="1200" baseline="0">
+                <a:solidFill>
+                  <a:schemeClr val="lt1">
+                    <a:lumMod val="85000"/>
+                  </a:schemeClr>
+                </a:solidFill>
+                <a:latin typeface="+mn-lt"/>
+                <a:ea typeface="+mn-ea"/>
+                <a:cs typeface="+mn-cs"/>
+              </a:defRPr>
+            </a:pPr>
+            <a:endParaRPr lang="en-US"/>
+          </a:p>
+        </c:txPr>
+        <c:crossAx val="2119694896"/>
+        <c:crosses val="autoZero"/>
+        <c:auto val="1"/>
+        <c:lblAlgn val="ctr"/>
+        <c:lblOffset val="100"/>
+        <c:noMultiLvlLbl val="0"/>
+      </c:catAx>
+      <c:valAx>
+        <c:axId val="2119694896"/>
+        <c:scaling>
+          <c:orientation val="minMax"/>
+        </c:scaling>
+        <c:delete val="0"/>
+        <c:axPos val="l"/>
+        <c:majorGridlines>
+          <c:spPr>
+            <a:ln w="9525" cap="flat" cmpd="sng" algn="ctr">
+              <a:solidFill>
+                <a:schemeClr val="lt1">
+                  <a:lumMod val="95000"/>
+                  <a:alpha val="10000"/>
+                </a:schemeClr>
+              </a:solidFill>
+              <a:round/>
+            </a:ln>
+            <a:effectLst/>
+          </c:spPr>
+        </c:majorGridlines>
+        <c:numFmt formatCode="0.00" sourceLinked="1"/>
+        <c:majorTickMark val="none"/>
+        <c:minorTickMark val="none"/>
+        <c:tickLblPos val="nextTo"/>
+        <c:spPr>
+          <a:noFill/>
+          <a:ln>
+            <a:noFill/>
+          </a:ln>
+          <a:effectLst/>
+        </c:spPr>
+        <c:txPr>
+          <a:bodyPr rot="-60000000" spcFirstLastPara="1" vertOverflow="ellipsis" vert="horz" wrap="square" anchor="ctr" anchorCtr="1"/>
+          <a:lstStyle/>
+          <a:p>
+            <a:pPr>
+              <a:defRPr sz="900" b="0" i="0" u="none" strike="noStrike" kern="1200" baseline="0">
+                <a:solidFill>
+                  <a:schemeClr val="lt1">
+                    <a:lumMod val="85000"/>
+                  </a:schemeClr>
+                </a:solidFill>
+                <a:latin typeface="+mn-lt"/>
+                <a:ea typeface="+mn-ea"/>
+                <a:cs typeface="+mn-cs"/>
+              </a:defRPr>
+            </a:pPr>
+            <a:endParaRPr lang="en-US"/>
+          </a:p>
+        </c:txPr>
+        <c:crossAx val="2137432208"/>
+        <c:crosses val="autoZero"/>
+        <c:crossBetween val="between"/>
+      </c:valAx>
+      <c:spPr>
+        <a:noFill/>
+        <a:ln>
+          <a:noFill/>
+        </a:ln>
+        <a:effectLst/>
+      </c:spPr>
+    </c:plotArea>
+    <c:legend>
+      <c:legendPos val="b"/>
       <c:overlay val="0"/>
       <c:spPr>
         <a:noFill/>
@@ -2423,7 +4383,540 @@
 </cs:colorStyle>
 </file>
 
+<file path=word/charts/colors2.xml><?xml version="1.0" encoding="utf-8"?>
+<cs:colorStyle xmlns:cs="http://schemas.microsoft.com/office/drawing/2012/chartStyle" xmlns:a="http://schemas.openxmlformats.org/drawingml/2006/main" meth="cycle" id="12">
+  <a:schemeClr val="accent2"/>
+  <a:schemeClr val="accent4"/>
+  <a:schemeClr val="accent6"/>
+  <cs:variation/>
+  <cs:variation>
+    <a:lumMod val="60000"/>
+  </cs:variation>
+  <cs:variation>
+    <a:lumMod val="80000"/>
+    <a:lumOff val="20000"/>
+  </cs:variation>
+  <cs:variation>
+    <a:lumMod val="80000"/>
+  </cs:variation>
+  <cs:variation>
+    <a:lumMod val="60000"/>
+    <a:lumOff val="40000"/>
+  </cs:variation>
+  <cs:variation>
+    <a:lumMod val="50000"/>
+  </cs:variation>
+  <cs:variation>
+    <a:lumMod val="70000"/>
+    <a:lumOff val="30000"/>
+  </cs:variation>
+  <cs:variation>
+    <a:lumMod val="70000"/>
+  </cs:variation>
+  <cs:variation>
+    <a:lumMod val="50000"/>
+    <a:lumOff val="50000"/>
+  </cs:variation>
+</cs:colorStyle>
+</file>
+
 <file path=word/charts/style1.xml><?xml version="1.0" encoding="utf-8"?>
+<cs:chartStyle xmlns:cs="http://schemas.microsoft.com/office/drawing/2012/chartStyle" xmlns:a="http://schemas.openxmlformats.org/drawingml/2006/main" id="233">
+  <cs:axisTitle>
+    <cs:lnRef idx="0"/>
+    <cs:fillRef idx="0"/>
+    <cs:effectRef idx="0"/>
+    <cs:fontRef idx="minor">
+      <a:schemeClr val="lt1">
+        <a:lumMod val="85000"/>
+      </a:schemeClr>
+    </cs:fontRef>
+    <cs:defRPr sz="900" b="1" kern="1200" cap="all"/>
+  </cs:axisTitle>
+  <cs:categoryAxis>
+    <cs:lnRef idx="0"/>
+    <cs:fillRef idx="0"/>
+    <cs:effectRef idx="0"/>
+    <cs:fontRef idx="minor">
+      <a:schemeClr val="lt1">
+        <a:lumMod val="85000"/>
+      </a:schemeClr>
+    </cs:fontRef>
+    <cs:spPr>
+      <a:ln w="9525" cap="flat" cmpd="sng" algn="ctr">
+        <a:solidFill>
+          <a:schemeClr val="lt1">
+            <a:lumMod val="95000"/>
+            <a:alpha val="10000"/>
+          </a:schemeClr>
+        </a:solidFill>
+        <a:round/>
+      </a:ln>
+    </cs:spPr>
+    <cs:defRPr sz="900" kern="1200"/>
+  </cs:categoryAxis>
+  <cs:chartArea>
+    <cs:lnRef idx="0"/>
+    <cs:fillRef idx="0"/>
+    <cs:effectRef idx="0"/>
+    <cs:fontRef idx="minor">
+      <a:schemeClr val="dk1"/>
+    </cs:fontRef>
+    <cs:spPr>
+      <a:gradFill flip="none" rotWithShape="1">
+        <a:gsLst>
+          <a:gs pos="0">
+            <a:schemeClr val="dk1">
+              <a:lumMod val="65000"/>
+              <a:lumOff val="35000"/>
+            </a:schemeClr>
+          </a:gs>
+          <a:gs pos="100000">
+            <a:schemeClr val="dk1">
+              <a:lumMod val="85000"/>
+              <a:lumOff val="15000"/>
+            </a:schemeClr>
+          </a:gs>
+        </a:gsLst>
+        <a:path path="circle">
+          <a:fillToRect l="50000" t="50000" r="50000" b="50000"/>
+        </a:path>
+        <a:tileRect/>
+      </a:gradFill>
+    </cs:spPr>
+    <cs:defRPr sz="1000" kern="1200"/>
+  </cs:chartArea>
+  <cs:dataLabel>
+    <cs:lnRef idx="0"/>
+    <cs:fillRef idx="0"/>
+    <cs:effectRef idx="0"/>
+    <cs:fontRef idx="minor">
+      <a:schemeClr val="lt1">
+        <a:lumMod val="85000"/>
+      </a:schemeClr>
+    </cs:fontRef>
+    <cs:defRPr sz="900" kern="1200"/>
+  </cs:dataLabel>
+  <cs:dataLabelCallout>
+    <cs:lnRef idx="0"/>
+    <cs:fillRef idx="0"/>
+    <cs:effectRef idx="0"/>
+    <cs:fontRef idx="minor">
+      <a:schemeClr val="dk1">
+        <a:lumMod val="65000"/>
+        <a:lumOff val="35000"/>
+      </a:schemeClr>
+    </cs:fontRef>
+    <cs:spPr>
+      <a:solidFill>
+        <a:schemeClr val="lt1"/>
+      </a:solidFill>
+    </cs:spPr>
+    <cs:defRPr sz="900" kern="1200"/>
+    <cs:bodyPr rot="0" spcFirstLastPara="1" vertOverflow="clip" horzOverflow="clip" vert="horz" wrap="square" lIns="36576" tIns="18288" rIns="36576" bIns="18288" anchor="ctr" anchorCtr="1">
+      <a:spAutoFit/>
+    </cs:bodyPr>
+  </cs:dataLabelCallout>
+  <cs:dataPoint>
+    <cs:lnRef idx="0"/>
+    <cs:fillRef idx="3">
+      <cs:styleClr val="auto"/>
+    </cs:fillRef>
+    <cs:effectRef idx="3"/>
+    <cs:fontRef idx="minor">
+      <a:schemeClr val="tx1"/>
+    </cs:fontRef>
+  </cs:dataPoint>
+  <cs:dataPoint3D>
+    <cs:lnRef idx="0"/>
+    <cs:fillRef idx="3">
+      <cs:styleClr val="auto"/>
+    </cs:fillRef>
+    <cs:effectRef idx="3"/>
+    <cs:fontRef idx="minor">
+      <a:schemeClr val="tx1"/>
+    </cs:fontRef>
+  </cs:dataPoint3D>
+  <cs:dataPointLine>
+    <cs:lnRef idx="0">
+      <cs:styleClr val="auto"/>
+    </cs:lnRef>
+    <cs:fillRef idx="3"/>
+    <cs:effectRef idx="3"/>
+    <cs:fontRef idx="minor">
+      <a:schemeClr val="tx1"/>
+    </cs:fontRef>
+    <cs:spPr>
+      <a:ln w="34925" cap="rnd">
+        <a:solidFill>
+          <a:schemeClr val="phClr"/>
+        </a:solidFill>
+        <a:round/>
+      </a:ln>
+    </cs:spPr>
+  </cs:dataPointLine>
+  <cs:dataPointMarker>
+    <cs:lnRef idx="0">
+      <cs:styleClr val="auto"/>
+    </cs:lnRef>
+    <cs:fillRef idx="3">
+      <cs:styleClr val="auto"/>
+    </cs:fillRef>
+    <cs:effectRef idx="3"/>
+    <cs:fontRef idx="minor">
+      <a:schemeClr val="tx1"/>
+    </cs:fontRef>
+    <cs:spPr>
+      <a:ln w="9525">
+        <a:solidFill>
+          <a:schemeClr val="phClr"/>
+        </a:solidFill>
+        <a:round/>
+      </a:ln>
+    </cs:spPr>
+  </cs:dataPointMarker>
+  <cs:dataPointMarkerLayout symbol="circle" size="6"/>
+  <cs:dataPointWireframe>
+    <cs:lnRef idx="0">
+      <cs:styleClr val="auto"/>
+    </cs:lnRef>
+    <cs:fillRef idx="3"/>
+    <cs:effectRef idx="3"/>
+    <cs:fontRef idx="minor">
+      <a:schemeClr val="tx1"/>
+    </cs:fontRef>
+    <cs:spPr>
+      <a:ln w="9525" cap="rnd">
+        <a:solidFill>
+          <a:schemeClr val="phClr"/>
+        </a:solidFill>
+        <a:round/>
+      </a:ln>
+    </cs:spPr>
+  </cs:dataPointWireframe>
+  <cs:dataTable>
+    <cs:lnRef idx="0"/>
+    <cs:fillRef idx="0"/>
+    <cs:effectRef idx="0"/>
+    <cs:fontRef idx="minor">
+      <a:schemeClr val="lt1">
+        <a:lumMod val="85000"/>
+      </a:schemeClr>
+    </cs:fontRef>
+    <cs:spPr>
+      <a:ln w="9525">
+        <a:solidFill>
+          <a:schemeClr val="lt1">
+            <a:lumMod val="95000"/>
+            <a:alpha val="54000"/>
+          </a:schemeClr>
+        </a:solidFill>
+      </a:ln>
+    </cs:spPr>
+    <cs:defRPr sz="900" kern="1200"/>
+  </cs:dataTable>
+  <cs:downBar>
+    <cs:lnRef idx="0"/>
+    <cs:fillRef idx="0"/>
+    <cs:effectRef idx="0"/>
+    <cs:fontRef idx="minor">
+      <a:schemeClr val="tx1"/>
+    </cs:fontRef>
+    <cs:spPr>
+      <a:solidFill>
+        <a:schemeClr val="dk1">
+          <a:lumMod val="75000"/>
+          <a:lumOff val="25000"/>
+        </a:schemeClr>
+      </a:solidFill>
+      <a:ln w="9525">
+        <a:solidFill>
+          <a:schemeClr val="lt1">
+            <a:lumMod val="95000"/>
+            <a:alpha val="54000"/>
+          </a:schemeClr>
+        </a:solidFill>
+      </a:ln>
+    </cs:spPr>
+  </cs:downBar>
+  <cs:dropLine>
+    <cs:lnRef idx="0"/>
+    <cs:fillRef idx="0"/>
+    <cs:effectRef idx="0"/>
+    <cs:fontRef idx="minor">
+      <a:schemeClr val="tx1"/>
+    </cs:fontRef>
+    <cs:spPr>
+      <a:ln w="9525">
+        <a:solidFill>
+          <a:schemeClr val="lt1">
+            <a:lumMod val="95000"/>
+            <a:alpha val="54000"/>
+          </a:schemeClr>
+        </a:solidFill>
+        <a:prstDash val="dash"/>
+      </a:ln>
+    </cs:spPr>
+  </cs:dropLine>
+  <cs:errorBar>
+    <cs:lnRef idx="0"/>
+    <cs:fillRef idx="0"/>
+    <cs:effectRef idx="0"/>
+    <cs:fontRef idx="minor">
+      <a:schemeClr val="tx1"/>
+    </cs:fontRef>
+    <cs:spPr>
+      <a:ln w="9525" cap="flat" cmpd="sng" algn="ctr">
+        <a:solidFill>
+          <a:schemeClr val="lt1">
+            <a:lumMod val="95000"/>
+          </a:schemeClr>
+        </a:solidFill>
+        <a:round/>
+      </a:ln>
+    </cs:spPr>
+  </cs:errorBar>
+  <cs:floor>
+    <cs:lnRef idx="0"/>
+    <cs:fillRef idx="0"/>
+    <cs:effectRef idx="0"/>
+    <cs:fontRef idx="minor">
+      <a:schemeClr val="tx1"/>
+    </cs:fontRef>
+  </cs:floor>
+  <cs:gridlineMajor>
+    <cs:lnRef idx="0"/>
+    <cs:fillRef idx="0"/>
+    <cs:effectRef idx="0"/>
+    <cs:fontRef idx="minor">
+      <a:schemeClr val="tx1"/>
+    </cs:fontRef>
+    <cs:spPr>
+      <a:ln w="9525" cap="flat" cmpd="sng" algn="ctr">
+        <a:solidFill>
+          <a:schemeClr val="lt1">
+            <a:lumMod val="95000"/>
+            <a:alpha val="10000"/>
+          </a:schemeClr>
+        </a:solidFill>
+        <a:round/>
+      </a:ln>
+    </cs:spPr>
+  </cs:gridlineMajor>
+  <cs:gridlineMinor>
+    <cs:lnRef idx="0"/>
+    <cs:fillRef idx="0"/>
+    <cs:effectRef idx="0"/>
+    <cs:fontRef idx="minor">
+      <a:schemeClr val="tx1"/>
+    </cs:fontRef>
+    <cs:spPr>
+      <a:ln>
+        <a:solidFill>
+          <a:schemeClr val="lt1">
+            <a:lumMod val="95000"/>
+            <a:alpha val="5000"/>
+          </a:schemeClr>
+        </a:solidFill>
+      </a:ln>
+    </cs:spPr>
+  </cs:gridlineMinor>
+  <cs:hiLoLine>
+    <cs:lnRef idx="0"/>
+    <cs:fillRef idx="0"/>
+    <cs:effectRef idx="0"/>
+    <cs:fontRef idx="minor">
+      <a:schemeClr val="tx1"/>
+    </cs:fontRef>
+    <cs:spPr>
+      <a:ln w="9525">
+        <a:solidFill>
+          <a:schemeClr val="lt1">
+            <a:lumMod val="95000"/>
+            <a:alpha val="54000"/>
+          </a:schemeClr>
+        </a:solidFill>
+        <a:prstDash val="dash"/>
+      </a:ln>
+    </cs:spPr>
+  </cs:hiLoLine>
+  <cs:leaderLine>
+    <cs:lnRef idx="0"/>
+    <cs:fillRef idx="0"/>
+    <cs:effectRef idx="0"/>
+    <cs:fontRef idx="minor">
+      <a:schemeClr val="tx1"/>
+    </cs:fontRef>
+    <cs:spPr>
+      <a:ln w="9525">
+        <a:solidFill>
+          <a:schemeClr val="lt1">
+            <a:lumMod val="95000"/>
+            <a:alpha val="54000"/>
+          </a:schemeClr>
+        </a:solidFill>
+      </a:ln>
+    </cs:spPr>
+  </cs:leaderLine>
+  <cs:legend>
+    <cs:lnRef idx="0"/>
+    <cs:fillRef idx="0"/>
+    <cs:effectRef idx="0"/>
+    <cs:fontRef idx="minor">
+      <a:schemeClr val="lt1">
+        <a:lumMod val="85000"/>
+      </a:schemeClr>
+    </cs:fontRef>
+    <cs:defRPr sz="900" kern="1200"/>
+  </cs:legend>
+  <cs:plotArea>
+    <cs:lnRef idx="0"/>
+    <cs:fillRef idx="0"/>
+    <cs:effectRef idx="0"/>
+    <cs:fontRef idx="minor">
+      <a:schemeClr val="tx1"/>
+    </cs:fontRef>
+  </cs:plotArea>
+  <cs:plotArea3D>
+    <cs:lnRef idx="0"/>
+    <cs:fillRef idx="0"/>
+    <cs:effectRef idx="0"/>
+    <cs:fontRef idx="minor">
+      <a:schemeClr val="tx1"/>
+    </cs:fontRef>
+  </cs:plotArea3D>
+  <cs:seriesAxis>
+    <cs:lnRef idx="0"/>
+    <cs:fillRef idx="0"/>
+    <cs:effectRef idx="0"/>
+    <cs:fontRef idx="minor">
+      <a:schemeClr val="lt1">
+        <a:lumMod val="85000"/>
+      </a:schemeClr>
+    </cs:fontRef>
+    <cs:spPr>
+      <a:ln w="12700" cap="flat" cmpd="sng" algn="ctr">
+        <a:solidFill>
+          <a:schemeClr val="lt1">
+            <a:lumMod val="95000"/>
+            <a:alpha val="54000"/>
+          </a:schemeClr>
+        </a:solidFill>
+        <a:round/>
+      </a:ln>
+    </cs:spPr>
+    <cs:defRPr sz="900" kern="1200"/>
+  </cs:seriesAxis>
+  <cs:seriesLine>
+    <cs:lnRef idx="0"/>
+    <cs:fillRef idx="0"/>
+    <cs:effectRef idx="0"/>
+    <cs:fontRef idx="minor">
+      <a:schemeClr val="lt1"/>
+    </cs:fontRef>
+    <cs:spPr>
+      <a:ln w="9525" cap="flat" cmpd="sng" algn="ctr">
+        <a:solidFill>
+          <a:schemeClr val="lt1">
+            <a:lumMod val="95000"/>
+            <a:alpha val="54000"/>
+          </a:schemeClr>
+        </a:solidFill>
+        <a:round/>
+      </a:ln>
+    </cs:spPr>
+  </cs:seriesLine>
+  <cs:title>
+    <cs:lnRef idx="0"/>
+    <cs:fillRef idx="0"/>
+    <cs:effectRef idx="0"/>
+    <cs:fontRef idx="minor">
+      <a:schemeClr val="lt1">
+        <a:lumMod val="95000"/>
+      </a:schemeClr>
+    </cs:fontRef>
+    <cs:defRPr sz="1600" b="1" kern="1200" spc="100" baseline="0">
+      <a:effectLst>
+        <a:outerShdw blurRad="50800" dist="38100" dir="5400000" algn="t" rotWithShape="0">
+          <a:prstClr val="black">
+            <a:alpha val="40000"/>
+          </a:prstClr>
+        </a:outerShdw>
+      </a:effectLst>
+    </cs:defRPr>
+  </cs:title>
+  <cs:trendline>
+    <cs:lnRef idx="0">
+      <cs:styleClr val="auto"/>
+    </cs:lnRef>
+    <cs:fillRef idx="0"/>
+    <cs:effectRef idx="0"/>
+    <cs:fontRef idx="minor">
+      <a:schemeClr val="tx1"/>
+    </cs:fontRef>
+    <cs:spPr>
+      <a:ln w="19050" cap="rnd">
+        <a:solidFill>
+          <a:schemeClr val="phClr"/>
+        </a:solidFill>
+      </a:ln>
+    </cs:spPr>
+  </cs:trendline>
+  <cs:trendlineLabel>
+    <cs:lnRef idx="0"/>
+    <cs:fillRef idx="0"/>
+    <cs:effectRef idx="0"/>
+    <cs:fontRef idx="minor">
+      <a:schemeClr val="lt1">
+        <a:lumMod val="85000"/>
+      </a:schemeClr>
+    </cs:fontRef>
+    <cs:defRPr sz="900" kern="1200"/>
+  </cs:trendlineLabel>
+  <cs:upBar>
+    <cs:lnRef idx="0"/>
+    <cs:fillRef idx="0"/>
+    <cs:effectRef idx="0"/>
+    <cs:fontRef idx="minor">
+      <a:schemeClr val="tx1"/>
+    </cs:fontRef>
+    <cs:spPr>
+      <a:solidFill>
+        <a:schemeClr val="lt1"/>
+      </a:solidFill>
+      <a:ln w="9525">
+        <a:solidFill>
+          <a:schemeClr val="lt1">
+            <a:lumMod val="95000"/>
+            <a:alpha val="54000"/>
+          </a:schemeClr>
+        </a:solidFill>
+      </a:ln>
+    </cs:spPr>
+  </cs:upBar>
+  <cs:valueAxis>
+    <cs:lnRef idx="0"/>
+    <cs:fillRef idx="0"/>
+    <cs:effectRef idx="0"/>
+    <cs:fontRef idx="minor">
+      <a:schemeClr val="lt1">
+        <a:lumMod val="85000"/>
+      </a:schemeClr>
+    </cs:fontRef>
+    <cs:defRPr sz="900" kern="1200"/>
+  </cs:valueAxis>
+  <cs:wall>
+    <cs:lnRef idx="0"/>
+    <cs:fillRef idx="0"/>
+    <cs:effectRef idx="0"/>
+    <cs:fontRef idx="minor">
+      <a:schemeClr val="tx1"/>
+    </cs:fontRef>
+  </cs:wall>
+</cs:chartStyle>
+</file>
+
+<file path=word/charts/style2.xml><?xml version="1.0" encoding="utf-8"?>
 <cs:chartStyle xmlns:cs="http://schemas.microsoft.com/office/drawing/2012/chartStyle" xmlns:a="http://schemas.openxmlformats.org/drawingml/2006/main" id="233">
   <cs:axisTitle>
     <cs:lnRef idx="0"/>

</xml_diff>

<commit_message>
Added charts related to positive and total sentiment as well, all of them seems to show a strong correlation with what we expect from the data
</commit_message>
<xml_diff>
--- a/Reports/Docs/NegativeTopVsRandomNegative.docx
+++ b/Reports/Docs/NegativeTopVsRandomNegative.docx
@@ -281,8 +281,6 @@
           </wp:inline>
         </w:drawing>
       </w:r>
-      <w:bookmarkStart w:id="0" w:name="_GoBack"/>
-      <w:bookmarkEnd w:id="0"/>
     </w:p>
     <w:p>
       <w:pPr>
@@ -342,6 +340,230 @@
           <w:rFonts w:eastAsiaTheme="minorEastAsia"/>
         </w:rPr>
       </w:pPr>
+    </w:p>
+    <w:p>
+      <w:pPr>
+        <w:tabs>
+          <w:tab w:val="left" w:pos="2260"/>
+        </w:tabs>
+        <w:rPr>
+          <w:rFonts w:eastAsiaTheme="minorEastAsia"/>
+        </w:rPr>
+      </w:pPr>
+    </w:p>
+    <w:p>
+      <w:pPr>
+        <w:tabs>
+          <w:tab w:val="left" w:pos="2260"/>
+        </w:tabs>
+        <w:rPr>
+          <w:rFonts w:eastAsiaTheme="minorEastAsia"/>
+        </w:rPr>
+      </w:pPr>
+    </w:p>
+    <w:p>
+      <w:pPr>
+        <w:tabs>
+          <w:tab w:val="left" w:pos="2260"/>
+        </w:tabs>
+        <w:rPr>
+          <w:rFonts w:eastAsiaTheme="minorEastAsia"/>
+        </w:rPr>
+      </w:pPr>
+      <w:r>
+        <w:rPr>
+          <w:noProof/>
+        </w:rPr>
+        <w:drawing>
+          <wp:inline distT="0" distB="0" distL="0" distR="0" wp14:anchorId="5F6A2BDB" wp14:editId="56A7EA3C">
+            <wp:extent cx="5943600" cy="4117340"/>
+            <wp:effectExtent l="0" t="0" r="0" b="0"/>
+            <wp:docPr id="3" name="Chart 3"/>
+            <wp:cNvGraphicFramePr/>
+            <a:graphic xmlns:a="http://schemas.openxmlformats.org/drawingml/2006/main">
+              <a:graphicData uri="http://schemas.openxmlformats.org/drawingml/2006/chart">
+                <c:chart xmlns:c="http://schemas.openxmlformats.org/drawingml/2006/chart" xmlns:r="http://schemas.openxmlformats.org/officeDocument/2006/relationships" r:id="rId7"/>
+              </a:graphicData>
+            </a:graphic>
+          </wp:inline>
+        </w:drawing>
+      </w:r>
+    </w:p>
+    <w:p>
+      <w:pPr>
+        <w:tabs>
+          <w:tab w:val="left" w:pos="2260"/>
+        </w:tabs>
+        <w:rPr>
+          <w:rFonts w:eastAsiaTheme="minorEastAsia"/>
+        </w:rPr>
+      </w:pPr>
+    </w:p>
+    <w:p>
+      <w:pPr>
+        <w:tabs>
+          <w:tab w:val="left" w:pos="2260"/>
+        </w:tabs>
+        <w:rPr>
+          <w:rFonts w:eastAsiaTheme="minorEastAsia"/>
+        </w:rPr>
+      </w:pPr>
+    </w:p>
+    <w:p>
+      <w:pPr>
+        <w:tabs>
+          <w:tab w:val="left" w:pos="2260"/>
+        </w:tabs>
+        <w:rPr>
+          <w:rFonts w:eastAsiaTheme="minorEastAsia"/>
+        </w:rPr>
+      </w:pPr>
+    </w:p>
+    <w:p>
+      <w:pPr>
+        <w:tabs>
+          <w:tab w:val="left" w:pos="2260"/>
+        </w:tabs>
+        <w:rPr>
+          <w:rFonts w:eastAsiaTheme="minorEastAsia"/>
+        </w:rPr>
+      </w:pPr>
+      <w:r>
+        <w:rPr>
+          <w:rFonts w:eastAsiaTheme="minorEastAsia"/>
+        </w:rPr>
+        <w:t>This graph shows very clearly how the total sentiment score differs across Filtered vs Non Filtered users who are themselves filtered based on their max value of Eigen value centrality – which effectively means, the user on chart are really important for their network.</w:t>
+      </w:r>
+    </w:p>
+    <w:p>
+      <w:pPr>
+        <w:tabs>
+          <w:tab w:val="left" w:pos="2260"/>
+        </w:tabs>
+        <w:rPr>
+          <w:rFonts w:eastAsiaTheme="minorEastAsia"/>
+        </w:rPr>
+      </w:pPr>
+    </w:p>
+    <w:p>
+      <w:pPr>
+        <w:tabs>
+          <w:tab w:val="left" w:pos="2260"/>
+        </w:tabs>
+        <w:rPr>
+          <w:rFonts w:eastAsiaTheme="minorEastAsia"/>
+        </w:rPr>
+      </w:pPr>
+      <w:r>
+        <w:rPr>
+          <w:noProof/>
+        </w:rPr>
+        <w:drawing>
+          <wp:inline distT="0" distB="0" distL="0" distR="0" wp14:anchorId="487C54E2" wp14:editId="0042F29A">
+            <wp:extent cx="5943600" cy="4231640"/>
+            <wp:effectExtent l="0" t="0" r="0" b="10160"/>
+            <wp:docPr id="5" name="Chart 5"/>
+            <wp:cNvGraphicFramePr/>
+            <a:graphic xmlns:a="http://schemas.openxmlformats.org/drawingml/2006/main">
+              <a:graphicData uri="http://schemas.openxmlformats.org/drawingml/2006/chart">
+                <c:chart xmlns:c="http://schemas.openxmlformats.org/drawingml/2006/chart" xmlns:r="http://schemas.openxmlformats.org/officeDocument/2006/relationships" r:id="rId8"/>
+              </a:graphicData>
+            </a:graphic>
+          </wp:inline>
+        </w:drawing>
+      </w:r>
+      <w:r>
+        <w:rPr>
+          <w:rFonts w:eastAsiaTheme="minorEastAsia"/>
+        </w:rPr>
+        <w:t xml:space="preserve"> </w:t>
+      </w:r>
+    </w:p>
+    <w:p>
+      <w:pPr>
+        <w:tabs>
+          <w:tab w:val="left" w:pos="2260"/>
+        </w:tabs>
+        <w:rPr>
+          <w:rFonts w:eastAsiaTheme="minorEastAsia"/>
+        </w:rPr>
+      </w:pPr>
+    </w:p>
+    <w:p>
+      <w:pPr>
+        <w:tabs>
+          <w:tab w:val="left" w:pos="2260"/>
+        </w:tabs>
+        <w:rPr>
+          <w:rFonts w:eastAsiaTheme="minorEastAsia"/>
+        </w:rPr>
+      </w:pPr>
+      <w:r>
+        <w:rPr>
+          <w:rFonts w:eastAsiaTheme="minorEastAsia"/>
+        </w:rPr>
+        <w:t xml:space="preserve">Clearly in above graph we can see that positive sentiment among non filtered users with HIGH </w:t>
+      </w:r>
+      <w:proofErr w:type="spellStart"/>
+      <w:r>
+        <w:rPr>
+          <w:rFonts w:eastAsiaTheme="minorEastAsia"/>
+        </w:rPr>
+        <w:t>eigen</w:t>
+      </w:r>
+      <w:proofErr w:type="spellEnd"/>
+      <w:r>
+        <w:rPr>
+          <w:rFonts w:eastAsiaTheme="minorEastAsia"/>
+        </w:rPr>
+        <w:t xml:space="preserve"> values centrality is really high in comparison with Filtered user. </w:t>
+      </w:r>
+    </w:p>
+    <w:p>
+      <w:pPr>
+        <w:tabs>
+          <w:tab w:val="left" w:pos="2260"/>
+        </w:tabs>
+        <w:rPr>
+          <w:rFonts w:eastAsiaTheme="minorEastAsia"/>
+        </w:rPr>
+      </w:pPr>
+    </w:p>
+    <w:p>
+      <w:pPr>
+        <w:tabs>
+          <w:tab w:val="left" w:pos="2260"/>
+        </w:tabs>
+        <w:rPr>
+          <w:rFonts w:eastAsiaTheme="minorEastAsia"/>
+        </w:rPr>
+      </w:pPr>
+      <w:r>
+        <w:rPr>
+          <w:rFonts w:eastAsiaTheme="minorEastAsia"/>
+        </w:rPr>
+        <w:t xml:space="preserve">Keeping in mind </w:t>
+      </w:r>
+      <w:r>
+        <w:rPr>
+          <w:rFonts w:eastAsiaTheme="minorEastAsia"/>
+        </w:rPr>
+        <w:t>that these</w:t>
+      </w:r>
+      <w:r>
+        <w:rPr>
+          <w:rFonts w:eastAsiaTheme="minorEastAsia"/>
+        </w:rPr>
+        <w:t xml:space="preserve"> users were filtered only based on single occurrence of usage words related with drinking, this analysis throws a very strong message about the social behavior of users. The graph seems to really well support the fact that </w:t>
+      </w:r>
+      <w:r>
+        <w:rPr>
+          <w:rFonts w:eastAsiaTheme="minorEastAsia"/>
+        </w:rPr>
+        <w:t xml:space="preserve">usage of offensive word online is more like a habit. </w:t>
+      </w:r>
+      <w:bookmarkStart w:id="0" w:name="_GoBack"/>
+      <w:bookmarkEnd w:id="0"/>
     </w:p>
     <w:sectPr>
       <w:pgSz w:w="12240" w:h="15840"/>
@@ -2367,11 +2589,11 @@
           <c:showBubbleSize val="0"/>
         </c:dLbls>
         <c:smooth val="0"/>
-        <c:axId val="2115298048"/>
-        <c:axId val="2115386096"/>
+        <c:axId val="2141634496"/>
+        <c:axId val="2137311408"/>
       </c:lineChart>
       <c:catAx>
-        <c:axId val="2115298048"/>
+        <c:axId val="2141634496"/>
         <c:scaling>
           <c:orientation val="minMax"/>
         </c:scaling>
@@ -2413,7 +2635,7 @@
             <a:endParaRPr lang="en-US"/>
           </a:p>
         </c:txPr>
-        <c:crossAx val="2115386096"/>
+        <c:crossAx val="2137311408"/>
         <c:crosses val="autoZero"/>
         <c:auto val="1"/>
         <c:lblAlgn val="ctr"/>
@@ -2421,7 +2643,7 @@
         <c:noMultiLvlLbl val="0"/>
       </c:catAx>
       <c:valAx>
-        <c:axId val="2115386096"/>
+        <c:axId val="2137311408"/>
         <c:scaling>
           <c:orientation val="minMax"/>
         </c:scaling>
@@ -2471,7 +2693,7 @@
             <a:endParaRPr lang="en-US"/>
           </a:p>
         </c:txPr>
-        <c:crossAx val="2115298048"/>
+        <c:crossAx val="2141634496"/>
         <c:crosses val="autoZero"/>
         <c:crossBetween val="between"/>
       </c:valAx>
@@ -4154,11 +4376,11 @@
           <c:showBubbleSize val="0"/>
         </c:dLbls>
         <c:smooth val="0"/>
-        <c:axId val="2137432208"/>
-        <c:axId val="2119694896"/>
+        <c:axId val="2144159280"/>
+        <c:axId val="2144155936"/>
       </c:lineChart>
       <c:catAx>
-        <c:axId val="2137432208"/>
+        <c:axId val="2144159280"/>
         <c:scaling>
           <c:orientation val="minMax"/>
         </c:scaling>
@@ -4200,7 +4422,7 @@
             <a:endParaRPr lang="en-US"/>
           </a:p>
         </c:txPr>
-        <c:crossAx val="2119694896"/>
+        <c:crossAx val="2144155936"/>
         <c:crosses val="autoZero"/>
         <c:auto val="1"/>
         <c:lblAlgn val="ctr"/>
@@ -4208,7 +4430,7 @@
         <c:noMultiLvlLbl val="0"/>
       </c:catAx>
       <c:valAx>
-        <c:axId val="2119694896"/>
+        <c:axId val="2144155936"/>
         <c:scaling>
           <c:orientation val="minMax"/>
         </c:scaling>
@@ -4258,7 +4480,3566 @@
             <a:endParaRPr lang="en-US"/>
           </a:p>
         </c:txPr>
-        <c:crossAx val="2137432208"/>
+        <c:crossAx val="2144159280"/>
+        <c:crosses val="autoZero"/>
+        <c:crossBetween val="between"/>
+      </c:valAx>
+      <c:spPr>
+        <a:noFill/>
+        <a:ln>
+          <a:noFill/>
+        </a:ln>
+        <a:effectLst/>
+      </c:spPr>
+    </c:plotArea>
+    <c:legend>
+      <c:legendPos val="b"/>
+      <c:overlay val="0"/>
+      <c:spPr>
+        <a:noFill/>
+        <a:ln>
+          <a:noFill/>
+        </a:ln>
+        <a:effectLst/>
+      </c:spPr>
+      <c:txPr>
+        <a:bodyPr rot="0" spcFirstLastPara="1" vertOverflow="ellipsis" vert="horz" wrap="square" anchor="ctr" anchorCtr="1"/>
+        <a:lstStyle/>
+        <a:p>
+          <a:pPr>
+            <a:defRPr sz="900" b="0" i="0" u="none" strike="noStrike" kern="1200" baseline="0">
+              <a:solidFill>
+                <a:schemeClr val="lt1">
+                  <a:lumMod val="85000"/>
+                </a:schemeClr>
+              </a:solidFill>
+              <a:latin typeface="+mn-lt"/>
+              <a:ea typeface="+mn-ea"/>
+              <a:cs typeface="+mn-cs"/>
+            </a:defRPr>
+          </a:pPr>
+          <a:endParaRPr lang="en-US"/>
+        </a:p>
+      </c:txPr>
+    </c:legend>
+    <c:plotVisOnly val="1"/>
+    <c:dispBlanksAs val="gap"/>
+    <c:showDLblsOverMax val="0"/>
+  </c:chart>
+  <c:spPr>
+    <a:gradFill flip="none" rotWithShape="1">
+      <a:gsLst>
+        <a:gs pos="0">
+          <a:schemeClr val="dk1">
+            <a:lumMod val="65000"/>
+            <a:lumOff val="35000"/>
+          </a:schemeClr>
+        </a:gs>
+        <a:gs pos="100000">
+          <a:schemeClr val="dk1">
+            <a:lumMod val="85000"/>
+            <a:lumOff val="15000"/>
+          </a:schemeClr>
+        </a:gs>
+      </a:gsLst>
+      <a:path path="circle">
+        <a:fillToRect l="50000" t="50000" r="50000" b="50000"/>
+      </a:path>
+      <a:tileRect/>
+    </a:gradFill>
+    <a:ln>
+      <a:noFill/>
+    </a:ln>
+    <a:effectLst/>
+  </c:spPr>
+  <c:txPr>
+    <a:bodyPr/>
+    <a:lstStyle/>
+    <a:p>
+      <a:pPr>
+        <a:defRPr/>
+      </a:pPr>
+      <a:endParaRPr lang="en-US"/>
+    </a:p>
+  </c:txPr>
+  <c:externalData r:id="rId3">
+    <c:autoUpdate val="0"/>
+  </c:externalData>
+</c:chartSpace>
+</file>
+
+<file path=word/charts/chart3.xml><?xml version="1.0" encoding="utf-8"?>
+<c:chartSpace xmlns:c="http://schemas.openxmlformats.org/drawingml/2006/chart" xmlns:a="http://schemas.openxmlformats.org/drawingml/2006/main" xmlns:r="http://schemas.openxmlformats.org/officeDocument/2006/relationships">
+  <c:date1904 val="0"/>
+  <c:lang val="en-US"/>
+  <c:roundedCorners val="0"/>
+  <mc:AlternateContent xmlns:mc="http://schemas.openxmlformats.org/markup-compatibility/2006">
+    <mc:Choice xmlns:c14="http://schemas.microsoft.com/office/drawing/2007/8/2/chart" Requires="c14">
+      <c14:style val="102"/>
+    </mc:Choice>
+    <mc:Fallback>
+      <c:style val="2"/>
+    </mc:Fallback>
+  </mc:AlternateContent>
+  <c:chart>
+    <c:title>
+      <c:tx>
+        <c:rich>
+          <a:bodyPr rot="0" spcFirstLastPara="1" vertOverflow="ellipsis" vert="horz" wrap="square" anchor="ctr" anchorCtr="1"/>
+          <a:lstStyle/>
+          <a:p>
+            <a:pPr>
+              <a:defRPr sz="1600" b="1" i="0" u="none" strike="noStrike" kern="1200" spc="100" baseline="0">
+                <a:solidFill>
+                  <a:schemeClr val="lt1">
+                    <a:lumMod val="95000"/>
+                  </a:schemeClr>
+                </a:solidFill>
+                <a:effectLst>
+                  <a:outerShdw blurRad="50800" dist="38100" dir="5400000" algn="t" rotWithShape="0">
+                    <a:prstClr val="black">
+                      <a:alpha val="40000"/>
+                    </a:prstClr>
+                  </a:outerShdw>
+                </a:effectLst>
+                <a:latin typeface="+mn-lt"/>
+                <a:ea typeface="+mn-ea"/>
+                <a:cs typeface="+mn-cs"/>
+              </a:defRPr>
+            </a:pPr>
+            <a:r>
+              <a:rPr lang="en-US"/>
+              <a:t>Total</a:t>
+            </a:r>
+            <a:r>
+              <a:rPr lang="en-US" baseline="0"/>
+              <a:t> Filtered Vs Total Non Filtered sentiment for top 75 users across category</a:t>
+            </a:r>
+            <a:endParaRPr lang="en-US"/>
+          </a:p>
+        </c:rich>
+      </c:tx>
+      <c:overlay val="0"/>
+      <c:spPr>
+        <a:noFill/>
+        <a:ln>
+          <a:noFill/>
+        </a:ln>
+        <a:effectLst/>
+      </c:spPr>
+      <c:txPr>
+        <a:bodyPr rot="0" spcFirstLastPara="1" vertOverflow="ellipsis" vert="horz" wrap="square" anchor="ctr" anchorCtr="1"/>
+        <a:lstStyle/>
+        <a:p>
+          <a:pPr>
+            <a:defRPr sz="1600" b="1" i="0" u="none" strike="noStrike" kern="1200" spc="100" baseline="0">
+              <a:solidFill>
+                <a:schemeClr val="lt1">
+                  <a:lumMod val="95000"/>
+                </a:schemeClr>
+              </a:solidFill>
+              <a:effectLst>
+                <a:outerShdw blurRad="50800" dist="38100" dir="5400000" algn="t" rotWithShape="0">
+                  <a:prstClr val="black">
+                    <a:alpha val="40000"/>
+                  </a:prstClr>
+                </a:outerShdw>
+              </a:effectLst>
+              <a:latin typeface="+mn-lt"/>
+              <a:ea typeface="+mn-ea"/>
+              <a:cs typeface="+mn-cs"/>
+            </a:defRPr>
+          </a:pPr>
+          <a:endParaRPr lang="en-US"/>
+        </a:p>
+      </c:txPr>
+    </c:title>
+    <c:autoTitleDeleted val="0"/>
+    <c:plotArea>
+      <c:layout/>
+      <c:lineChart>
+        <c:grouping val="standard"/>
+        <c:varyColors val="0"/>
+        <c:ser>
+          <c:idx val="0"/>
+          <c:order val="0"/>
+          <c:tx>
+            <c:strRef>
+              <c:f>TOPSentiment!$B$1</c:f>
+              <c:strCache>
+                <c:ptCount val="1"/>
+                <c:pt idx="0">
+                  <c:v>TOTAL_F</c:v>
+                </c:pt>
+              </c:strCache>
+            </c:strRef>
+          </c:tx>
+          <c:spPr>
+            <a:ln w="34925" cap="rnd">
+              <a:solidFill>
+                <a:schemeClr val="accent2"/>
+              </a:solidFill>
+              <a:round/>
+            </a:ln>
+            <a:effectLst>
+              <a:outerShdw blurRad="57150" dist="19050" dir="5400000" algn="ctr" rotWithShape="0">
+                <a:srgbClr val="000000">
+                  <a:alpha val="63000"/>
+                </a:srgbClr>
+              </a:outerShdw>
+            </a:effectLst>
+          </c:spPr>
+          <c:marker>
+            <c:symbol val="none"/>
+          </c:marker>
+          <c:cat>
+            <c:strRef>
+              <c:f>TOPSentiment!$A$2:$A$75</c:f>
+              <c:strCache>
+                <c:ptCount val="74"/>
+                <c:pt idx="0">
+                  <c:v>Tay_TooCool</c:v>
+                </c:pt>
+                <c:pt idx="1">
+                  <c:v>welOVEJassy</c:v>
+                </c:pt>
+                <c:pt idx="2">
+                  <c:v>Paulysue</c:v>
+                </c:pt>
+                <c:pt idx="3">
+                  <c:v>Nenneeee_</c:v>
+                </c:pt>
+                <c:pt idx="4">
+                  <c:v>InSydni_WeTrust</c:v>
+                </c:pt>
+                <c:pt idx="5">
+                  <c:v>Deepowell_62</c:v>
+                </c:pt>
+                <c:pt idx="6">
+                  <c:v>youngboy_juney</c:v>
+                </c:pt>
+                <c:pt idx="7">
+                  <c:v>_kodimarie</c:v>
+                </c:pt>
+                <c:pt idx="8">
+                  <c:v>ImAntOrtiz</c:v>
+                </c:pt>
+                <c:pt idx="9">
+                  <c:v>acuuura</c:v>
+                </c:pt>
+                <c:pt idx="10">
+                  <c:v>Kololiaaionee</c:v>
+                </c:pt>
+                <c:pt idx="11">
+                  <c:v>Leathercrocs</c:v>
+                </c:pt>
+                <c:pt idx="12">
+                  <c:v>IndieJoi</c:v>
+                </c:pt>
+                <c:pt idx="13">
+                  <c:v>BallOut__Duke</c:v>
+                </c:pt>
+                <c:pt idx="14">
+                  <c:v>kasiax__</c:v>
+                </c:pt>
+                <c:pt idx="15">
+                  <c:v>wesleyroberts4</c:v>
+                </c:pt>
+                <c:pt idx="16">
+                  <c:v>markos</c:v>
+                </c:pt>
+                <c:pt idx="17">
+                  <c:v>AnnaX15</c:v>
+                </c:pt>
+                <c:pt idx="18">
+                  <c:v>_iprettynay</c:v>
+                </c:pt>
+                <c:pt idx="19">
+                  <c:v>JoeGodden12</c:v>
+                </c:pt>
+                <c:pt idx="20">
+                  <c:v>mahdyy_</c:v>
+                </c:pt>
+                <c:pt idx="21">
+                  <c:v>_BitchYouSEEMe</c:v>
+                </c:pt>
+                <c:pt idx="22">
+                  <c:v>joselinewest</c:v>
+                </c:pt>
+                <c:pt idx="23">
+                  <c:v>laurenlaiyen</c:v>
+                </c:pt>
+                <c:pt idx="24">
+                  <c:v>_djuannaaa</c:v>
+                </c:pt>
+                <c:pt idx="25">
+                  <c:v>maria_thtkidd</c:v>
+                </c:pt>
+                <c:pt idx="26">
+                  <c:v>qz</c:v>
+                </c:pt>
+                <c:pt idx="27">
+                  <c:v>BV</c:v>
+                </c:pt>
+                <c:pt idx="28">
+                  <c:v>KasiaMitchell</c:v>
+                </c:pt>
+                <c:pt idx="29">
+                  <c:v>tnewtondunn</c:v>
+                </c:pt>
+                <c:pt idx="30">
+                  <c:v>qx</c:v>
+                </c:pt>
+                <c:pt idx="31">
+                  <c:v>itsSamCollins</c:v>
+                </c:pt>
+                <c:pt idx="32">
+                  <c:v>lonnaannmarie</c:v>
+                </c:pt>
+                <c:pt idx="33">
+                  <c:v>tbhjustlol</c:v>
+                </c:pt>
+                <c:pt idx="34">
+                  <c:v>settle4LES</c:v>
+                </c:pt>
+                <c:pt idx="35">
+                  <c:v>songsmakesense</c:v>
+                </c:pt>
+                <c:pt idx="36">
+                  <c:v>jacobjohntow</c:v>
+                </c:pt>
+                <c:pt idx="37">
+                  <c:v>BW</c:v>
+                </c:pt>
+                <c:pt idx="38">
+                  <c:v>ChelsTopley</c:v>
+                </c:pt>
+                <c:pt idx="39">
+                  <c:v>lobakerrr</c:v>
+                </c:pt>
+                <c:pt idx="40">
+                  <c:v>mrbenjaminlaw</c:v>
+                </c:pt>
+                <c:pt idx="41">
+                  <c:v>kb</c:v>
+                </c:pt>
+                <c:pt idx="42">
+                  <c:v>JakeReesMogg</c:v>
+                </c:pt>
+                <c:pt idx="43">
+                  <c:v>DrShobha</c:v>
+                </c:pt>
+                <c:pt idx="44">
+                  <c:v>CameronYardeJnr</c:v>
+                </c:pt>
+                <c:pt idx="45">
+                  <c:v>alexmassie</c:v>
+                </c:pt>
+                <c:pt idx="46">
+                  <c:v>lg</c:v>
+                </c:pt>
+                <c:pt idx="47">
+                  <c:v>jennatar</c:v>
+                </c:pt>
+                <c:pt idx="48">
+                  <c:v>AntiJokeTyrone</c:v>
+                </c:pt>
+                <c:pt idx="49">
+                  <c:v>GamesBeat</c:v>
+                </c:pt>
+                <c:pt idx="50">
+                  <c:v>Krazy_kaybrooks</c:v>
+                </c:pt>
+                <c:pt idx="51">
+                  <c:v>iA</c:v>
+                </c:pt>
+                <c:pt idx="52">
+                  <c:v>NemRaps</c:v>
+                </c:pt>
+                <c:pt idx="53">
+                  <c:v>c2</c:v>
+                </c:pt>
+                <c:pt idx="54">
+                  <c:v>Drew_Money21</c:v>
+                </c:pt>
+                <c:pt idx="55">
+                  <c:v>rx</c:v>
+                </c:pt>
+                <c:pt idx="56">
+                  <c:v>1DLittleSecret</c:v>
+                </c:pt>
+                <c:pt idx="57">
+                  <c:v>108</c:v>
+                </c:pt>
+                <c:pt idx="58">
+                  <c:v>jazzabellediary</c:v>
+                </c:pt>
+                <c:pt idx="59">
+                  <c:v>aaronwade4</c:v>
+                </c:pt>
+                <c:pt idx="60">
+                  <c:v>DiBiaseATL</c:v>
+                </c:pt>
+                <c:pt idx="61">
+                  <c:v>Ascii211</c:v>
+                </c:pt>
+                <c:pt idx="62">
+                  <c:v>wr</c:v>
+                </c:pt>
+                <c:pt idx="63">
+                  <c:v>pasletime</c:v>
+                </c:pt>
+                <c:pt idx="64">
+                  <c:v>MissJennifer</c:v>
+                </c:pt>
+                <c:pt idx="65">
+                  <c:v>AnnaRvr</c:v>
+                </c:pt>
+                <c:pt idx="66">
+                  <c:v>JustBlaze</c:v>
+                </c:pt>
+                <c:pt idx="67">
+                  <c:v>MadCatz</c:v>
+                </c:pt>
+                <c:pt idx="68">
+                  <c:v>FA</c:v>
+                </c:pt>
+                <c:pt idx="69">
+                  <c:v>kenjeong</c:v>
+                </c:pt>
+                <c:pt idx="70">
+                  <c:v>VisitEngland</c:v>
+                </c:pt>
+                <c:pt idx="71">
+                  <c:v>NFbasicScore</c:v>
+                </c:pt>
+                <c:pt idx="72">
+                  <c:v>nohup</c:v>
+                </c:pt>
+                <c:pt idx="73">
+                  <c:v>userTopImportance</c:v>
+                </c:pt>
+              </c:strCache>
+            </c:strRef>
+          </c:cat>
+          <c:val>
+            <c:numRef>
+              <c:f>TOPSentiment!$B$2:$B$75</c:f>
+              <c:numCache>
+                <c:formatCode>0.00</c:formatCode>
+                <c:ptCount val="74"/>
+                <c:pt idx="0">
+                  <c:v>-0.748712998713</c:v>
+                </c:pt>
+                <c:pt idx="1">
+                  <c:v>-0.708228643216</c:v>
+                </c:pt>
+                <c:pt idx="2">
+                  <c:v>-0.933464899915</c:v>
+                </c:pt>
+                <c:pt idx="3">
+                  <c:v>-0.522972556275</c:v>
+                </c:pt>
+                <c:pt idx="4">
+                  <c:v>-0.343721073743</c:v>
+                </c:pt>
+                <c:pt idx="5">
+                  <c:v>-0.402530003244</c:v>
+                </c:pt>
+                <c:pt idx="6">
+                  <c:v>-0.517905507072</c:v>
+                </c:pt>
+                <c:pt idx="7">
+                  <c:v>-0.326776277158</c:v>
+                </c:pt>
+                <c:pt idx="8">
+                  <c:v>-0.190783410138</c:v>
+                </c:pt>
+                <c:pt idx="9">
+                  <c:v>-0.229070533949</c:v>
+                </c:pt>
+                <c:pt idx="10">
+                  <c:v>-0.207075327844</c:v>
+                </c:pt>
+                <c:pt idx="11">
+                  <c:v>-0.302136623533</c:v>
+                </c:pt>
+                <c:pt idx="12">
+                  <c:v>-0.21572794899</c:v>
+                </c:pt>
+                <c:pt idx="13">
+                  <c:v>-0.384149697303</c:v>
+                </c:pt>
+                <c:pt idx="14">
+                  <c:v>-0.0549891875193</c:v>
+                </c:pt>
+                <c:pt idx="15">
+                  <c:v>-0.179433681073</c:v>
+                </c:pt>
+                <c:pt idx="16">
+                  <c:v>-0.13607152836</c:v>
+                </c:pt>
+                <c:pt idx="17">
+                  <c:v>0.224483406387</c:v>
+                </c:pt>
+                <c:pt idx="18">
+                  <c:v>-0.257640586797</c:v>
+                </c:pt>
+                <c:pt idx="19">
+                  <c:v>0.0518678604508</c:v>
+                </c:pt>
+                <c:pt idx="20">
+                  <c:v>-0.0715619166148</c:v>
+                </c:pt>
+                <c:pt idx="21">
+                  <c:v>-0.356277884003</c:v>
+                </c:pt>
+                <c:pt idx="22">
+                  <c:v>0.155072019614</c:v>
+                </c:pt>
+                <c:pt idx="23">
+                  <c:v>-0.011168125566</c:v>
+                </c:pt>
+                <c:pt idx="24">
+                  <c:v>-0.158424908425</c:v>
+                </c:pt>
+                <c:pt idx="25">
+                  <c:v>-0.00278896808181</c:v>
+                </c:pt>
+                <c:pt idx="26">
+                  <c:v>0.00583179864948</c:v>
+                </c:pt>
+                <c:pt idx="27">
+                  <c:v>-0.0557781201849</c:v>
+                </c:pt>
+                <c:pt idx="28">
+                  <c:v>0.0366636113657</c:v>
+                </c:pt>
+                <c:pt idx="29">
+                  <c:v>0.142772686964</c:v>
+                </c:pt>
+                <c:pt idx="30">
+                  <c:v>0.233182589033</c:v>
+                </c:pt>
+                <c:pt idx="31">
+                  <c:v>0.381272949816</c:v>
+                </c:pt>
+                <c:pt idx="32">
+                  <c:v>0.232979387883</c:v>
+                </c:pt>
+                <c:pt idx="33">
+                  <c:v>-0.0139968895801</c:v>
+                </c:pt>
+                <c:pt idx="34">
+                  <c:v>0.0219966159052</c:v>
+                </c:pt>
+                <c:pt idx="35">
+                  <c:v>0.0989707046714</c:v>
+                </c:pt>
+                <c:pt idx="36">
+                  <c:v>0.0997271900576</c:v>
+                </c:pt>
+                <c:pt idx="37">
+                  <c:v>0.133701318614</c:v>
+                </c:pt>
+                <c:pt idx="38">
+                  <c:v>0.305538270068</c:v>
+                </c:pt>
+                <c:pt idx="39">
+                  <c:v>0.439747327502</c:v>
+                </c:pt>
+                <c:pt idx="40">
+                  <c:v>0.355828220859</c:v>
+                </c:pt>
+                <c:pt idx="41">
+                  <c:v>0.173257467994</c:v>
+                </c:pt>
+                <c:pt idx="42">
+                  <c:v>0.247460496614</c:v>
+                </c:pt>
+                <c:pt idx="43">
+                  <c:v>0.150460829493</c:v>
+                </c:pt>
+                <c:pt idx="44">
+                  <c:v>0.407603890363</c:v>
+                </c:pt>
+                <c:pt idx="45">
+                  <c:v>0.258491133153</c:v>
+                </c:pt>
+                <c:pt idx="46">
+                  <c:v>0.578882750153</c:v>
+                </c:pt>
+                <c:pt idx="47">
+                  <c:v>0.323055162659</c:v>
+                </c:pt>
+                <c:pt idx="48">
+                  <c:v>0.0405844155844</c:v>
+                </c:pt>
+                <c:pt idx="49">
+                  <c:v>0.3860955928</c:v>
+                </c:pt>
+                <c:pt idx="50">
+                  <c:v>0.202266782912</c:v>
+                </c:pt>
+                <c:pt idx="51">
+                  <c:v>0.281539351852</c:v>
+                </c:pt>
+                <c:pt idx="52">
+                  <c:v>0.310508474576</c:v>
+                </c:pt>
+                <c:pt idx="53">
+                  <c:v>0.535186280308</c:v>
+                </c:pt>
+                <c:pt idx="54">
+                  <c:v>0.208826695371</c:v>
+                </c:pt>
+                <c:pt idx="55">
+                  <c:v>0.222189436412</c:v>
+                </c:pt>
+                <c:pt idx="56">
+                  <c:v>0.566032887975</c:v>
+                </c:pt>
+                <c:pt idx="57">
+                  <c:v>0.447474747475</c:v>
+                </c:pt>
+                <c:pt idx="58">
+                  <c:v>1.10808299783</c:v>
+                </c:pt>
+                <c:pt idx="59">
+                  <c:v>0.331210191083</c:v>
+                </c:pt>
+                <c:pt idx="60">
+                  <c:v>0.269099201824</c:v>
+                </c:pt>
+                <c:pt idx="61">
+                  <c:v>0.231033495563</c:v>
+                </c:pt>
+                <c:pt idx="62">
+                  <c:v>0.249367728882</c:v>
+                </c:pt>
+                <c:pt idx="63">
+                  <c:v>-0.143016344725</c:v>
+                </c:pt>
+                <c:pt idx="64">
+                  <c:v>0.826871401152</c:v>
+                </c:pt>
+                <c:pt idx="65">
+                  <c:v>-0.0795350260018</c:v>
+                </c:pt>
+                <c:pt idx="66">
+                  <c:v>0.280265819127</c:v>
+                </c:pt>
+                <c:pt idx="67">
+                  <c:v>0.663636363636</c:v>
+                </c:pt>
+                <c:pt idx="68">
+                  <c:v>0.590403903497</c:v>
+                </c:pt>
+                <c:pt idx="69">
+                  <c:v>1.04642551979</c:v>
+                </c:pt>
+                <c:pt idx="70">
+                  <c:v>1.39025821596</c:v>
+                </c:pt>
+                <c:pt idx="71">
+                  <c:v>0.0</c:v>
+                </c:pt>
+                <c:pt idx="72">
+                  <c:v>0.0</c:v>
+                </c:pt>
+                <c:pt idx="73">
+                  <c:v>0.0</c:v>
+                </c:pt>
+              </c:numCache>
+            </c:numRef>
+          </c:val>
+          <c:smooth val="0"/>
+        </c:ser>
+        <c:ser>
+          <c:idx val="1"/>
+          <c:order val="1"/>
+          <c:tx>
+            <c:strRef>
+              <c:f>TOPSentiment!$F$1</c:f>
+              <c:strCache>
+                <c:ptCount val="1"/>
+                <c:pt idx="0">
+                  <c:v>NAME_NF</c:v>
+                </c:pt>
+              </c:strCache>
+            </c:strRef>
+          </c:tx>
+          <c:spPr>
+            <a:ln w="34925" cap="rnd">
+              <a:solidFill>
+                <a:schemeClr val="accent4"/>
+              </a:solidFill>
+              <a:round/>
+            </a:ln>
+            <a:effectLst>
+              <a:outerShdw blurRad="57150" dist="19050" dir="5400000" algn="ctr" rotWithShape="0">
+                <a:srgbClr val="000000">
+                  <a:alpha val="63000"/>
+                </a:srgbClr>
+              </a:outerShdw>
+            </a:effectLst>
+          </c:spPr>
+          <c:marker>
+            <c:symbol val="none"/>
+          </c:marker>
+          <c:cat>
+            <c:strRef>
+              <c:f>TOPSentiment!$A$2:$A$75</c:f>
+              <c:strCache>
+                <c:ptCount val="74"/>
+                <c:pt idx="0">
+                  <c:v>Tay_TooCool</c:v>
+                </c:pt>
+                <c:pt idx="1">
+                  <c:v>welOVEJassy</c:v>
+                </c:pt>
+                <c:pt idx="2">
+                  <c:v>Paulysue</c:v>
+                </c:pt>
+                <c:pt idx="3">
+                  <c:v>Nenneeee_</c:v>
+                </c:pt>
+                <c:pt idx="4">
+                  <c:v>InSydni_WeTrust</c:v>
+                </c:pt>
+                <c:pt idx="5">
+                  <c:v>Deepowell_62</c:v>
+                </c:pt>
+                <c:pt idx="6">
+                  <c:v>youngboy_juney</c:v>
+                </c:pt>
+                <c:pt idx="7">
+                  <c:v>_kodimarie</c:v>
+                </c:pt>
+                <c:pt idx="8">
+                  <c:v>ImAntOrtiz</c:v>
+                </c:pt>
+                <c:pt idx="9">
+                  <c:v>acuuura</c:v>
+                </c:pt>
+                <c:pt idx="10">
+                  <c:v>Kololiaaionee</c:v>
+                </c:pt>
+                <c:pt idx="11">
+                  <c:v>Leathercrocs</c:v>
+                </c:pt>
+                <c:pt idx="12">
+                  <c:v>IndieJoi</c:v>
+                </c:pt>
+                <c:pt idx="13">
+                  <c:v>BallOut__Duke</c:v>
+                </c:pt>
+                <c:pt idx="14">
+                  <c:v>kasiax__</c:v>
+                </c:pt>
+                <c:pt idx="15">
+                  <c:v>wesleyroberts4</c:v>
+                </c:pt>
+                <c:pt idx="16">
+                  <c:v>markos</c:v>
+                </c:pt>
+                <c:pt idx="17">
+                  <c:v>AnnaX15</c:v>
+                </c:pt>
+                <c:pt idx="18">
+                  <c:v>_iprettynay</c:v>
+                </c:pt>
+                <c:pt idx="19">
+                  <c:v>JoeGodden12</c:v>
+                </c:pt>
+                <c:pt idx="20">
+                  <c:v>mahdyy_</c:v>
+                </c:pt>
+                <c:pt idx="21">
+                  <c:v>_BitchYouSEEMe</c:v>
+                </c:pt>
+                <c:pt idx="22">
+                  <c:v>joselinewest</c:v>
+                </c:pt>
+                <c:pt idx="23">
+                  <c:v>laurenlaiyen</c:v>
+                </c:pt>
+                <c:pt idx="24">
+                  <c:v>_djuannaaa</c:v>
+                </c:pt>
+                <c:pt idx="25">
+                  <c:v>maria_thtkidd</c:v>
+                </c:pt>
+                <c:pt idx="26">
+                  <c:v>qz</c:v>
+                </c:pt>
+                <c:pt idx="27">
+                  <c:v>BV</c:v>
+                </c:pt>
+                <c:pt idx="28">
+                  <c:v>KasiaMitchell</c:v>
+                </c:pt>
+                <c:pt idx="29">
+                  <c:v>tnewtondunn</c:v>
+                </c:pt>
+                <c:pt idx="30">
+                  <c:v>qx</c:v>
+                </c:pt>
+                <c:pt idx="31">
+                  <c:v>itsSamCollins</c:v>
+                </c:pt>
+                <c:pt idx="32">
+                  <c:v>lonnaannmarie</c:v>
+                </c:pt>
+                <c:pt idx="33">
+                  <c:v>tbhjustlol</c:v>
+                </c:pt>
+                <c:pt idx="34">
+                  <c:v>settle4LES</c:v>
+                </c:pt>
+                <c:pt idx="35">
+                  <c:v>songsmakesense</c:v>
+                </c:pt>
+                <c:pt idx="36">
+                  <c:v>jacobjohntow</c:v>
+                </c:pt>
+                <c:pt idx="37">
+                  <c:v>BW</c:v>
+                </c:pt>
+                <c:pt idx="38">
+                  <c:v>ChelsTopley</c:v>
+                </c:pt>
+                <c:pt idx="39">
+                  <c:v>lobakerrr</c:v>
+                </c:pt>
+                <c:pt idx="40">
+                  <c:v>mrbenjaminlaw</c:v>
+                </c:pt>
+                <c:pt idx="41">
+                  <c:v>kb</c:v>
+                </c:pt>
+                <c:pt idx="42">
+                  <c:v>JakeReesMogg</c:v>
+                </c:pt>
+                <c:pt idx="43">
+                  <c:v>DrShobha</c:v>
+                </c:pt>
+                <c:pt idx="44">
+                  <c:v>CameronYardeJnr</c:v>
+                </c:pt>
+                <c:pt idx="45">
+                  <c:v>alexmassie</c:v>
+                </c:pt>
+                <c:pt idx="46">
+                  <c:v>lg</c:v>
+                </c:pt>
+                <c:pt idx="47">
+                  <c:v>jennatar</c:v>
+                </c:pt>
+                <c:pt idx="48">
+                  <c:v>AntiJokeTyrone</c:v>
+                </c:pt>
+                <c:pt idx="49">
+                  <c:v>GamesBeat</c:v>
+                </c:pt>
+                <c:pt idx="50">
+                  <c:v>Krazy_kaybrooks</c:v>
+                </c:pt>
+                <c:pt idx="51">
+                  <c:v>iA</c:v>
+                </c:pt>
+                <c:pt idx="52">
+                  <c:v>NemRaps</c:v>
+                </c:pt>
+                <c:pt idx="53">
+                  <c:v>c2</c:v>
+                </c:pt>
+                <c:pt idx="54">
+                  <c:v>Drew_Money21</c:v>
+                </c:pt>
+                <c:pt idx="55">
+                  <c:v>rx</c:v>
+                </c:pt>
+                <c:pt idx="56">
+                  <c:v>1DLittleSecret</c:v>
+                </c:pt>
+                <c:pt idx="57">
+                  <c:v>108</c:v>
+                </c:pt>
+                <c:pt idx="58">
+                  <c:v>jazzabellediary</c:v>
+                </c:pt>
+                <c:pt idx="59">
+                  <c:v>aaronwade4</c:v>
+                </c:pt>
+                <c:pt idx="60">
+                  <c:v>DiBiaseATL</c:v>
+                </c:pt>
+                <c:pt idx="61">
+                  <c:v>Ascii211</c:v>
+                </c:pt>
+                <c:pt idx="62">
+                  <c:v>wr</c:v>
+                </c:pt>
+                <c:pt idx="63">
+                  <c:v>pasletime</c:v>
+                </c:pt>
+                <c:pt idx="64">
+                  <c:v>MissJennifer</c:v>
+                </c:pt>
+                <c:pt idx="65">
+                  <c:v>AnnaRvr</c:v>
+                </c:pt>
+                <c:pt idx="66">
+                  <c:v>JustBlaze</c:v>
+                </c:pt>
+                <c:pt idx="67">
+                  <c:v>MadCatz</c:v>
+                </c:pt>
+                <c:pt idx="68">
+                  <c:v>FA</c:v>
+                </c:pt>
+                <c:pt idx="69">
+                  <c:v>kenjeong</c:v>
+                </c:pt>
+                <c:pt idx="70">
+                  <c:v>VisitEngland</c:v>
+                </c:pt>
+                <c:pt idx="71">
+                  <c:v>NFbasicScore</c:v>
+                </c:pt>
+                <c:pt idx="72">
+                  <c:v>nohup</c:v>
+                </c:pt>
+                <c:pt idx="73">
+                  <c:v>userTopImportance</c:v>
+                </c:pt>
+              </c:strCache>
+            </c:strRef>
+          </c:cat>
+          <c:val>
+            <c:numRef>
+              <c:f>TOPSentiment!$F$2:$F$75</c:f>
+              <c:numCache>
+                <c:formatCode>General</c:formatCode>
+                <c:ptCount val="74"/>
+                <c:pt idx="0">
+                  <c:v>0.0</c:v>
+                </c:pt>
+                <c:pt idx="1">
+                  <c:v>0.0</c:v>
+                </c:pt>
+                <c:pt idx="2">
+                  <c:v>0.0</c:v>
+                </c:pt>
+                <c:pt idx="3">
+                  <c:v>0.0</c:v>
+                </c:pt>
+                <c:pt idx="4">
+                  <c:v>0.0</c:v>
+                </c:pt>
+                <c:pt idx="5">
+                  <c:v>0.0</c:v>
+                </c:pt>
+                <c:pt idx="6">
+                  <c:v>0.0</c:v>
+                </c:pt>
+                <c:pt idx="7">
+                  <c:v>0.0</c:v>
+                </c:pt>
+                <c:pt idx="8">
+                  <c:v>0.0</c:v>
+                </c:pt>
+                <c:pt idx="9">
+                  <c:v>0.0</c:v>
+                </c:pt>
+                <c:pt idx="10">
+                  <c:v>0.0</c:v>
+                </c:pt>
+                <c:pt idx="11">
+                  <c:v>0.0</c:v>
+                </c:pt>
+                <c:pt idx="12">
+                  <c:v>0.0</c:v>
+                </c:pt>
+                <c:pt idx="13">
+                  <c:v>0.0</c:v>
+                </c:pt>
+                <c:pt idx="14">
+                  <c:v>0.0</c:v>
+                </c:pt>
+                <c:pt idx="15">
+                  <c:v>0.0</c:v>
+                </c:pt>
+                <c:pt idx="16">
+                  <c:v>0.0</c:v>
+                </c:pt>
+                <c:pt idx="17">
+                  <c:v>0.0</c:v>
+                </c:pt>
+                <c:pt idx="18">
+                  <c:v>0.0</c:v>
+                </c:pt>
+                <c:pt idx="19">
+                  <c:v>0.0</c:v>
+                </c:pt>
+                <c:pt idx="20">
+                  <c:v>0.0</c:v>
+                </c:pt>
+                <c:pt idx="21">
+                  <c:v>0.0</c:v>
+                </c:pt>
+                <c:pt idx="22">
+                  <c:v>0.0</c:v>
+                </c:pt>
+                <c:pt idx="23">
+                  <c:v>0.0</c:v>
+                </c:pt>
+                <c:pt idx="24">
+                  <c:v>0.0</c:v>
+                </c:pt>
+                <c:pt idx="25">
+                  <c:v>0.0</c:v>
+                </c:pt>
+                <c:pt idx="26">
+                  <c:v>0.0</c:v>
+                </c:pt>
+                <c:pt idx="27">
+                  <c:v>0.0</c:v>
+                </c:pt>
+                <c:pt idx="28">
+                  <c:v>0.0</c:v>
+                </c:pt>
+                <c:pt idx="29">
+                  <c:v>0.0</c:v>
+                </c:pt>
+                <c:pt idx="30">
+                  <c:v>0.0</c:v>
+                </c:pt>
+                <c:pt idx="31">
+                  <c:v>0.0</c:v>
+                </c:pt>
+                <c:pt idx="32">
+                  <c:v>0.0</c:v>
+                </c:pt>
+                <c:pt idx="33">
+                  <c:v>0.0</c:v>
+                </c:pt>
+                <c:pt idx="34">
+                  <c:v>0.0</c:v>
+                </c:pt>
+                <c:pt idx="35">
+                  <c:v>0.0</c:v>
+                </c:pt>
+                <c:pt idx="36">
+                  <c:v>0.0</c:v>
+                </c:pt>
+                <c:pt idx="37">
+                  <c:v>0.0</c:v>
+                </c:pt>
+                <c:pt idx="38">
+                  <c:v>0.0</c:v>
+                </c:pt>
+                <c:pt idx="39">
+                  <c:v>0.0</c:v>
+                </c:pt>
+                <c:pt idx="40">
+                  <c:v>0.0</c:v>
+                </c:pt>
+                <c:pt idx="41">
+                  <c:v>0.0</c:v>
+                </c:pt>
+                <c:pt idx="42">
+                  <c:v>0.0</c:v>
+                </c:pt>
+                <c:pt idx="43">
+                  <c:v>0.0</c:v>
+                </c:pt>
+                <c:pt idx="44">
+                  <c:v>0.0</c:v>
+                </c:pt>
+                <c:pt idx="45">
+                  <c:v>0.0</c:v>
+                </c:pt>
+                <c:pt idx="46">
+                  <c:v>0.0</c:v>
+                </c:pt>
+                <c:pt idx="47">
+                  <c:v>0.0</c:v>
+                </c:pt>
+                <c:pt idx="48">
+                  <c:v>0.0</c:v>
+                </c:pt>
+                <c:pt idx="49">
+                  <c:v>0.0</c:v>
+                </c:pt>
+                <c:pt idx="50">
+                  <c:v>0.0</c:v>
+                </c:pt>
+                <c:pt idx="51">
+                  <c:v>0.0</c:v>
+                </c:pt>
+                <c:pt idx="52">
+                  <c:v>0.0</c:v>
+                </c:pt>
+                <c:pt idx="53">
+                  <c:v>0.0</c:v>
+                </c:pt>
+                <c:pt idx="54">
+                  <c:v>0.0</c:v>
+                </c:pt>
+                <c:pt idx="55">
+                  <c:v>0.0</c:v>
+                </c:pt>
+                <c:pt idx="56">
+                  <c:v>0.0</c:v>
+                </c:pt>
+                <c:pt idx="57">
+                  <c:v>0.0</c:v>
+                </c:pt>
+                <c:pt idx="58">
+                  <c:v>0.0</c:v>
+                </c:pt>
+                <c:pt idx="59">
+                  <c:v>0.0</c:v>
+                </c:pt>
+                <c:pt idx="60">
+                  <c:v>0.0</c:v>
+                </c:pt>
+                <c:pt idx="61">
+                  <c:v>0.0</c:v>
+                </c:pt>
+                <c:pt idx="62">
+                  <c:v>0.0</c:v>
+                </c:pt>
+                <c:pt idx="63">
+                  <c:v>0.0</c:v>
+                </c:pt>
+                <c:pt idx="64">
+                  <c:v>0.0</c:v>
+                </c:pt>
+                <c:pt idx="65">
+                  <c:v>0.0</c:v>
+                </c:pt>
+                <c:pt idx="66">
+                  <c:v>0.0</c:v>
+                </c:pt>
+                <c:pt idx="67">
+                  <c:v>0.0</c:v>
+                </c:pt>
+                <c:pt idx="68">
+                  <c:v>0.0</c:v>
+                </c:pt>
+                <c:pt idx="69">
+                  <c:v>0.0</c:v>
+                </c:pt>
+                <c:pt idx="70">
+                  <c:v>0.0</c:v>
+                </c:pt>
+                <c:pt idx="71">
+                  <c:v>0.0</c:v>
+                </c:pt>
+                <c:pt idx="72">
+                  <c:v>0.0</c:v>
+                </c:pt>
+                <c:pt idx="73">
+                  <c:v>0.0</c:v>
+                </c:pt>
+              </c:numCache>
+            </c:numRef>
+          </c:val>
+          <c:smooth val="0"/>
+        </c:ser>
+        <c:ser>
+          <c:idx val="2"/>
+          <c:order val="2"/>
+          <c:tx>
+            <c:strRef>
+              <c:f>TOPSentiment!$G$1</c:f>
+              <c:strCache>
+                <c:ptCount val="1"/>
+                <c:pt idx="0">
+                  <c:v>Total_NF</c:v>
+                </c:pt>
+              </c:strCache>
+            </c:strRef>
+          </c:tx>
+          <c:spPr>
+            <a:ln w="34925" cap="rnd">
+              <a:solidFill>
+                <a:schemeClr val="accent6"/>
+              </a:solidFill>
+              <a:round/>
+            </a:ln>
+            <a:effectLst>
+              <a:outerShdw blurRad="57150" dist="19050" dir="5400000" algn="ctr" rotWithShape="0">
+                <a:srgbClr val="000000">
+                  <a:alpha val="63000"/>
+                </a:srgbClr>
+              </a:outerShdw>
+            </a:effectLst>
+          </c:spPr>
+          <c:marker>
+            <c:symbol val="none"/>
+          </c:marker>
+          <c:cat>
+            <c:strRef>
+              <c:f>TOPSentiment!$A$2:$A$75</c:f>
+              <c:strCache>
+                <c:ptCount val="74"/>
+                <c:pt idx="0">
+                  <c:v>Tay_TooCool</c:v>
+                </c:pt>
+                <c:pt idx="1">
+                  <c:v>welOVEJassy</c:v>
+                </c:pt>
+                <c:pt idx="2">
+                  <c:v>Paulysue</c:v>
+                </c:pt>
+                <c:pt idx="3">
+                  <c:v>Nenneeee_</c:v>
+                </c:pt>
+                <c:pt idx="4">
+                  <c:v>InSydni_WeTrust</c:v>
+                </c:pt>
+                <c:pt idx="5">
+                  <c:v>Deepowell_62</c:v>
+                </c:pt>
+                <c:pt idx="6">
+                  <c:v>youngboy_juney</c:v>
+                </c:pt>
+                <c:pt idx="7">
+                  <c:v>_kodimarie</c:v>
+                </c:pt>
+                <c:pt idx="8">
+                  <c:v>ImAntOrtiz</c:v>
+                </c:pt>
+                <c:pt idx="9">
+                  <c:v>acuuura</c:v>
+                </c:pt>
+                <c:pt idx="10">
+                  <c:v>Kololiaaionee</c:v>
+                </c:pt>
+                <c:pt idx="11">
+                  <c:v>Leathercrocs</c:v>
+                </c:pt>
+                <c:pt idx="12">
+                  <c:v>IndieJoi</c:v>
+                </c:pt>
+                <c:pt idx="13">
+                  <c:v>BallOut__Duke</c:v>
+                </c:pt>
+                <c:pt idx="14">
+                  <c:v>kasiax__</c:v>
+                </c:pt>
+                <c:pt idx="15">
+                  <c:v>wesleyroberts4</c:v>
+                </c:pt>
+                <c:pt idx="16">
+                  <c:v>markos</c:v>
+                </c:pt>
+                <c:pt idx="17">
+                  <c:v>AnnaX15</c:v>
+                </c:pt>
+                <c:pt idx="18">
+                  <c:v>_iprettynay</c:v>
+                </c:pt>
+                <c:pt idx="19">
+                  <c:v>JoeGodden12</c:v>
+                </c:pt>
+                <c:pt idx="20">
+                  <c:v>mahdyy_</c:v>
+                </c:pt>
+                <c:pt idx="21">
+                  <c:v>_BitchYouSEEMe</c:v>
+                </c:pt>
+                <c:pt idx="22">
+                  <c:v>joselinewest</c:v>
+                </c:pt>
+                <c:pt idx="23">
+                  <c:v>laurenlaiyen</c:v>
+                </c:pt>
+                <c:pt idx="24">
+                  <c:v>_djuannaaa</c:v>
+                </c:pt>
+                <c:pt idx="25">
+                  <c:v>maria_thtkidd</c:v>
+                </c:pt>
+                <c:pt idx="26">
+                  <c:v>qz</c:v>
+                </c:pt>
+                <c:pt idx="27">
+                  <c:v>BV</c:v>
+                </c:pt>
+                <c:pt idx="28">
+                  <c:v>KasiaMitchell</c:v>
+                </c:pt>
+                <c:pt idx="29">
+                  <c:v>tnewtondunn</c:v>
+                </c:pt>
+                <c:pt idx="30">
+                  <c:v>qx</c:v>
+                </c:pt>
+                <c:pt idx="31">
+                  <c:v>itsSamCollins</c:v>
+                </c:pt>
+                <c:pt idx="32">
+                  <c:v>lonnaannmarie</c:v>
+                </c:pt>
+                <c:pt idx="33">
+                  <c:v>tbhjustlol</c:v>
+                </c:pt>
+                <c:pt idx="34">
+                  <c:v>settle4LES</c:v>
+                </c:pt>
+                <c:pt idx="35">
+                  <c:v>songsmakesense</c:v>
+                </c:pt>
+                <c:pt idx="36">
+                  <c:v>jacobjohntow</c:v>
+                </c:pt>
+                <c:pt idx="37">
+                  <c:v>BW</c:v>
+                </c:pt>
+                <c:pt idx="38">
+                  <c:v>ChelsTopley</c:v>
+                </c:pt>
+                <c:pt idx="39">
+                  <c:v>lobakerrr</c:v>
+                </c:pt>
+                <c:pt idx="40">
+                  <c:v>mrbenjaminlaw</c:v>
+                </c:pt>
+                <c:pt idx="41">
+                  <c:v>kb</c:v>
+                </c:pt>
+                <c:pt idx="42">
+                  <c:v>JakeReesMogg</c:v>
+                </c:pt>
+                <c:pt idx="43">
+                  <c:v>DrShobha</c:v>
+                </c:pt>
+                <c:pt idx="44">
+                  <c:v>CameronYardeJnr</c:v>
+                </c:pt>
+                <c:pt idx="45">
+                  <c:v>alexmassie</c:v>
+                </c:pt>
+                <c:pt idx="46">
+                  <c:v>lg</c:v>
+                </c:pt>
+                <c:pt idx="47">
+                  <c:v>jennatar</c:v>
+                </c:pt>
+                <c:pt idx="48">
+                  <c:v>AntiJokeTyrone</c:v>
+                </c:pt>
+                <c:pt idx="49">
+                  <c:v>GamesBeat</c:v>
+                </c:pt>
+                <c:pt idx="50">
+                  <c:v>Krazy_kaybrooks</c:v>
+                </c:pt>
+                <c:pt idx="51">
+                  <c:v>iA</c:v>
+                </c:pt>
+                <c:pt idx="52">
+                  <c:v>NemRaps</c:v>
+                </c:pt>
+                <c:pt idx="53">
+                  <c:v>c2</c:v>
+                </c:pt>
+                <c:pt idx="54">
+                  <c:v>Drew_Money21</c:v>
+                </c:pt>
+                <c:pt idx="55">
+                  <c:v>rx</c:v>
+                </c:pt>
+                <c:pt idx="56">
+                  <c:v>1DLittleSecret</c:v>
+                </c:pt>
+                <c:pt idx="57">
+                  <c:v>108</c:v>
+                </c:pt>
+                <c:pt idx="58">
+                  <c:v>jazzabellediary</c:v>
+                </c:pt>
+                <c:pt idx="59">
+                  <c:v>aaronwade4</c:v>
+                </c:pt>
+                <c:pt idx="60">
+                  <c:v>DiBiaseATL</c:v>
+                </c:pt>
+                <c:pt idx="61">
+                  <c:v>Ascii211</c:v>
+                </c:pt>
+                <c:pt idx="62">
+                  <c:v>wr</c:v>
+                </c:pt>
+                <c:pt idx="63">
+                  <c:v>pasletime</c:v>
+                </c:pt>
+                <c:pt idx="64">
+                  <c:v>MissJennifer</c:v>
+                </c:pt>
+                <c:pt idx="65">
+                  <c:v>AnnaRvr</c:v>
+                </c:pt>
+                <c:pt idx="66">
+                  <c:v>JustBlaze</c:v>
+                </c:pt>
+                <c:pt idx="67">
+                  <c:v>MadCatz</c:v>
+                </c:pt>
+                <c:pt idx="68">
+                  <c:v>FA</c:v>
+                </c:pt>
+                <c:pt idx="69">
+                  <c:v>kenjeong</c:v>
+                </c:pt>
+                <c:pt idx="70">
+                  <c:v>VisitEngland</c:v>
+                </c:pt>
+                <c:pt idx="71">
+                  <c:v>NFbasicScore</c:v>
+                </c:pt>
+                <c:pt idx="72">
+                  <c:v>nohup</c:v>
+                </c:pt>
+                <c:pt idx="73">
+                  <c:v>userTopImportance</c:v>
+                </c:pt>
+              </c:strCache>
+            </c:strRef>
+          </c:cat>
+          <c:val>
+            <c:numRef>
+              <c:f>TOPSentiment!$G$2:$G$75</c:f>
+              <c:numCache>
+                <c:formatCode>0.00</c:formatCode>
+                <c:ptCount val="74"/>
+                <c:pt idx="0">
+                  <c:v>-0.959455991789</c:v>
+                </c:pt>
+                <c:pt idx="1">
+                  <c:v>-0.656707317073</c:v>
+                </c:pt>
+                <c:pt idx="2">
+                  <c:v>-0.110944527736</c:v>
+                </c:pt>
+                <c:pt idx="3">
+                  <c:v>-0.0738161559889</c:v>
+                </c:pt>
+                <c:pt idx="4">
+                  <c:v>-0.0238788584741</c:v>
+                </c:pt>
+                <c:pt idx="5">
+                  <c:v>0.0305164319249</c:v>
+                </c:pt>
+                <c:pt idx="6">
+                  <c:v>0.877717391304</c:v>
+                </c:pt>
+                <c:pt idx="7">
+                  <c:v>0.32785503582</c:v>
+                </c:pt>
+                <c:pt idx="8">
+                  <c:v>0.191521805428</c:v>
+                </c:pt>
+                <c:pt idx="9">
+                  <c:v>0.249923617476</c:v>
+                </c:pt>
+                <c:pt idx="10">
+                  <c:v>0.296656534954</c:v>
+                </c:pt>
+                <c:pt idx="11">
+                  <c:v>0.600927357032</c:v>
+                </c:pt>
+                <c:pt idx="12">
+                  <c:v>0.454437518551</c:v>
+                </c:pt>
+                <c:pt idx="13">
+                  <c:v>0.440165876777</c:v>
+                </c:pt>
+                <c:pt idx="14">
+                  <c:v>1.30098243525</c:v>
+                </c:pt>
+                <c:pt idx="15">
+                  <c:v>0.617325227964</c:v>
+                </c:pt>
+                <c:pt idx="16">
+                  <c:v>0.537142857143</c:v>
+                </c:pt>
+                <c:pt idx="17">
+                  <c:v>1.06050955414</c:v>
+                </c:pt>
+                <c:pt idx="18">
+                  <c:v>1.39443436177</c:v>
+                </c:pt>
+                <c:pt idx="19">
+                  <c:v>0.737179487179</c:v>
+                </c:pt>
+                <c:pt idx="20">
+                  <c:v>0.672408672409</c:v>
+                </c:pt>
+                <c:pt idx="21">
+                  <c:v>0.593619972261</c:v>
+                </c:pt>
+                <c:pt idx="22">
+                  <c:v>0.306184012066</c:v>
+                </c:pt>
+                <c:pt idx="23">
+                  <c:v>1.25038544558</c:v>
+                </c:pt>
+                <c:pt idx="24">
+                  <c:v>1.28373075762</c:v>
+                </c:pt>
+                <c:pt idx="25">
+                  <c:v>1.35633551457</c:v>
+                </c:pt>
+                <c:pt idx="26">
+                  <c:v>1.03449465333</c:v>
+                </c:pt>
+                <c:pt idx="27">
+                  <c:v>1.03553921569</c:v>
+                </c:pt>
+                <c:pt idx="28">
+                  <c:v>1.80772797527</c:v>
+                </c:pt>
+                <c:pt idx="29">
+                  <c:v>0.719087264878</c:v>
+                </c:pt>
+                <c:pt idx="30">
+                  <c:v>0.710390790669</c:v>
+                </c:pt>
+                <c:pt idx="31">
+                  <c:v>1.4459049545</c:v>
+                </c:pt>
+                <c:pt idx="32">
+                  <c:v>0.596823251098</c:v>
+                </c:pt>
+                <c:pt idx="33">
+                  <c:v>1.22826086957</c:v>
+                </c:pt>
+                <c:pt idx="34">
+                  <c:v>1.17863554758</c:v>
+                </c:pt>
+                <c:pt idx="35">
+                  <c:v>1.38547486034</c:v>
+                </c:pt>
+                <c:pt idx="36">
+                  <c:v>0.356164383562</c:v>
+                </c:pt>
+                <c:pt idx="37">
+                  <c:v>0.763014092609</c:v>
+                </c:pt>
+                <c:pt idx="38">
+                  <c:v>0.5129140079</c:v>
+                </c:pt>
+                <c:pt idx="39">
+                  <c:v>1.17136329018</c:v>
+                </c:pt>
+                <c:pt idx="40">
+                  <c:v>1.05903723887</c:v>
+                </c:pt>
+                <c:pt idx="41">
+                  <c:v>1.04238861386</c:v>
+                </c:pt>
+                <c:pt idx="42">
+                  <c:v>0.993357487923</c:v>
+                </c:pt>
+                <c:pt idx="43">
+                  <c:v>0.959447281466</c:v>
+                </c:pt>
+                <c:pt idx="44">
+                  <c:v>1.81840193705</c:v>
+                </c:pt>
+                <c:pt idx="45">
+                  <c:v>0.87714987715</c:v>
+                </c:pt>
+                <c:pt idx="46">
+                  <c:v>1.34285714286</c:v>
+                </c:pt>
+                <c:pt idx="47">
+                  <c:v>1.37116451017</c:v>
+                </c:pt>
+                <c:pt idx="48">
+                  <c:v>1.58365758755</c:v>
+                </c:pt>
+                <c:pt idx="49">
+                  <c:v>0.69778357236</c:v>
+                </c:pt>
+                <c:pt idx="50">
+                  <c:v>0.64489671932</c:v>
+                </c:pt>
+                <c:pt idx="51">
+                  <c:v>0.710578057413</c:v>
+                </c:pt>
+                <c:pt idx="52">
+                  <c:v>0.690300798036</c:v>
+                </c:pt>
+                <c:pt idx="53">
+                  <c:v>0.184028289377</c:v>
+                </c:pt>
+                <c:pt idx="54">
+                  <c:v>0.705900525178</c:v>
+                </c:pt>
+                <c:pt idx="55">
+                  <c:v>0.822824536377</c:v>
+                </c:pt>
+                <c:pt idx="56">
+                  <c:v>1.20850202429</c:v>
+                </c:pt>
+                <c:pt idx="57">
+                  <c:v>1.39139404657</c:v>
+                </c:pt>
+                <c:pt idx="58">
+                  <c:v>0.963256907701</c:v>
+                </c:pt>
+                <c:pt idx="59">
+                  <c:v>1.39846860643</c:v>
+                </c:pt>
+                <c:pt idx="60">
+                  <c:v>0.692653673163</c:v>
+                </c:pt>
+                <c:pt idx="61">
+                  <c:v>1.30462612744</c:v>
+                </c:pt>
+                <c:pt idx="62">
+                  <c:v>1.72858830478</c:v>
+                </c:pt>
+                <c:pt idx="63">
+                  <c:v>0.779419915019</c:v>
+                </c:pt>
+                <c:pt idx="64">
+                  <c:v>1.01310043668</c:v>
+                </c:pt>
+                <c:pt idx="65">
+                  <c:v>0.00672908133411</c:v>
+                </c:pt>
+                <c:pt idx="66">
+                  <c:v>1.2790346908</c:v>
+                </c:pt>
+                <c:pt idx="67">
+                  <c:v>1.53066579206</c:v>
+                </c:pt>
+                <c:pt idx="68">
+                  <c:v>0.70562894888</c:v>
+                </c:pt>
+                <c:pt idx="69">
+                  <c:v>1.30242173656</c:v>
+                </c:pt>
+                <c:pt idx="70">
+                  <c:v>1.58390461997</c:v>
+                </c:pt>
+                <c:pt idx="71">
+                  <c:v>1.32313231323</c:v>
+                </c:pt>
+                <c:pt idx="72">
+                  <c:v>0.535577449371</c:v>
+                </c:pt>
+                <c:pt idx="73">
+                  <c:v>1.10587882424</c:v>
+                </c:pt>
+              </c:numCache>
+            </c:numRef>
+          </c:val>
+          <c:smooth val="0"/>
+        </c:ser>
+        <c:dLbls>
+          <c:showLegendKey val="0"/>
+          <c:showVal val="0"/>
+          <c:showCatName val="0"/>
+          <c:showSerName val="0"/>
+          <c:showPercent val="0"/>
+          <c:showBubbleSize val="0"/>
+        </c:dLbls>
+        <c:smooth val="0"/>
+        <c:axId val="2145075984"/>
+        <c:axId val="2145099504"/>
+      </c:lineChart>
+      <c:catAx>
+        <c:axId val="2145075984"/>
+        <c:scaling>
+          <c:orientation val="minMax"/>
+        </c:scaling>
+        <c:delete val="0"/>
+        <c:axPos val="b"/>
+        <c:numFmt formatCode="General" sourceLinked="1"/>
+        <c:majorTickMark val="none"/>
+        <c:minorTickMark val="none"/>
+        <c:tickLblPos val="nextTo"/>
+        <c:spPr>
+          <a:noFill/>
+          <a:ln w="9525" cap="flat" cmpd="sng" algn="ctr">
+            <a:solidFill>
+              <a:schemeClr val="lt1">
+                <a:lumMod val="95000"/>
+                <a:alpha val="10000"/>
+              </a:schemeClr>
+            </a:solidFill>
+            <a:round/>
+          </a:ln>
+          <a:effectLst/>
+        </c:spPr>
+        <c:txPr>
+          <a:bodyPr rot="-60000000" spcFirstLastPara="1" vertOverflow="ellipsis" vert="horz" wrap="square" anchor="ctr" anchorCtr="1"/>
+          <a:lstStyle/>
+          <a:p>
+            <a:pPr>
+              <a:defRPr sz="100" b="0" i="0" u="none" strike="noStrike" kern="1200" baseline="0">
+                <a:solidFill>
+                  <a:schemeClr val="lt1">
+                    <a:lumMod val="85000"/>
+                  </a:schemeClr>
+                </a:solidFill>
+                <a:latin typeface="+mn-lt"/>
+                <a:ea typeface="+mn-ea"/>
+                <a:cs typeface="+mn-cs"/>
+              </a:defRPr>
+            </a:pPr>
+            <a:endParaRPr lang="en-US"/>
+          </a:p>
+        </c:txPr>
+        <c:crossAx val="2145099504"/>
+        <c:crosses val="autoZero"/>
+        <c:auto val="1"/>
+        <c:lblAlgn val="ctr"/>
+        <c:lblOffset val="100"/>
+        <c:noMultiLvlLbl val="0"/>
+      </c:catAx>
+      <c:valAx>
+        <c:axId val="2145099504"/>
+        <c:scaling>
+          <c:orientation val="minMax"/>
+        </c:scaling>
+        <c:delete val="0"/>
+        <c:axPos val="l"/>
+        <c:majorGridlines>
+          <c:spPr>
+            <a:ln w="9525" cap="flat" cmpd="sng" algn="ctr">
+              <a:solidFill>
+                <a:schemeClr val="lt1">
+                  <a:lumMod val="95000"/>
+                  <a:alpha val="10000"/>
+                </a:schemeClr>
+              </a:solidFill>
+              <a:round/>
+            </a:ln>
+            <a:effectLst/>
+          </c:spPr>
+        </c:majorGridlines>
+        <c:numFmt formatCode="0.00" sourceLinked="1"/>
+        <c:majorTickMark val="none"/>
+        <c:minorTickMark val="none"/>
+        <c:tickLblPos val="nextTo"/>
+        <c:spPr>
+          <a:noFill/>
+          <a:ln>
+            <a:noFill/>
+          </a:ln>
+          <a:effectLst/>
+        </c:spPr>
+        <c:txPr>
+          <a:bodyPr rot="-60000000" spcFirstLastPara="1" vertOverflow="ellipsis" vert="horz" wrap="square" anchor="ctr" anchorCtr="1"/>
+          <a:lstStyle/>
+          <a:p>
+            <a:pPr>
+              <a:defRPr sz="900" b="0" i="0" u="none" strike="noStrike" kern="1200" baseline="0">
+                <a:solidFill>
+                  <a:schemeClr val="lt1">
+                    <a:lumMod val="85000"/>
+                  </a:schemeClr>
+                </a:solidFill>
+                <a:latin typeface="+mn-lt"/>
+                <a:ea typeface="+mn-ea"/>
+                <a:cs typeface="+mn-cs"/>
+              </a:defRPr>
+            </a:pPr>
+            <a:endParaRPr lang="en-US"/>
+          </a:p>
+        </c:txPr>
+        <c:crossAx val="2145075984"/>
+        <c:crosses val="autoZero"/>
+        <c:crossBetween val="between"/>
+      </c:valAx>
+      <c:spPr>
+        <a:noFill/>
+        <a:ln>
+          <a:noFill/>
+        </a:ln>
+        <a:effectLst/>
+      </c:spPr>
+    </c:plotArea>
+    <c:legend>
+      <c:legendPos val="b"/>
+      <c:overlay val="0"/>
+      <c:spPr>
+        <a:noFill/>
+        <a:ln>
+          <a:noFill/>
+        </a:ln>
+        <a:effectLst/>
+      </c:spPr>
+      <c:txPr>
+        <a:bodyPr rot="0" spcFirstLastPara="1" vertOverflow="ellipsis" vert="horz" wrap="square" anchor="ctr" anchorCtr="1"/>
+        <a:lstStyle/>
+        <a:p>
+          <a:pPr>
+            <a:defRPr sz="900" b="0" i="0" u="none" strike="noStrike" kern="1200" baseline="0">
+              <a:solidFill>
+                <a:schemeClr val="lt1">
+                  <a:lumMod val="85000"/>
+                </a:schemeClr>
+              </a:solidFill>
+              <a:latin typeface="+mn-lt"/>
+              <a:ea typeface="+mn-ea"/>
+              <a:cs typeface="+mn-cs"/>
+            </a:defRPr>
+          </a:pPr>
+          <a:endParaRPr lang="en-US"/>
+        </a:p>
+      </c:txPr>
+    </c:legend>
+    <c:plotVisOnly val="1"/>
+    <c:dispBlanksAs val="gap"/>
+    <c:showDLblsOverMax val="0"/>
+  </c:chart>
+  <c:spPr>
+    <a:gradFill flip="none" rotWithShape="1">
+      <a:gsLst>
+        <a:gs pos="0">
+          <a:schemeClr val="dk1">
+            <a:lumMod val="65000"/>
+            <a:lumOff val="35000"/>
+          </a:schemeClr>
+        </a:gs>
+        <a:gs pos="100000">
+          <a:schemeClr val="dk1">
+            <a:lumMod val="85000"/>
+            <a:lumOff val="15000"/>
+          </a:schemeClr>
+        </a:gs>
+      </a:gsLst>
+      <a:path path="circle">
+        <a:fillToRect l="50000" t="50000" r="50000" b="50000"/>
+      </a:path>
+      <a:tileRect/>
+    </a:gradFill>
+    <a:ln>
+      <a:noFill/>
+    </a:ln>
+    <a:effectLst/>
+  </c:spPr>
+  <c:txPr>
+    <a:bodyPr/>
+    <a:lstStyle/>
+    <a:p>
+      <a:pPr>
+        <a:defRPr/>
+      </a:pPr>
+      <a:endParaRPr lang="en-US"/>
+    </a:p>
+  </c:txPr>
+  <c:externalData r:id="rId3">
+    <c:autoUpdate val="0"/>
+  </c:externalData>
+</c:chartSpace>
+</file>
+
+<file path=word/charts/chart4.xml><?xml version="1.0" encoding="utf-8"?>
+<c:chartSpace xmlns:c="http://schemas.openxmlformats.org/drawingml/2006/chart" xmlns:a="http://schemas.openxmlformats.org/drawingml/2006/main" xmlns:r="http://schemas.openxmlformats.org/officeDocument/2006/relationships">
+  <c:date1904 val="0"/>
+  <c:lang val="en-US"/>
+  <c:roundedCorners val="0"/>
+  <mc:AlternateContent xmlns:mc="http://schemas.openxmlformats.org/markup-compatibility/2006">
+    <mc:Choice xmlns:c14="http://schemas.microsoft.com/office/drawing/2007/8/2/chart" Requires="c14">
+      <c14:style val="102"/>
+    </mc:Choice>
+    <mc:Fallback>
+      <c:style val="2"/>
+    </mc:Fallback>
+  </mc:AlternateContent>
+  <c:chart>
+    <c:title>
+      <c:tx>
+        <c:rich>
+          <a:bodyPr rot="0" spcFirstLastPara="1" vertOverflow="ellipsis" vert="horz" wrap="square" anchor="ctr" anchorCtr="1"/>
+          <a:lstStyle/>
+          <a:p>
+            <a:pPr>
+              <a:defRPr sz="1600" b="1" i="0" u="none" strike="noStrike" kern="1200" spc="100" baseline="0">
+                <a:solidFill>
+                  <a:schemeClr val="lt1">
+                    <a:lumMod val="95000"/>
+                  </a:schemeClr>
+                </a:solidFill>
+                <a:effectLst>
+                  <a:outerShdw blurRad="50800" dist="38100" dir="5400000" algn="t" rotWithShape="0">
+                    <a:prstClr val="black">
+                      <a:alpha val="40000"/>
+                    </a:prstClr>
+                  </a:outerShdw>
+                </a:effectLst>
+                <a:latin typeface="+mn-lt"/>
+                <a:ea typeface="+mn-ea"/>
+                <a:cs typeface="+mn-cs"/>
+              </a:defRPr>
+            </a:pPr>
+            <a:r>
+              <a:rPr lang="en-US"/>
+              <a:t>Positive Sentiment Filtered Vs positive  Non Filtered sentiment for top 75 users across category</a:t>
+            </a:r>
+          </a:p>
+        </c:rich>
+      </c:tx>
+      <c:layout>
+        <c:manualLayout>
+          <c:xMode val="edge"/>
+          <c:yMode val="edge"/>
+          <c:x val="0.208419688605859"/>
+          <c:y val="0.0462962962962963"/>
+        </c:manualLayout>
+      </c:layout>
+      <c:overlay val="0"/>
+      <c:spPr>
+        <a:noFill/>
+        <a:ln>
+          <a:noFill/>
+        </a:ln>
+        <a:effectLst/>
+      </c:spPr>
+      <c:txPr>
+        <a:bodyPr rot="0" spcFirstLastPara="1" vertOverflow="ellipsis" vert="horz" wrap="square" anchor="ctr" anchorCtr="1"/>
+        <a:lstStyle/>
+        <a:p>
+          <a:pPr>
+            <a:defRPr sz="1600" b="1" i="0" u="none" strike="noStrike" kern="1200" spc="100" baseline="0">
+              <a:solidFill>
+                <a:schemeClr val="lt1">
+                  <a:lumMod val="95000"/>
+                </a:schemeClr>
+              </a:solidFill>
+              <a:effectLst>
+                <a:outerShdw blurRad="50800" dist="38100" dir="5400000" algn="t" rotWithShape="0">
+                  <a:prstClr val="black">
+                    <a:alpha val="40000"/>
+                  </a:prstClr>
+                </a:outerShdw>
+              </a:effectLst>
+              <a:latin typeface="+mn-lt"/>
+              <a:ea typeface="+mn-ea"/>
+              <a:cs typeface="+mn-cs"/>
+            </a:defRPr>
+          </a:pPr>
+          <a:endParaRPr lang="en-US"/>
+        </a:p>
+      </c:txPr>
+    </c:title>
+    <c:autoTitleDeleted val="0"/>
+    <c:plotArea>
+      <c:layout/>
+      <c:lineChart>
+        <c:grouping val="standard"/>
+        <c:varyColors val="0"/>
+        <c:ser>
+          <c:idx val="0"/>
+          <c:order val="0"/>
+          <c:tx>
+            <c:strRef>
+              <c:f>TOPSentiment!$D$1</c:f>
+              <c:strCache>
+                <c:ptCount val="1"/>
+                <c:pt idx="0">
+                  <c:v>POSITIVE_F</c:v>
+                </c:pt>
+              </c:strCache>
+            </c:strRef>
+          </c:tx>
+          <c:spPr>
+            <a:ln w="34925" cap="rnd">
+              <a:solidFill>
+                <a:schemeClr val="accent2"/>
+              </a:solidFill>
+              <a:round/>
+            </a:ln>
+            <a:effectLst>
+              <a:outerShdw blurRad="57150" dist="19050" dir="5400000" algn="ctr" rotWithShape="0">
+                <a:srgbClr val="000000">
+                  <a:alpha val="63000"/>
+                </a:srgbClr>
+              </a:outerShdw>
+            </a:effectLst>
+          </c:spPr>
+          <c:marker>
+            <c:symbol val="none"/>
+          </c:marker>
+          <c:cat>
+            <c:strRef>
+              <c:f>TOPSentiment!$A$2:$A$75</c:f>
+              <c:strCache>
+                <c:ptCount val="74"/>
+                <c:pt idx="0">
+                  <c:v>Tay_TooCool</c:v>
+                </c:pt>
+                <c:pt idx="1">
+                  <c:v>welOVEJassy</c:v>
+                </c:pt>
+                <c:pt idx="2">
+                  <c:v>Paulysue</c:v>
+                </c:pt>
+                <c:pt idx="3">
+                  <c:v>Nenneeee_</c:v>
+                </c:pt>
+                <c:pt idx="4">
+                  <c:v>InSydni_WeTrust</c:v>
+                </c:pt>
+                <c:pt idx="5">
+                  <c:v>Deepowell_62</c:v>
+                </c:pt>
+                <c:pt idx="6">
+                  <c:v>youngboy_juney</c:v>
+                </c:pt>
+                <c:pt idx="7">
+                  <c:v>_kodimarie</c:v>
+                </c:pt>
+                <c:pt idx="8">
+                  <c:v>ImAntOrtiz</c:v>
+                </c:pt>
+                <c:pt idx="9">
+                  <c:v>acuuura</c:v>
+                </c:pt>
+                <c:pt idx="10">
+                  <c:v>Kololiaaionee</c:v>
+                </c:pt>
+                <c:pt idx="11">
+                  <c:v>Leathercrocs</c:v>
+                </c:pt>
+                <c:pt idx="12">
+                  <c:v>IndieJoi</c:v>
+                </c:pt>
+                <c:pt idx="13">
+                  <c:v>BallOut__Duke</c:v>
+                </c:pt>
+                <c:pt idx="14">
+                  <c:v>kasiax__</c:v>
+                </c:pt>
+                <c:pt idx="15">
+                  <c:v>wesleyroberts4</c:v>
+                </c:pt>
+                <c:pt idx="16">
+                  <c:v>markos</c:v>
+                </c:pt>
+                <c:pt idx="17">
+                  <c:v>AnnaX15</c:v>
+                </c:pt>
+                <c:pt idx="18">
+                  <c:v>_iprettynay</c:v>
+                </c:pt>
+                <c:pt idx="19">
+                  <c:v>JoeGodden12</c:v>
+                </c:pt>
+                <c:pt idx="20">
+                  <c:v>mahdyy_</c:v>
+                </c:pt>
+                <c:pt idx="21">
+                  <c:v>_BitchYouSEEMe</c:v>
+                </c:pt>
+                <c:pt idx="22">
+                  <c:v>joselinewest</c:v>
+                </c:pt>
+                <c:pt idx="23">
+                  <c:v>laurenlaiyen</c:v>
+                </c:pt>
+                <c:pt idx="24">
+                  <c:v>_djuannaaa</c:v>
+                </c:pt>
+                <c:pt idx="25">
+                  <c:v>maria_thtkidd</c:v>
+                </c:pt>
+                <c:pt idx="26">
+                  <c:v>qz</c:v>
+                </c:pt>
+                <c:pt idx="27">
+                  <c:v>BV</c:v>
+                </c:pt>
+                <c:pt idx="28">
+                  <c:v>KasiaMitchell</c:v>
+                </c:pt>
+                <c:pt idx="29">
+                  <c:v>tnewtondunn</c:v>
+                </c:pt>
+                <c:pt idx="30">
+                  <c:v>qx</c:v>
+                </c:pt>
+                <c:pt idx="31">
+                  <c:v>itsSamCollins</c:v>
+                </c:pt>
+                <c:pt idx="32">
+                  <c:v>lonnaannmarie</c:v>
+                </c:pt>
+                <c:pt idx="33">
+                  <c:v>tbhjustlol</c:v>
+                </c:pt>
+                <c:pt idx="34">
+                  <c:v>settle4LES</c:v>
+                </c:pt>
+                <c:pt idx="35">
+                  <c:v>songsmakesense</c:v>
+                </c:pt>
+                <c:pt idx="36">
+                  <c:v>jacobjohntow</c:v>
+                </c:pt>
+                <c:pt idx="37">
+                  <c:v>BW</c:v>
+                </c:pt>
+                <c:pt idx="38">
+                  <c:v>ChelsTopley</c:v>
+                </c:pt>
+                <c:pt idx="39">
+                  <c:v>lobakerrr</c:v>
+                </c:pt>
+                <c:pt idx="40">
+                  <c:v>mrbenjaminlaw</c:v>
+                </c:pt>
+                <c:pt idx="41">
+                  <c:v>kb</c:v>
+                </c:pt>
+                <c:pt idx="42">
+                  <c:v>JakeReesMogg</c:v>
+                </c:pt>
+                <c:pt idx="43">
+                  <c:v>DrShobha</c:v>
+                </c:pt>
+                <c:pt idx="44">
+                  <c:v>CameronYardeJnr</c:v>
+                </c:pt>
+                <c:pt idx="45">
+                  <c:v>alexmassie</c:v>
+                </c:pt>
+                <c:pt idx="46">
+                  <c:v>lg</c:v>
+                </c:pt>
+                <c:pt idx="47">
+                  <c:v>jennatar</c:v>
+                </c:pt>
+                <c:pt idx="48">
+                  <c:v>AntiJokeTyrone</c:v>
+                </c:pt>
+                <c:pt idx="49">
+                  <c:v>GamesBeat</c:v>
+                </c:pt>
+                <c:pt idx="50">
+                  <c:v>Krazy_kaybrooks</c:v>
+                </c:pt>
+                <c:pt idx="51">
+                  <c:v>iA</c:v>
+                </c:pt>
+                <c:pt idx="52">
+                  <c:v>NemRaps</c:v>
+                </c:pt>
+                <c:pt idx="53">
+                  <c:v>c2</c:v>
+                </c:pt>
+                <c:pt idx="54">
+                  <c:v>Drew_Money21</c:v>
+                </c:pt>
+                <c:pt idx="55">
+                  <c:v>rx</c:v>
+                </c:pt>
+                <c:pt idx="56">
+                  <c:v>1DLittleSecret</c:v>
+                </c:pt>
+                <c:pt idx="57">
+                  <c:v>108</c:v>
+                </c:pt>
+                <c:pt idx="58">
+                  <c:v>jazzabellediary</c:v>
+                </c:pt>
+                <c:pt idx="59">
+                  <c:v>aaronwade4</c:v>
+                </c:pt>
+                <c:pt idx="60">
+                  <c:v>DiBiaseATL</c:v>
+                </c:pt>
+                <c:pt idx="61">
+                  <c:v>Ascii211</c:v>
+                </c:pt>
+                <c:pt idx="62">
+                  <c:v>wr</c:v>
+                </c:pt>
+                <c:pt idx="63">
+                  <c:v>pasletime</c:v>
+                </c:pt>
+                <c:pt idx="64">
+                  <c:v>MissJennifer</c:v>
+                </c:pt>
+                <c:pt idx="65">
+                  <c:v>AnnaRvr</c:v>
+                </c:pt>
+                <c:pt idx="66">
+                  <c:v>JustBlaze</c:v>
+                </c:pt>
+                <c:pt idx="67">
+                  <c:v>MadCatz</c:v>
+                </c:pt>
+                <c:pt idx="68">
+                  <c:v>FA</c:v>
+                </c:pt>
+                <c:pt idx="69">
+                  <c:v>kenjeong</c:v>
+                </c:pt>
+                <c:pt idx="70">
+                  <c:v>VisitEngland</c:v>
+                </c:pt>
+                <c:pt idx="71">
+                  <c:v>NFbasicScore</c:v>
+                </c:pt>
+                <c:pt idx="72">
+                  <c:v>nohup</c:v>
+                </c:pt>
+                <c:pt idx="73">
+                  <c:v>userTopImportance</c:v>
+                </c:pt>
+              </c:strCache>
+            </c:strRef>
+          </c:cat>
+          <c:val>
+            <c:numRef>
+              <c:f>TOPSentiment!$D$2:$D$75</c:f>
+              <c:numCache>
+                <c:formatCode>0.00</c:formatCode>
+                <c:ptCount val="74"/>
+                <c:pt idx="0">
+                  <c:v>0.503861003861</c:v>
+                </c:pt>
+                <c:pt idx="1">
+                  <c:v>0.529522613065</c:v>
+                </c:pt>
+                <c:pt idx="2">
+                  <c:v>0.303636876233</c:v>
+                </c:pt>
+                <c:pt idx="3">
+                  <c:v>0.508788159112</c:v>
+                </c:pt>
+                <c:pt idx="4">
+                  <c:v>0.535945695773</c:v>
+                </c:pt>
+                <c:pt idx="5">
+                  <c:v>0.463509568602</c:v>
+                </c:pt>
+                <c:pt idx="6">
+                  <c:v>0.31236834186</c:v>
+                </c:pt>
+                <c:pt idx="7">
+                  <c:v>0.482971227246</c:v>
+                </c:pt>
+                <c:pt idx="8">
+                  <c:v>0.582181259601</c:v>
+                </c:pt>
+                <c:pt idx="9">
+                  <c:v>0.527686222808</c:v>
+                </c:pt>
+                <c:pt idx="10">
+                  <c:v>0.5373589509</c:v>
+                </c:pt>
+                <c:pt idx="11">
+                  <c:v>0.424315377671</c:v>
+                </c:pt>
+                <c:pt idx="12">
+                  <c:v>0.499822883457</c:v>
+                </c:pt>
+                <c:pt idx="13">
+                  <c:v>0.32250963126</c:v>
+                </c:pt>
+                <c:pt idx="14">
+                  <c:v>0.63453815261</c:v>
+                </c:pt>
+                <c:pt idx="15">
+                  <c:v>0.495081967213</c:v>
+                </c:pt>
+                <c:pt idx="16">
+                  <c:v>0.515227717239</c:v>
+                </c:pt>
+                <c:pt idx="17">
+                  <c:v>0.875391358798</c:v>
+                </c:pt>
+                <c:pt idx="18">
+                  <c:v>0.387224938875</c:v>
+                </c:pt>
+                <c:pt idx="19">
+                  <c:v>0.680148193887</c:v>
+                </c:pt>
+                <c:pt idx="20">
+                  <c:v>0.53982576229</c:v>
+                </c:pt>
+                <c:pt idx="21">
+                  <c:v>0.25430210325</c:v>
+                </c:pt>
+                <c:pt idx="22">
+                  <c:v>0.755439779344</c:v>
+                </c:pt>
+                <c:pt idx="23">
+                  <c:v>0.584364624208</c:v>
+                </c:pt>
+                <c:pt idx="24">
+                  <c:v>0.435286935287</c:v>
+                </c:pt>
+                <c:pt idx="25">
+                  <c:v>0.561202355129</c:v>
+                </c:pt>
+                <c:pt idx="26">
+                  <c:v>0.569060773481</c:v>
+                </c:pt>
+                <c:pt idx="27">
+                  <c:v>0.500770416025</c:v>
+                </c:pt>
+                <c:pt idx="28">
+                  <c:v>0.57745187901</c:v>
+                </c:pt>
+                <c:pt idx="29">
+                  <c:v>0.681052320426</c:v>
+                </c:pt>
+                <c:pt idx="30">
+                  <c:v>0.734313171283</c:v>
+                </c:pt>
+                <c:pt idx="31">
+                  <c:v>0.877600979192</c:v>
+                </c:pt>
+                <c:pt idx="32">
+                  <c:v>0.698001249219</c:v>
+                </c:pt>
+                <c:pt idx="33">
+                  <c:v>0.45101088647</c:v>
+                </c:pt>
+                <c:pt idx="34">
+                  <c:v>0.45967287084</c:v>
+                </c:pt>
+                <c:pt idx="35">
+                  <c:v>0.521773555028</c:v>
+                </c:pt>
+                <c:pt idx="36">
+                  <c:v>0.516823279782</c:v>
+                </c:pt>
+                <c:pt idx="37">
+                  <c:v>0.548298068077</c:v>
+                </c:pt>
+                <c:pt idx="38">
+                  <c:v>0.690416925949</c:v>
+                </c:pt>
+                <c:pt idx="39">
+                  <c:v>0.824586977648</c:v>
+                </c:pt>
+                <c:pt idx="40">
+                  <c:v>0.715454279871</c:v>
+                </c:pt>
+                <c:pt idx="41">
+                  <c:v>0.501564722617</c:v>
+                </c:pt>
+                <c:pt idx="42">
+                  <c:v>0.574774266366</c:v>
+                </c:pt>
+                <c:pt idx="43">
+                  <c:v>0.454377880184</c:v>
+                </c:pt>
+                <c:pt idx="44">
+                  <c:v>0.704686118479</c:v>
+                </c:pt>
+                <c:pt idx="45">
+                  <c:v>0.555455365194</c:v>
+                </c:pt>
+                <c:pt idx="46">
+                  <c:v>0.870472682627</c:v>
+                </c:pt>
+                <c:pt idx="47">
+                  <c:v>0.61414427157</c:v>
+                </c:pt>
+                <c:pt idx="48">
+                  <c:v>0.329951298701</c:v>
+                </c:pt>
+                <c:pt idx="49">
+                  <c:v>0.655803848541</c:v>
+                </c:pt>
+                <c:pt idx="50">
+                  <c:v>0.469049694856</c:v>
+                </c:pt>
+                <c:pt idx="51">
+                  <c:v>0.546296296296</c:v>
+                </c:pt>
+                <c:pt idx="52">
+                  <c:v>0.570169491525</c:v>
+                </c:pt>
+                <c:pt idx="53">
+                  <c:v>0.789769367238</c:v>
+                </c:pt>
+                <c:pt idx="54">
+                  <c:v>0.457750269107</c:v>
+                </c:pt>
+                <c:pt idx="55">
+                  <c:v>0.468869873119</c:v>
+                </c:pt>
+                <c:pt idx="56">
+                  <c:v>0.801644398767</c:v>
+                </c:pt>
+                <c:pt idx="57">
+                  <c:v>0.676767676768</c:v>
+                </c:pt>
+                <c:pt idx="58">
+                  <c:v>1.3248683803</c:v>
+                </c:pt>
+                <c:pt idx="59">
+                  <c:v>0.535638459205</c:v>
+                </c:pt>
+                <c:pt idx="60">
+                  <c:v>0.469783352338</c:v>
+                </c:pt>
+                <c:pt idx="61">
+                  <c:v>0.430575436587</c:v>
+                </c:pt>
+                <c:pt idx="62">
+                  <c:v>0.442083965604</c:v>
+                </c:pt>
+                <c:pt idx="63">
+                  <c:v>0.045690936107</c:v>
+                </c:pt>
+                <c:pt idx="64">
+                  <c:v>1.01151631478</c:v>
+                </c:pt>
+                <c:pt idx="65">
+                  <c:v>0.100948302233</c:v>
+                </c:pt>
+                <c:pt idx="66">
+                  <c:v>0.451314648945</c:v>
+                </c:pt>
+                <c:pt idx="67">
+                  <c:v>0.824715909091</c:v>
+                </c:pt>
+                <c:pt idx="68">
+                  <c:v>0.739766874492</c:v>
+                </c:pt>
+                <c:pt idx="69">
+                  <c:v>1.19567074907</c:v>
+                </c:pt>
+                <c:pt idx="70">
+                  <c:v>1.4521713615</c:v>
+                </c:pt>
+                <c:pt idx="71">
+                  <c:v>0.0</c:v>
+                </c:pt>
+                <c:pt idx="72">
+                  <c:v>0.0</c:v>
+                </c:pt>
+                <c:pt idx="73">
+                  <c:v>0.0</c:v>
+                </c:pt>
+              </c:numCache>
+            </c:numRef>
+          </c:val>
+          <c:smooth val="0"/>
+        </c:ser>
+        <c:ser>
+          <c:idx val="1"/>
+          <c:order val="1"/>
+          <c:tx>
+            <c:strRef>
+              <c:f>TOPSentiment!$F$1</c:f>
+              <c:strCache>
+                <c:ptCount val="1"/>
+                <c:pt idx="0">
+                  <c:v>NAME_NF</c:v>
+                </c:pt>
+              </c:strCache>
+            </c:strRef>
+          </c:tx>
+          <c:spPr>
+            <a:ln w="34925" cap="rnd">
+              <a:solidFill>
+                <a:schemeClr val="accent4"/>
+              </a:solidFill>
+              <a:round/>
+            </a:ln>
+            <a:effectLst>
+              <a:outerShdw blurRad="57150" dist="19050" dir="5400000" algn="ctr" rotWithShape="0">
+                <a:srgbClr val="000000">
+                  <a:alpha val="63000"/>
+                </a:srgbClr>
+              </a:outerShdw>
+            </a:effectLst>
+          </c:spPr>
+          <c:marker>
+            <c:symbol val="none"/>
+          </c:marker>
+          <c:cat>
+            <c:strRef>
+              <c:f>TOPSentiment!$A$2:$A$75</c:f>
+              <c:strCache>
+                <c:ptCount val="74"/>
+                <c:pt idx="0">
+                  <c:v>Tay_TooCool</c:v>
+                </c:pt>
+                <c:pt idx="1">
+                  <c:v>welOVEJassy</c:v>
+                </c:pt>
+                <c:pt idx="2">
+                  <c:v>Paulysue</c:v>
+                </c:pt>
+                <c:pt idx="3">
+                  <c:v>Nenneeee_</c:v>
+                </c:pt>
+                <c:pt idx="4">
+                  <c:v>InSydni_WeTrust</c:v>
+                </c:pt>
+                <c:pt idx="5">
+                  <c:v>Deepowell_62</c:v>
+                </c:pt>
+                <c:pt idx="6">
+                  <c:v>youngboy_juney</c:v>
+                </c:pt>
+                <c:pt idx="7">
+                  <c:v>_kodimarie</c:v>
+                </c:pt>
+                <c:pt idx="8">
+                  <c:v>ImAntOrtiz</c:v>
+                </c:pt>
+                <c:pt idx="9">
+                  <c:v>acuuura</c:v>
+                </c:pt>
+                <c:pt idx="10">
+                  <c:v>Kololiaaionee</c:v>
+                </c:pt>
+                <c:pt idx="11">
+                  <c:v>Leathercrocs</c:v>
+                </c:pt>
+                <c:pt idx="12">
+                  <c:v>IndieJoi</c:v>
+                </c:pt>
+                <c:pt idx="13">
+                  <c:v>BallOut__Duke</c:v>
+                </c:pt>
+                <c:pt idx="14">
+                  <c:v>kasiax__</c:v>
+                </c:pt>
+                <c:pt idx="15">
+                  <c:v>wesleyroberts4</c:v>
+                </c:pt>
+                <c:pt idx="16">
+                  <c:v>markos</c:v>
+                </c:pt>
+                <c:pt idx="17">
+                  <c:v>AnnaX15</c:v>
+                </c:pt>
+                <c:pt idx="18">
+                  <c:v>_iprettynay</c:v>
+                </c:pt>
+                <c:pt idx="19">
+                  <c:v>JoeGodden12</c:v>
+                </c:pt>
+                <c:pt idx="20">
+                  <c:v>mahdyy_</c:v>
+                </c:pt>
+                <c:pt idx="21">
+                  <c:v>_BitchYouSEEMe</c:v>
+                </c:pt>
+                <c:pt idx="22">
+                  <c:v>joselinewest</c:v>
+                </c:pt>
+                <c:pt idx="23">
+                  <c:v>laurenlaiyen</c:v>
+                </c:pt>
+                <c:pt idx="24">
+                  <c:v>_djuannaaa</c:v>
+                </c:pt>
+                <c:pt idx="25">
+                  <c:v>maria_thtkidd</c:v>
+                </c:pt>
+                <c:pt idx="26">
+                  <c:v>qz</c:v>
+                </c:pt>
+                <c:pt idx="27">
+                  <c:v>BV</c:v>
+                </c:pt>
+                <c:pt idx="28">
+                  <c:v>KasiaMitchell</c:v>
+                </c:pt>
+                <c:pt idx="29">
+                  <c:v>tnewtondunn</c:v>
+                </c:pt>
+                <c:pt idx="30">
+                  <c:v>qx</c:v>
+                </c:pt>
+                <c:pt idx="31">
+                  <c:v>itsSamCollins</c:v>
+                </c:pt>
+                <c:pt idx="32">
+                  <c:v>lonnaannmarie</c:v>
+                </c:pt>
+                <c:pt idx="33">
+                  <c:v>tbhjustlol</c:v>
+                </c:pt>
+                <c:pt idx="34">
+                  <c:v>settle4LES</c:v>
+                </c:pt>
+                <c:pt idx="35">
+                  <c:v>songsmakesense</c:v>
+                </c:pt>
+                <c:pt idx="36">
+                  <c:v>jacobjohntow</c:v>
+                </c:pt>
+                <c:pt idx="37">
+                  <c:v>BW</c:v>
+                </c:pt>
+                <c:pt idx="38">
+                  <c:v>ChelsTopley</c:v>
+                </c:pt>
+                <c:pt idx="39">
+                  <c:v>lobakerrr</c:v>
+                </c:pt>
+                <c:pt idx="40">
+                  <c:v>mrbenjaminlaw</c:v>
+                </c:pt>
+                <c:pt idx="41">
+                  <c:v>kb</c:v>
+                </c:pt>
+                <c:pt idx="42">
+                  <c:v>JakeReesMogg</c:v>
+                </c:pt>
+                <c:pt idx="43">
+                  <c:v>DrShobha</c:v>
+                </c:pt>
+                <c:pt idx="44">
+                  <c:v>CameronYardeJnr</c:v>
+                </c:pt>
+                <c:pt idx="45">
+                  <c:v>alexmassie</c:v>
+                </c:pt>
+                <c:pt idx="46">
+                  <c:v>lg</c:v>
+                </c:pt>
+                <c:pt idx="47">
+                  <c:v>jennatar</c:v>
+                </c:pt>
+                <c:pt idx="48">
+                  <c:v>AntiJokeTyrone</c:v>
+                </c:pt>
+                <c:pt idx="49">
+                  <c:v>GamesBeat</c:v>
+                </c:pt>
+                <c:pt idx="50">
+                  <c:v>Krazy_kaybrooks</c:v>
+                </c:pt>
+                <c:pt idx="51">
+                  <c:v>iA</c:v>
+                </c:pt>
+                <c:pt idx="52">
+                  <c:v>NemRaps</c:v>
+                </c:pt>
+                <c:pt idx="53">
+                  <c:v>c2</c:v>
+                </c:pt>
+                <c:pt idx="54">
+                  <c:v>Drew_Money21</c:v>
+                </c:pt>
+                <c:pt idx="55">
+                  <c:v>rx</c:v>
+                </c:pt>
+                <c:pt idx="56">
+                  <c:v>1DLittleSecret</c:v>
+                </c:pt>
+                <c:pt idx="57">
+                  <c:v>108</c:v>
+                </c:pt>
+                <c:pt idx="58">
+                  <c:v>jazzabellediary</c:v>
+                </c:pt>
+                <c:pt idx="59">
+                  <c:v>aaronwade4</c:v>
+                </c:pt>
+                <c:pt idx="60">
+                  <c:v>DiBiaseATL</c:v>
+                </c:pt>
+                <c:pt idx="61">
+                  <c:v>Ascii211</c:v>
+                </c:pt>
+                <c:pt idx="62">
+                  <c:v>wr</c:v>
+                </c:pt>
+                <c:pt idx="63">
+                  <c:v>pasletime</c:v>
+                </c:pt>
+                <c:pt idx="64">
+                  <c:v>MissJennifer</c:v>
+                </c:pt>
+                <c:pt idx="65">
+                  <c:v>AnnaRvr</c:v>
+                </c:pt>
+                <c:pt idx="66">
+                  <c:v>JustBlaze</c:v>
+                </c:pt>
+                <c:pt idx="67">
+                  <c:v>MadCatz</c:v>
+                </c:pt>
+                <c:pt idx="68">
+                  <c:v>FA</c:v>
+                </c:pt>
+                <c:pt idx="69">
+                  <c:v>kenjeong</c:v>
+                </c:pt>
+                <c:pt idx="70">
+                  <c:v>VisitEngland</c:v>
+                </c:pt>
+                <c:pt idx="71">
+                  <c:v>NFbasicScore</c:v>
+                </c:pt>
+                <c:pt idx="72">
+                  <c:v>nohup</c:v>
+                </c:pt>
+                <c:pt idx="73">
+                  <c:v>userTopImportance</c:v>
+                </c:pt>
+              </c:strCache>
+            </c:strRef>
+          </c:cat>
+          <c:val>
+            <c:numRef>
+              <c:f>TOPSentiment!$F$2:$F$75</c:f>
+              <c:numCache>
+                <c:formatCode>General</c:formatCode>
+                <c:ptCount val="74"/>
+                <c:pt idx="0">
+                  <c:v>0.0</c:v>
+                </c:pt>
+                <c:pt idx="1">
+                  <c:v>0.0</c:v>
+                </c:pt>
+                <c:pt idx="2">
+                  <c:v>0.0</c:v>
+                </c:pt>
+                <c:pt idx="3">
+                  <c:v>0.0</c:v>
+                </c:pt>
+                <c:pt idx="4">
+                  <c:v>0.0</c:v>
+                </c:pt>
+                <c:pt idx="5">
+                  <c:v>0.0</c:v>
+                </c:pt>
+                <c:pt idx="6">
+                  <c:v>0.0</c:v>
+                </c:pt>
+                <c:pt idx="7">
+                  <c:v>0.0</c:v>
+                </c:pt>
+                <c:pt idx="8">
+                  <c:v>0.0</c:v>
+                </c:pt>
+                <c:pt idx="9">
+                  <c:v>0.0</c:v>
+                </c:pt>
+                <c:pt idx="10">
+                  <c:v>0.0</c:v>
+                </c:pt>
+                <c:pt idx="11">
+                  <c:v>0.0</c:v>
+                </c:pt>
+                <c:pt idx="12">
+                  <c:v>0.0</c:v>
+                </c:pt>
+                <c:pt idx="13">
+                  <c:v>0.0</c:v>
+                </c:pt>
+                <c:pt idx="14">
+                  <c:v>0.0</c:v>
+                </c:pt>
+                <c:pt idx="15">
+                  <c:v>0.0</c:v>
+                </c:pt>
+                <c:pt idx="16">
+                  <c:v>0.0</c:v>
+                </c:pt>
+                <c:pt idx="17">
+                  <c:v>0.0</c:v>
+                </c:pt>
+                <c:pt idx="18">
+                  <c:v>0.0</c:v>
+                </c:pt>
+                <c:pt idx="19">
+                  <c:v>0.0</c:v>
+                </c:pt>
+                <c:pt idx="20">
+                  <c:v>0.0</c:v>
+                </c:pt>
+                <c:pt idx="21">
+                  <c:v>0.0</c:v>
+                </c:pt>
+                <c:pt idx="22">
+                  <c:v>0.0</c:v>
+                </c:pt>
+                <c:pt idx="23">
+                  <c:v>0.0</c:v>
+                </c:pt>
+                <c:pt idx="24">
+                  <c:v>0.0</c:v>
+                </c:pt>
+                <c:pt idx="25">
+                  <c:v>0.0</c:v>
+                </c:pt>
+                <c:pt idx="26">
+                  <c:v>0.0</c:v>
+                </c:pt>
+                <c:pt idx="27">
+                  <c:v>0.0</c:v>
+                </c:pt>
+                <c:pt idx="28">
+                  <c:v>0.0</c:v>
+                </c:pt>
+                <c:pt idx="29">
+                  <c:v>0.0</c:v>
+                </c:pt>
+                <c:pt idx="30">
+                  <c:v>0.0</c:v>
+                </c:pt>
+                <c:pt idx="31">
+                  <c:v>0.0</c:v>
+                </c:pt>
+                <c:pt idx="32">
+                  <c:v>0.0</c:v>
+                </c:pt>
+                <c:pt idx="33">
+                  <c:v>0.0</c:v>
+                </c:pt>
+                <c:pt idx="34">
+                  <c:v>0.0</c:v>
+                </c:pt>
+                <c:pt idx="35">
+                  <c:v>0.0</c:v>
+                </c:pt>
+                <c:pt idx="36">
+                  <c:v>0.0</c:v>
+                </c:pt>
+                <c:pt idx="37">
+                  <c:v>0.0</c:v>
+                </c:pt>
+                <c:pt idx="38">
+                  <c:v>0.0</c:v>
+                </c:pt>
+                <c:pt idx="39">
+                  <c:v>0.0</c:v>
+                </c:pt>
+                <c:pt idx="40">
+                  <c:v>0.0</c:v>
+                </c:pt>
+                <c:pt idx="41">
+                  <c:v>0.0</c:v>
+                </c:pt>
+                <c:pt idx="42">
+                  <c:v>0.0</c:v>
+                </c:pt>
+                <c:pt idx="43">
+                  <c:v>0.0</c:v>
+                </c:pt>
+                <c:pt idx="44">
+                  <c:v>0.0</c:v>
+                </c:pt>
+                <c:pt idx="45">
+                  <c:v>0.0</c:v>
+                </c:pt>
+                <c:pt idx="46">
+                  <c:v>0.0</c:v>
+                </c:pt>
+                <c:pt idx="47">
+                  <c:v>0.0</c:v>
+                </c:pt>
+                <c:pt idx="48">
+                  <c:v>0.0</c:v>
+                </c:pt>
+                <c:pt idx="49">
+                  <c:v>0.0</c:v>
+                </c:pt>
+                <c:pt idx="50">
+                  <c:v>0.0</c:v>
+                </c:pt>
+                <c:pt idx="51">
+                  <c:v>0.0</c:v>
+                </c:pt>
+                <c:pt idx="52">
+                  <c:v>0.0</c:v>
+                </c:pt>
+                <c:pt idx="53">
+                  <c:v>0.0</c:v>
+                </c:pt>
+                <c:pt idx="54">
+                  <c:v>0.0</c:v>
+                </c:pt>
+                <c:pt idx="55">
+                  <c:v>0.0</c:v>
+                </c:pt>
+                <c:pt idx="56">
+                  <c:v>0.0</c:v>
+                </c:pt>
+                <c:pt idx="57">
+                  <c:v>0.0</c:v>
+                </c:pt>
+                <c:pt idx="58">
+                  <c:v>0.0</c:v>
+                </c:pt>
+                <c:pt idx="59">
+                  <c:v>0.0</c:v>
+                </c:pt>
+                <c:pt idx="60">
+                  <c:v>0.0</c:v>
+                </c:pt>
+                <c:pt idx="61">
+                  <c:v>0.0</c:v>
+                </c:pt>
+                <c:pt idx="62">
+                  <c:v>0.0</c:v>
+                </c:pt>
+                <c:pt idx="63">
+                  <c:v>0.0</c:v>
+                </c:pt>
+                <c:pt idx="64">
+                  <c:v>0.0</c:v>
+                </c:pt>
+                <c:pt idx="65">
+                  <c:v>0.0</c:v>
+                </c:pt>
+                <c:pt idx="66">
+                  <c:v>0.0</c:v>
+                </c:pt>
+                <c:pt idx="67">
+                  <c:v>0.0</c:v>
+                </c:pt>
+                <c:pt idx="68">
+                  <c:v>0.0</c:v>
+                </c:pt>
+                <c:pt idx="69">
+                  <c:v>0.0</c:v>
+                </c:pt>
+                <c:pt idx="70">
+                  <c:v>0.0</c:v>
+                </c:pt>
+                <c:pt idx="71">
+                  <c:v>0.0</c:v>
+                </c:pt>
+                <c:pt idx="72">
+                  <c:v>0.0</c:v>
+                </c:pt>
+                <c:pt idx="73">
+                  <c:v>0.0</c:v>
+                </c:pt>
+              </c:numCache>
+            </c:numRef>
+          </c:val>
+          <c:smooth val="0"/>
+        </c:ser>
+        <c:ser>
+          <c:idx val="2"/>
+          <c:order val="2"/>
+          <c:tx>
+            <c:strRef>
+              <c:f>TOPSentiment!$I$1</c:f>
+              <c:strCache>
+                <c:ptCount val="1"/>
+                <c:pt idx="0">
+                  <c:v>POS_NF</c:v>
+                </c:pt>
+              </c:strCache>
+            </c:strRef>
+          </c:tx>
+          <c:spPr>
+            <a:ln w="34925" cap="rnd">
+              <a:solidFill>
+                <a:schemeClr val="accent6"/>
+              </a:solidFill>
+              <a:round/>
+            </a:ln>
+            <a:effectLst>
+              <a:outerShdw blurRad="57150" dist="19050" dir="5400000" algn="ctr" rotWithShape="0">
+                <a:srgbClr val="000000">
+                  <a:alpha val="63000"/>
+                </a:srgbClr>
+              </a:outerShdw>
+            </a:effectLst>
+          </c:spPr>
+          <c:marker>
+            <c:symbol val="none"/>
+          </c:marker>
+          <c:cat>
+            <c:strRef>
+              <c:f>TOPSentiment!$A$2:$A$75</c:f>
+              <c:strCache>
+                <c:ptCount val="74"/>
+                <c:pt idx="0">
+                  <c:v>Tay_TooCool</c:v>
+                </c:pt>
+                <c:pt idx="1">
+                  <c:v>welOVEJassy</c:v>
+                </c:pt>
+                <c:pt idx="2">
+                  <c:v>Paulysue</c:v>
+                </c:pt>
+                <c:pt idx="3">
+                  <c:v>Nenneeee_</c:v>
+                </c:pt>
+                <c:pt idx="4">
+                  <c:v>InSydni_WeTrust</c:v>
+                </c:pt>
+                <c:pt idx="5">
+                  <c:v>Deepowell_62</c:v>
+                </c:pt>
+                <c:pt idx="6">
+                  <c:v>youngboy_juney</c:v>
+                </c:pt>
+                <c:pt idx="7">
+                  <c:v>_kodimarie</c:v>
+                </c:pt>
+                <c:pt idx="8">
+                  <c:v>ImAntOrtiz</c:v>
+                </c:pt>
+                <c:pt idx="9">
+                  <c:v>acuuura</c:v>
+                </c:pt>
+                <c:pt idx="10">
+                  <c:v>Kololiaaionee</c:v>
+                </c:pt>
+                <c:pt idx="11">
+                  <c:v>Leathercrocs</c:v>
+                </c:pt>
+                <c:pt idx="12">
+                  <c:v>IndieJoi</c:v>
+                </c:pt>
+                <c:pt idx="13">
+                  <c:v>BallOut__Duke</c:v>
+                </c:pt>
+                <c:pt idx="14">
+                  <c:v>kasiax__</c:v>
+                </c:pt>
+                <c:pt idx="15">
+                  <c:v>wesleyroberts4</c:v>
+                </c:pt>
+                <c:pt idx="16">
+                  <c:v>markos</c:v>
+                </c:pt>
+                <c:pt idx="17">
+                  <c:v>AnnaX15</c:v>
+                </c:pt>
+                <c:pt idx="18">
+                  <c:v>_iprettynay</c:v>
+                </c:pt>
+                <c:pt idx="19">
+                  <c:v>JoeGodden12</c:v>
+                </c:pt>
+                <c:pt idx="20">
+                  <c:v>mahdyy_</c:v>
+                </c:pt>
+                <c:pt idx="21">
+                  <c:v>_BitchYouSEEMe</c:v>
+                </c:pt>
+                <c:pt idx="22">
+                  <c:v>joselinewest</c:v>
+                </c:pt>
+                <c:pt idx="23">
+                  <c:v>laurenlaiyen</c:v>
+                </c:pt>
+                <c:pt idx="24">
+                  <c:v>_djuannaaa</c:v>
+                </c:pt>
+                <c:pt idx="25">
+                  <c:v>maria_thtkidd</c:v>
+                </c:pt>
+                <c:pt idx="26">
+                  <c:v>qz</c:v>
+                </c:pt>
+                <c:pt idx="27">
+                  <c:v>BV</c:v>
+                </c:pt>
+                <c:pt idx="28">
+                  <c:v>KasiaMitchell</c:v>
+                </c:pt>
+                <c:pt idx="29">
+                  <c:v>tnewtondunn</c:v>
+                </c:pt>
+                <c:pt idx="30">
+                  <c:v>qx</c:v>
+                </c:pt>
+                <c:pt idx="31">
+                  <c:v>itsSamCollins</c:v>
+                </c:pt>
+                <c:pt idx="32">
+                  <c:v>lonnaannmarie</c:v>
+                </c:pt>
+                <c:pt idx="33">
+                  <c:v>tbhjustlol</c:v>
+                </c:pt>
+                <c:pt idx="34">
+                  <c:v>settle4LES</c:v>
+                </c:pt>
+                <c:pt idx="35">
+                  <c:v>songsmakesense</c:v>
+                </c:pt>
+                <c:pt idx="36">
+                  <c:v>jacobjohntow</c:v>
+                </c:pt>
+                <c:pt idx="37">
+                  <c:v>BW</c:v>
+                </c:pt>
+                <c:pt idx="38">
+                  <c:v>ChelsTopley</c:v>
+                </c:pt>
+                <c:pt idx="39">
+                  <c:v>lobakerrr</c:v>
+                </c:pt>
+                <c:pt idx="40">
+                  <c:v>mrbenjaminlaw</c:v>
+                </c:pt>
+                <c:pt idx="41">
+                  <c:v>kb</c:v>
+                </c:pt>
+                <c:pt idx="42">
+                  <c:v>JakeReesMogg</c:v>
+                </c:pt>
+                <c:pt idx="43">
+                  <c:v>DrShobha</c:v>
+                </c:pt>
+                <c:pt idx="44">
+                  <c:v>CameronYardeJnr</c:v>
+                </c:pt>
+                <c:pt idx="45">
+                  <c:v>alexmassie</c:v>
+                </c:pt>
+                <c:pt idx="46">
+                  <c:v>lg</c:v>
+                </c:pt>
+                <c:pt idx="47">
+                  <c:v>jennatar</c:v>
+                </c:pt>
+                <c:pt idx="48">
+                  <c:v>AntiJokeTyrone</c:v>
+                </c:pt>
+                <c:pt idx="49">
+                  <c:v>GamesBeat</c:v>
+                </c:pt>
+                <c:pt idx="50">
+                  <c:v>Krazy_kaybrooks</c:v>
+                </c:pt>
+                <c:pt idx="51">
+                  <c:v>iA</c:v>
+                </c:pt>
+                <c:pt idx="52">
+                  <c:v>NemRaps</c:v>
+                </c:pt>
+                <c:pt idx="53">
+                  <c:v>c2</c:v>
+                </c:pt>
+                <c:pt idx="54">
+                  <c:v>Drew_Money21</c:v>
+                </c:pt>
+                <c:pt idx="55">
+                  <c:v>rx</c:v>
+                </c:pt>
+                <c:pt idx="56">
+                  <c:v>1DLittleSecret</c:v>
+                </c:pt>
+                <c:pt idx="57">
+                  <c:v>108</c:v>
+                </c:pt>
+                <c:pt idx="58">
+                  <c:v>jazzabellediary</c:v>
+                </c:pt>
+                <c:pt idx="59">
+                  <c:v>aaronwade4</c:v>
+                </c:pt>
+                <c:pt idx="60">
+                  <c:v>DiBiaseATL</c:v>
+                </c:pt>
+                <c:pt idx="61">
+                  <c:v>Ascii211</c:v>
+                </c:pt>
+                <c:pt idx="62">
+                  <c:v>wr</c:v>
+                </c:pt>
+                <c:pt idx="63">
+                  <c:v>pasletime</c:v>
+                </c:pt>
+                <c:pt idx="64">
+                  <c:v>MissJennifer</c:v>
+                </c:pt>
+                <c:pt idx="65">
+                  <c:v>AnnaRvr</c:v>
+                </c:pt>
+                <c:pt idx="66">
+                  <c:v>JustBlaze</c:v>
+                </c:pt>
+                <c:pt idx="67">
+                  <c:v>MadCatz</c:v>
+                </c:pt>
+                <c:pt idx="68">
+                  <c:v>FA</c:v>
+                </c:pt>
+                <c:pt idx="69">
+                  <c:v>kenjeong</c:v>
+                </c:pt>
+                <c:pt idx="70">
+                  <c:v>VisitEngland</c:v>
+                </c:pt>
+                <c:pt idx="71">
+                  <c:v>NFbasicScore</c:v>
+                </c:pt>
+                <c:pt idx="72">
+                  <c:v>nohup</c:v>
+                </c:pt>
+                <c:pt idx="73">
+                  <c:v>userTopImportance</c:v>
+                </c:pt>
+              </c:strCache>
+            </c:strRef>
+          </c:cat>
+          <c:val>
+            <c:numRef>
+              <c:f>TOPSentiment!$I$2:$I$75</c:f>
+              <c:numCache>
+                <c:formatCode>0.00</c:formatCode>
+                <c:ptCount val="74"/>
+                <c:pt idx="0">
+                  <c:v>0.234795996921</c:v>
+                </c:pt>
+                <c:pt idx="1">
+                  <c:v>0.341463414634</c:v>
+                </c:pt>
+                <c:pt idx="2">
+                  <c:v>0.420989505247</c:v>
+                </c:pt>
+                <c:pt idx="3">
+                  <c:v>0.409470752089</c:v>
+                </c:pt>
+                <c:pt idx="4">
+                  <c:v>0.451951077461</c:v>
+                </c:pt>
+                <c:pt idx="5">
+                  <c:v>0.492664319249</c:v>
+                </c:pt>
+                <c:pt idx="6">
+                  <c:v>1.31914251208</c:v>
+                </c:pt>
+                <c:pt idx="7">
+                  <c:v>0.730299199326</c:v>
+                </c:pt>
+                <c:pt idx="8">
+                  <c:v>0.577005184507</c:v>
+                </c:pt>
+                <c:pt idx="9">
+                  <c:v>0.612587839902</c:v>
+                </c:pt>
+                <c:pt idx="10">
+                  <c:v>0.641337386018</c:v>
+                </c:pt>
+                <c:pt idx="11">
+                  <c:v>0.945595054096</c:v>
+                </c:pt>
+                <c:pt idx="12">
+                  <c:v>0.795191451469</c:v>
+                </c:pt>
+                <c:pt idx="13">
+                  <c:v>0.745260663507</c:v>
+                </c:pt>
+                <c:pt idx="14">
+                  <c:v>1.59660613278</c:v>
+                </c:pt>
+                <c:pt idx="15">
+                  <c:v>0.908814589666</c:v>
+                </c:pt>
+                <c:pt idx="16">
+                  <c:v>0.828095238095</c:v>
+                </c:pt>
+                <c:pt idx="17">
+                  <c:v>1.33280254777</c:v>
+                </c:pt>
+                <c:pt idx="18">
+                  <c:v>1.63823351482</c:v>
+                </c:pt>
+                <c:pt idx="19">
+                  <c:v>0.973443223443</c:v>
+                </c:pt>
+                <c:pt idx="20">
+                  <c:v>0.892485892486</c:v>
+                </c:pt>
+                <c:pt idx="21">
+                  <c:v>0.811373092926</c:v>
+                </c:pt>
+                <c:pt idx="22">
+                  <c:v>0.518853695324</c:v>
+                </c:pt>
+                <c:pt idx="23">
+                  <c:v>1.46222633364</c:v>
+                </c:pt>
+                <c:pt idx="24">
+                  <c:v>1.48958647751</c:v>
+                </c:pt>
+                <c:pt idx="25">
+                  <c:v>1.55443188578</c:v>
+                </c:pt>
+                <c:pt idx="26">
+                  <c:v>1.23180407037</c:v>
+                </c:pt>
+                <c:pt idx="27">
+                  <c:v>1.23284313725</c:v>
+                </c:pt>
+                <c:pt idx="28">
+                  <c:v>2.00216383308</c:v>
+                </c:pt>
+                <c:pt idx="29">
+                  <c:v>0.912735121801</c:v>
+                </c:pt>
+                <c:pt idx="30">
+                  <c:v>0.902453801878</c:v>
+                </c:pt>
+                <c:pt idx="31">
+                  <c:v>1.62942366026</c:v>
+                </c:pt>
+                <c:pt idx="32">
+                  <c:v>0.778641432917</c:v>
+                </c:pt>
+                <c:pt idx="33">
+                  <c:v>1.40909090909</c:v>
+                </c:pt>
+                <c:pt idx="34">
+                  <c:v>1.35308198683</c:v>
+                </c:pt>
+                <c:pt idx="35">
+                  <c:v>1.55807115554</c:v>
+                </c:pt>
+                <c:pt idx="36">
+                  <c:v>0.526567040266</c:v>
+                </c:pt>
+                <c:pt idx="37">
+                  <c:v>0.932412999712</c:v>
+                </c:pt>
+                <c:pt idx="38">
+                  <c:v>0.678517168034</c:v>
+                </c:pt>
+                <c:pt idx="39">
+                  <c:v>1.33282559025</c:v>
+                </c:pt>
+                <c:pt idx="40">
+                  <c:v>1.21737814108</c:v>
+                </c:pt>
+                <c:pt idx="41">
+                  <c:v>1.2004950495</c:v>
+                </c:pt>
+                <c:pt idx="42">
+                  <c:v>1.14643719807</c:v>
+                </c:pt>
+                <c:pt idx="43">
+                  <c:v>1.10363472514</c:v>
+                </c:pt>
+                <c:pt idx="44">
+                  <c:v>1.96246973366</c:v>
+                </c:pt>
+                <c:pt idx="45">
+                  <c:v>1.01965601966</c:v>
+                </c:pt>
+                <c:pt idx="46">
+                  <c:v>1.48163265306</c:v>
+                </c:pt>
+                <c:pt idx="47">
+                  <c:v>1.50905730129</c:v>
+                </c:pt>
+                <c:pt idx="48">
+                  <c:v>1.71924573481</c:v>
+                </c:pt>
+                <c:pt idx="49">
+                  <c:v>0.832073011734</c:v>
+                </c:pt>
+                <c:pt idx="50">
+                  <c:v>0.775516403402</c:v>
+                </c:pt>
+                <c:pt idx="51">
+                  <c:v>0.84073928431</c:v>
+                </c:pt>
+                <c:pt idx="52">
+                  <c:v>0.819828115408</c:v>
+                </c:pt>
+                <c:pt idx="53">
+                  <c:v>0.30528952409</c:v>
+                </c:pt>
+                <c:pt idx="54">
+                  <c:v>0.820821748533</c:v>
+                </c:pt>
+                <c:pt idx="55">
+                  <c:v>0.936091298146</c:v>
+                </c:pt>
+                <c:pt idx="56">
+                  <c:v>1.32157316368</c:v>
+                </c:pt>
+                <c:pt idx="57">
+                  <c:v>1.50191570881</c:v>
+                </c:pt>
+                <c:pt idx="58">
+                  <c:v>1.07231040564</c:v>
+                </c:pt>
+                <c:pt idx="59">
+                  <c:v>1.50352220521</c:v>
+                </c:pt>
+                <c:pt idx="60">
+                  <c:v>0.795887770401</c:v>
+                </c:pt>
+                <c:pt idx="61">
+                  <c:v>1.40704102415</c:v>
+                </c:pt>
+                <c:pt idx="62">
+                  <c:v>1.83018310691</c:v>
+                </c:pt>
+                <c:pt idx="63">
+                  <c:v>0.880472935526</c:v>
+                </c:pt>
+                <c:pt idx="64">
+                  <c:v>1.11324599709</c:v>
+                </c:pt>
+                <c:pt idx="65">
+                  <c:v>0.103569338795</c:v>
+                </c:pt>
+                <c:pt idx="66">
+                  <c:v>1.37043740573</c:v>
+                </c:pt>
+                <c:pt idx="67">
+                  <c:v>1.6215152509</c:v>
+                </c:pt>
+                <c:pt idx="68">
+                  <c:v>0.796381390006</c:v>
+                </c:pt>
+                <c:pt idx="69">
+                  <c:v>1.38836385115</c:v>
+                </c:pt>
+                <c:pt idx="70">
+                  <c:v>1.66885245902</c:v>
+                </c:pt>
+                <c:pt idx="71">
+                  <c:v>1.40444044404</c:v>
+                </c:pt>
+                <c:pt idx="72">
+                  <c:v>0.614942528736</c:v>
+                </c:pt>
+                <c:pt idx="73">
+                  <c:v>1.1850629874</c:v>
+                </c:pt>
+              </c:numCache>
+            </c:numRef>
+          </c:val>
+          <c:smooth val="0"/>
+        </c:ser>
+        <c:dLbls>
+          <c:showLegendKey val="0"/>
+          <c:showVal val="0"/>
+          <c:showCatName val="0"/>
+          <c:showSerName val="0"/>
+          <c:showPercent val="0"/>
+          <c:showBubbleSize val="0"/>
+        </c:dLbls>
+        <c:smooth val="0"/>
+        <c:axId val="2145062720"/>
+        <c:axId val="2120761824"/>
+      </c:lineChart>
+      <c:catAx>
+        <c:axId val="2145062720"/>
+        <c:scaling>
+          <c:orientation val="minMax"/>
+        </c:scaling>
+        <c:delete val="0"/>
+        <c:axPos val="b"/>
+        <c:numFmt formatCode="General" sourceLinked="1"/>
+        <c:majorTickMark val="none"/>
+        <c:minorTickMark val="none"/>
+        <c:tickLblPos val="nextTo"/>
+        <c:spPr>
+          <a:noFill/>
+          <a:ln w="9525" cap="flat" cmpd="sng" algn="ctr">
+            <a:solidFill>
+              <a:schemeClr val="lt1">
+                <a:lumMod val="95000"/>
+                <a:alpha val="10000"/>
+              </a:schemeClr>
+            </a:solidFill>
+            <a:round/>
+          </a:ln>
+          <a:effectLst/>
+        </c:spPr>
+        <c:txPr>
+          <a:bodyPr rot="-60000000" spcFirstLastPara="1" vertOverflow="ellipsis" vert="horz" wrap="square" anchor="ctr" anchorCtr="1"/>
+          <a:lstStyle/>
+          <a:p>
+            <a:pPr>
+              <a:defRPr sz="900" b="0" i="0" u="none" strike="noStrike" kern="1200" baseline="0">
+                <a:solidFill>
+                  <a:schemeClr val="lt1">
+                    <a:lumMod val="85000"/>
+                  </a:schemeClr>
+                </a:solidFill>
+                <a:latin typeface="+mn-lt"/>
+                <a:ea typeface="+mn-ea"/>
+                <a:cs typeface="+mn-cs"/>
+              </a:defRPr>
+            </a:pPr>
+            <a:endParaRPr lang="en-US"/>
+          </a:p>
+        </c:txPr>
+        <c:crossAx val="2120761824"/>
+        <c:crosses val="autoZero"/>
+        <c:auto val="1"/>
+        <c:lblAlgn val="ctr"/>
+        <c:lblOffset val="100"/>
+        <c:noMultiLvlLbl val="0"/>
+      </c:catAx>
+      <c:valAx>
+        <c:axId val="2120761824"/>
+        <c:scaling>
+          <c:orientation val="minMax"/>
+        </c:scaling>
+        <c:delete val="0"/>
+        <c:axPos val="l"/>
+        <c:majorGridlines>
+          <c:spPr>
+            <a:ln w="9525" cap="flat" cmpd="sng" algn="ctr">
+              <a:solidFill>
+                <a:schemeClr val="lt1">
+                  <a:lumMod val="95000"/>
+                  <a:alpha val="10000"/>
+                </a:schemeClr>
+              </a:solidFill>
+              <a:round/>
+            </a:ln>
+            <a:effectLst/>
+          </c:spPr>
+        </c:majorGridlines>
+        <c:numFmt formatCode="0.00" sourceLinked="1"/>
+        <c:majorTickMark val="none"/>
+        <c:minorTickMark val="none"/>
+        <c:tickLblPos val="nextTo"/>
+        <c:spPr>
+          <a:noFill/>
+          <a:ln>
+            <a:noFill/>
+          </a:ln>
+          <a:effectLst/>
+        </c:spPr>
+        <c:txPr>
+          <a:bodyPr rot="-60000000" spcFirstLastPara="1" vertOverflow="ellipsis" vert="horz" wrap="square" anchor="ctr" anchorCtr="1"/>
+          <a:lstStyle/>
+          <a:p>
+            <a:pPr>
+              <a:defRPr sz="900" b="0" i="0" u="none" strike="noStrike" kern="1200" baseline="0">
+                <a:solidFill>
+                  <a:schemeClr val="lt1">
+                    <a:lumMod val="85000"/>
+                  </a:schemeClr>
+                </a:solidFill>
+                <a:latin typeface="+mn-lt"/>
+                <a:ea typeface="+mn-ea"/>
+                <a:cs typeface="+mn-cs"/>
+              </a:defRPr>
+            </a:pPr>
+            <a:endParaRPr lang="en-US"/>
+          </a:p>
+        </c:txPr>
+        <c:crossAx val="2145062720"/>
         <c:crosses val="autoZero"/>
         <c:crossBetween val="between"/>
       </c:valAx>
@@ -4420,6 +8201,80 @@
 </cs:colorStyle>
 </file>
 
+<file path=word/charts/colors3.xml><?xml version="1.0" encoding="utf-8"?>
+<cs:colorStyle xmlns:cs="http://schemas.microsoft.com/office/drawing/2012/chartStyle" xmlns:a="http://schemas.openxmlformats.org/drawingml/2006/main" meth="cycle" id="12">
+  <a:schemeClr val="accent2"/>
+  <a:schemeClr val="accent4"/>
+  <a:schemeClr val="accent6"/>
+  <cs:variation/>
+  <cs:variation>
+    <a:lumMod val="60000"/>
+  </cs:variation>
+  <cs:variation>
+    <a:lumMod val="80000"/>
+    <a:lumOff val="20000"/>
+  </cs:variation>
+  <cs:variation>
+    <a:lumMod val="80000"/>
+  </cs:variation>
+  <cs:variation>
+    <a:lumMod val="60000"/>
+    <a:lumOff val="40000"/>
+  </cs:variation>
+  <cs:variation>
+    <a:lumMod val="50000"/>
+  </cs:variation>
+  <cs:variation>
+    <a:lumMod val="70000"/>
+    <a:lumOff val="30000"/>
+  </cs:variation>
+  <cs:variation>
+    <a:lumMod val="70000"/>
+  </cs:variation>
+  <cs:variation>
+    <a:lumMod val="50000"/>
+    <a:lumOff val="50000"/>
+  </cs:variation>
+</cs:colorStyle>
+</file>
+
+<file path=word/charts/colors4.xml><?xml version="1.0" encoding="utf-8"?>
+<cs:colorStyle xmlns:cs="http://schemas.microsoft.com/office/drawing/2012/chartStyle" xmlns:a="http://schemas.openxmlformats.org/drawingml/2006/main" meth="cycle" id="12">
+  <a:schemeClr val="accent2"/>
+  <a:schemeClr val="accent4"/>
+  <a:schemeClr val="accent6"/>
+  <cs:variation/>
+  <cs:variation>
+    <a:lumMod val="60000"/>
+  </cs:variation>
+  <cs:variation>
+    <a:lumMod val="80000"/>
+    <a:lumOff val="20000"/>
+  </cs:variation>
+  <cs:variation>
+    <a:lumMod val="80000"/>
+  </cs:variation>
+  <cs:variation>
+    <a:lumMod val="60000"/>
+    <a:lumOff val="40000"/>
+  </cs:variation>
+  <cs:variation>
+    <a:lumMod val="50000"/>
+  </cs:variation>
+  <cs:variation>
+    <a:lumMod val="70000"/>
+    <a:lumOff val="30000"/>
+  </cs:variation>
+  <cs:variation>
+    <a:lumMod val="70000"/>
+  </cs:variation>
+  <cs:variation>
+    <a:lumMod val="50000"/>
+    <a:lumOff val="50000"/>
+  </cs:variation>
+</cs:colorStyle>
+</file>
+
 <file path=word/charts/style1.xml><?xml version="1.0" encoding="utf-8"?>
 <cs:chartStyle xmlns:cs="http://schemas.microsoft.com/office/drawing/2012/chartStyle" xmlns:a="http://schemas.openxmlformats.org/drawingml/2006/main" id="233">
   <cs:axisTitle>
@@ -4917,6 +8772,998 @@
 </file>
 
 <file path=word/charts/style2.xml><?xml version="1.0" encoding="utf-8"?>
+<cs:chartStyle xmlns:cs="http://schemas.microsoft.com/office/drawing/2012/chartStyle" xmlns:a="http://schemas.openxmlformats.org/drawingml/2006/main" id="233">
+  <cs:axisTitle>
+    <cs:lnRef idx="0"/>
+    <cs:fillRef idx="0"/>
+    <cs:effectRef idx="0"/>
+    <cs:fontRef idx="minor">
+      <a:schemeClr val="lt1">
+        <a:lumMod val="85000"/>
+      </a:schemeClr>
+    </cs:fontRef>
+    <cs:defRPr sz="900" b="1" kern="1200" cap="all"/>
+  </cs:axisTitle>
+  <cs:categoryAxis>
+    <cs:lnRef idx="0"/>
+    <cs:fillRef idx="0"/>
+    <cs:effectRef idx="0"/>
+    <cs:fontRef idx="minor">
+      <a:schemeClr val="lt1">
+        <a:lumMod val="85000"/>
+      </a:schemeClr>
+    </cs:fontRef>
+    <cs:spPr>
+      <a:ln w="9525" cap="flat" cmpd="sng" algn="ctr">
+        <a:solidFill>
+          <a:schemeClr val="lt1">
+            <a:lumMod val="95000"/>
+            <a:alpha val="10000"/>
+          </a:schemeClr>
+        </a:solidFill>
+        <a:round/>
+      </a:ln>
+    </cs:spPr>
+    <cs:defRPr sz="900" kern="1200"/>
+  </cs:categoryAxis>
+  <cs:chartArea>
+    <cs:lnRef idx="0"/>
+    <cs:fillRef idx="0"/>
+    <cs:effectRef idx="0"/>
+    <cs:fontRef idx="minor">
+      <a:schemeClr val="dk1"/>
+    </cs:fontRef>
+    <cs:spPr>
+      <a:gradFill flip="none" rotWithShape="1">
+        <a:gsLst>
+          <a:gs pos="0">
+            <a:schemeClr val="dk1">
+              <a:lumMod val="65000"/>
+              <a:lumOff val="35000"/>
+            </a:schemeClr>
+          </a:gs>
+          <a:gs pos="100000">
+            <a:schemeClr val="dk1">
+              <a:lumMod val="85000"/>
+              <a:lumOff val="15000"/>
+            </a:schemeClr>
+          </a:gs>
+        </a:gsLst>
+        <a:path path="circle">
+          <a:fillToRect l="50000" t="50000" r="50000" b="50000"/>
+        </a:path>
+        <a:tileRect/>
+      </a:gradFill>
+    </cs:spPr>
+    <cs:defRPr sz="1000" kern="1200"/>
+  </cs:chartArea>
+  <cs:dataLabel>
+    <cs:lnRef idx="0"/>
+    <cs:fillRef idx="0"/>
+    <cs:effectRef idx="0"/>
+    <cs:fontRef idx="minor">
+      <a:schemeClr val="lt1">
+        <a:lumMod val="85000"/>
+      </a:schemeClr>
+    </cs:fontRef>
+    <cs:defRPr sz="900" kern="1200"/>
+  </cs:dataLabel>
+  <cs:dataLabelCallout>
+    <cs:lnRef idx="0"/>
+    <cs:fillRef idx="0"/>
+    <cs:effectRef idx="0"/>
+    <cs:fontRef idx="minor">
+      <a:schemeClr val="dk1">
+        <a:lumMod val="65000"/>
+        <a:lumOff val="35000"/>
+      </a:schemeClr>
+    </cs:fontRef>
+    <cs:spPr>
+      <a:solidFill>
+        <a:schemeClr val="lt1"/>
+      </a:solidFill>
+    </cs:spPr>
+    <cs:defRPr sz="900" kern="1200"/>
+    <cs:bodyPr rot="0" spcFirstLastPara="1" vertOverflow="clip" horzOverflow="clip" vert="horz" wrap="square" lIns="36576" tIns="18288" rIns="36576" bIns="18288" anchor="ctr" anchorCtr="1">
+      <a:spAutoFit/>
+    </cs:bodyPr>
+  </cs:dataLabelCallout>
+  <cs:dataPoint>
+    <cs:lnRef idx="0"/>
+    <cs:fillRef idx="3">
+      <cs:styleClr val="auto"/>
+    </cs:fillRef>
+    <cs:effectRef idx="3"/>
+    <cs:fontRef idx="minor">
+      <a:schemeClr val="tx1"/>
+    </cs:fontRef>
+  </cs:dataPoint>
+  <cs:dataPoint3D>
+    <cs:lnRef idx="0"/>
+    <cs:fillRef idx="3">
+      <cs:styleClr val="auto"/>
+    </cs:fillRef>
+    <cs:effectRef idx="3"/>
+    <cs:fontRef idx="minor">
+      <a:schemeClr val="tx1"/>
+    </cs:fontRef>
+  </cs:dataPoint3D>
+  <cs:dataPointLine>
+    <cs:lnRef idx="0">
+      <cs:styleClr val="auto"/>
+    </cs:lnRef>
+    <cs:fillRef idx="3"/>
+    <cs:effectRef idx="3"/>
+    <cs:fontRef idx="minor">
+      <a:schemeClr val="tx1"/>
+    </cs:fontRef>
+    <cs:spPr>
+      <a:ln w="34925" cap="rnd">
+        <a:solidFill>
+          <a:schemeClr val="phClr"/>
+        </a:solidFill>
+        <a:round/>
+      </a:ln>
+    </cs:spPr>
+  </cs:dataPointLine>
+  <cs:dataPointMarker>
+    <cs:lnRef idx="0">
+      <cs:styleClr val="auto"/>
+    </cs:lnRef>
+    <cs:fillRef idx="3">
+      <cs:styleClr val="auto"/>
+    </cs:fillRef>
+    <cs:effectRef idx="3"/>
+    <cs:fontRef idx="minor">
+      <a:schemeClr val="tx1"/>
+    </cs:fontRef>
+    <cs:spPr>
+      <a:ln w="9525">
+        <a:solidFill>
+          <a:schemeClr val="phClr"/>
+        </a:solidFill>
+        <a:round/>
+      </a:ln>
+    </cs:spPr>
+  </cs:dataPointMarker>
+  <cs:dataPointMarkerLayout symbol="circle" size="6"/>
+  <cs:dataPointWireframe>
+    <cs:lnRef idx="0">
+      <cs:styleClr val="auto"/>
+    </cs:lnRef>
+    <cs:fillRef idx="3"/>
+    <cs:effectRef idx="3"/>
+    <cs:fontRef idx="minor">
+      <a:schemeClr val="tx1"/>
+    </cs:fontRef>
+    <cs:spPr>
+      <a:ln w="9525" cap="rnd">
+        <a:solidFill>
+          <a:schemeClr val="phClr"/>
+        </a:solidFill>
+        <a:round/>
+      </a:ln>
+    </cs:spPr>
+  </cs:dataPointWireframe>
+  <cs:dataTable>
+    <cs:lnRef idx="0"/>
+    <cs:fillRef idx="0"/>
+    <cs:effectRef idx="0"/>
+    <cs:fontRef idx="minor">
+      <a:schemeClr val="lt1">
+        <a:lumMod val="85000"/>
+      </a:schemeClr>
+    </cs:fontRef>
+    <cs:spPr>
+      <a:ln w="9525">
+        <a:solidFill>
+          <a:schemeClr val="lt1">
+            <a:lumMod val="95000"/>
+            <a:alpha val="54000"/>
+          </a:schemeClr>
+        </a:solidFill>
+      </a:ln>
+    </cs:spPr>
+    <cs:defRPr sz="900" kern="1200"/>
+  </cs:dataTable>
+  <cs:downBar>
+    <cs:lnRef idx="0"/>
+    <cs:fillRef idx="0"/>
+    <cs:effectRef idx="0"/>
+    <cs:fontRef idx="minor">
+      <a:schemeClr val="tx1"/>
+    </cs:fontRef>
+    <cs:spPr>
+      <a:solidFill>
+        <a:schemeClr val="dk1">
+          <a:lumMod val="75000"/>
+          <a:lumOff val="25000"/>
+        </a:schemeClr>
+      </a:solidFill>
+      <a:ln w="9525">
+        <a:solidFill>
+          <a:schemeClr val="lt1">
+            <a:lumMod val="95000"/>
+            <a:alpha val="54000"/>
+          </a:schemeClr>
+        </a:solidFill>
+      </a:ln>
+    </cs:spPr>
+  </cs:downBar>
+  <cs:dropLine>
+    <cs:lnRef idx="0"/>
+    <cs:fillRef idx="0"/>
+    <cs:effectRef idx="0"/>
+    <cs:fontRef idx="minor">
+      <a:schemeClr val="tx1"/>
+    </cs:fontRef>
+    <cs:spPr>
+      <a:ln w="9525">
+        <a:solidFill>
+          <a:schemeClr val="lt1">
+            <a:lumMod val="95000"/>
+            <a:alpha val="54000"/>
+          </a:schemeClr>
+        </a:solidFill>
+        <a:prstDash val="dash"/>
+      </a:ln>
+    </cs:spPr>
+  </cs:dropLine>
+  <cs:errorBar>
+    <cs:lnRef idx="0"/>
+    <cs:fillRef idx="0"/>
+    <cs:effectRef idx="0"/>
+    <cs:fontRef idx="minor">
+      <a:schemeClr val="tx1"/>
+    </cs:fontRef>
+    <cs:spPr>
+      <a:ln w="9525" cap="flat" cmpd="sng" algn="ctr">
+        <a:solidFill>
+          <a:schemeClr val="lt1">
+            <a:lumMod val="95000"/>
+          </a:schemeClr>
+        </a:solidFill>
+        <a:round/>
+      </a:ln>
+    </cs:spPr>
+  </cs:errorBar>
+  <cs:floor>
+    <cs:lnRef idx="0"/>
+    <cs:fillRef idx="0"/>
+    <cs:effectRef idx="0"/>
+    <cs:fontRef idx="minor">
+      <a:schemeClr val="tx1"/>
+    </cs:fontRef>
+  </cs:floor>
+  <cs:gridlineMajor>
+    <cs:lnRef idx="0"/>
+    <cs:fillRef idx="0"/>
+    <cs:effectRef idx="0"/>
+    <cs:fontRef idx="minor">
+      <a:schemeClr val="tx1"/>
+    </cs:fontRef>
+    <cs:spPr>
+      <a:ln w="9525" cap="flat" cmpd="sng" algn="ctr">
+        <a:solidFill>
+          <a:schemeClr val="lt1">
+            <a:lumMod val="95000"/>
+            <a:alpha val="10000"/>
+          </a:schemeClr>
+        </a:solidFill>
+        <a:round/>
+      </a:ln>
+    </cs:spPr>
+  </cs:gridlineMajor>
+  <cs:gridlineMinor>
+    <cs:lnRef idx="0"/>
+    <cs:fillRef idx="0"/>
+    <cs:effectRef idx="0"/>
+    <cs:fontRef idx="minor">
+      <a:schemeClr val="tx1"/>
+    </cs:fontRef>
+    <cs:spPr>
+      <a:ln>
+        <a:solidFill>
+          <a:schemeClr val="lt1">
+            <a:lumMod val="95000"/>
+            <a:alpha val="5000"/>
+          </a:schemeClr>
+        </a:solidFill>
+      </a:ln>
+    </cs:spPr>
+  </cs:gridlineMinor>
+  <cs:hiLoLine>
+    <cs:lnRef idx="0"/>
+    <cs:fillRef idx="0"/>
+    <cs:effectRef idx="0"/>
+    <cs:fontRef idx="minor">
+      <a:schemeClr val="tx1"/>
+    </cs:fontRef>
+    <cs:spPr>
+      <a:ln w="9525">
+        <a:solidFill>
+          <a:schemeClr val="lt1">
+            <a:lumMod val="95000"/>
+            <a:alpha val="54000"/>
+          </a:schemeClr>
+        </a:solidFill>
+        <a:prstDash val="dash"/>
+      </a:ln>
+    </cs:spPr>
+  </cs:hiLoLine>
+  <cs:leaderLine>
+    <cs:lnRef idx="0"/>
+    <cs:fillRef idx="0"/>
+    <cs:effectRef idx="0"/>
+    <cs:fontRef idx="minor">
+      <a:schemeClr val="tx1"/>
+    </cs:fontRef>
+    <cs:spPr>
+      <a:ln w="9525">
+        <a:solidFill>
+          <a:schemeClr val="lt1">
+            <a:lumMod val="95000"/>
+            <a:alpha val="54000"/>
+          </a:schemeClr>
+        </a:solidFill>
+      </a:ln>
+    </cs:spPr>
+  </cs:leaderLine>
+  <cs:legend>
+    <cs:lnRef idx="0"/>
+    <cs:fillRef idx="0"/>
+    <cs:effectRef idx="0"/>
+    <cs:fontRef idx="minor">
+      <a:schemeClr val="lt1">
+        <a:lumMod val="85000"/>
+      </a:schemeClr>
+    </cs:fontRef>
+    <cs:defRPr sz="900" kern="1200"/>
+  </cs:legend>
+  <cs:plotArea>
+    <cs:lnRef idx="0"/>
+    <cs:fillRef idx="0"/>
+    <cs:effectRef idx="0"/>
+    <cs:fontRef idx="minor">
+      <a:schemeClr val="tx1"/>
+    </cs:fontRef>
+  </cs:plotArea>
+  <cs:plotArea3D>
+    <cs:lnRef idx="0"/>
+    <cs:fillRef idx="0"/>
+    <cs:effectRef idx="0"/>
+    <cs:fontRef idx="minor">
+      <a:schemeClr val="tx1"/>
+    </cs:fontRef>
+  </cs:plotArea3D>
+  <cs:seriesAxis>
+    <cs:lnRef idx="0"/>
+    <cs:fillRef idx="0"/>
+    <cs:effectRef idx="0"/>
+    <cs:fontRef idx="minor">
+      <a:schemeClr val="lt1">
+        <a:lumMod val="85000"/>
+      </a:schemeClr>
+    </cs:fontRef>
+    <cs:spPr>
+      <a:ln w="12700" cap="flat" cmpd="sng" algn="ctr">
+        <a:solidFill>
+          <a:schemeClr val="lt1">
+            <a:lumMod val="95000"/>
+            <a:alpha val="54000"/>
+          </a:schemeClr>
+        </a:solidFill>
+        <a:round/>
+      </a:ln>
+    </cs:spPr>
+    <cs:defRPr sz="900" kern="1200"/>
+  </cs:seriesAxis>
+  <cs:seriesLine>
+    <cs:lnRef idx="0"/>
+    <cs:fillRef idx="0"/>
+    <cs:effectRef idx="0"/>
+    <cs:fontRef idx="minor">
+      <a:schemeClr val="lt1"/>
+    </cs:fontRef>
+    <cs:spPr>
+      <a:ln w="9525" cap="flat" cmpd="sng" algn="ctr">
+        <a:solidFill>
+          <a:schemeClr val="lt1">
+            <a:lumMod val="95000"/>
+            <a:alpha val="54000"/>
+          </a:schemeClr>
+        </a:solidFill>
+        <a:round/>
+      </a:ln>
+    </cs:spPr>
+  </cs:seriesLine>
+  <cs:title>
+    <cs:lnRef idx="0"/>
+    <cs:fillRef idx="0"/>
+    <cs:effectRef idx="0"/>
+    <cs:fontRef idx="minor">
+      <a:schemeClr val="lt1">
+        <a:lumMod val="95000"/>
+      </a:schemeClr>
+    </cs:fontRef>
+    <cs:defRPr sz="1600" b="1" kern="1200" spc="100" baseline="0">
+      <a:effectLst>
+        <a:outerShdw blurRad="50800" dist="38100" dir="5400000" algn="t" rotWithShape="0">
+          <a:prstClr val="black">
+            <a:alpha val="40000"/>
+          </a:prstClr>
+        </a:outerShdw>
+      </a:effectLst>
+    </cs:defRPr>
+  </cs:title>
+  <cs:trendline>
+    <cs:lnRef idx="0">
+      <cs:styleClr val="auto"/>
+    </cs:lnRef>
+    <cs:fillRef idx="0"/>
+    <cs:effectRef idx="0"/>
+    <cs:fontRef idx="minor">
+      <a:schemeClr val="tx1"/>
+    </cs:fontRef>
+    <cs:spPr>
+      <a:ln w="19050" cap="rnd">
+        <a:solidFill>
+          <a:schemeClr val="phClr"/>
+        </a:solidFill>
+      </a:ln>
+    </cs:spPr>
+  </cs:trendline>
+  <cs:trendlineLabel>
+    <cs:lnRef idx="0"/>
+    <cs:fillRef idx="0"/>
+    <cs:effectRef idx="0"/>
+    <cs:fontRef idx="minor">
+      <a:schemeClr val="lt1">
+        <a:lumMod val="85000"/>
+      </a:schemeClr>
+    </cs:fontRef>
+    <cs:defRPr sz="900" kern="1200"/>
+  </cs:trendlineLabel>
+  <cs:upBar>
+    <cs:lnRef idx="0"/>
+    <cs:fillRef idx="0"/>
+    <cs:effectRef idx="0"/>
+    <cs:fontRef idx="minor">
+      <a:schemeClr val="tx1"/>
+    </cs:fontRef>
+    <cs:spPr>
+      <a:solidFill>
+        <a:schemeClr val="lt1"/>
+      </a:solidFill>
+      <a:ln w="9525">
+        <a:solidFill>
+          <a:schemeClr val="lt1">
+            <a:lumMod val="95000"/>
+            <a:alpha val="54000"/>
+          </a:schemeClr>
+        </a:solidFill>
+      </a:ln>
+    </cs:spPr>
+  </cs:upBar>
+  <cs:valueAxis>
+    <cs:lnRef idx="0"/>
+    <cs:fillRef idx="0"/>
+    <cs:effectRef idx="0"/>
+    <cs:fontRef idx="minor">
+      <a:schemeClr val="lt1">
+        <a:lumMod val="85000"/>
+      </a:schemeClr>
+    </cs:fontRef>
+    <cs:defRPr sz="900" kern="1200"/>
+  </cs:valueAxis>
+  <cs:wall>
+    <cs:lnRef idx="0"/>
+    <cs:fillRef idx="0"/>
+    <cs:effectRef idx="0"/>
+    <cs:fontRef idx="minor">
+      <a:schemeClr val="tx1"/>
+    </cs:fontRef>
+  </cs:wall>
+</cs:chartStyle>
+</file>
+
+<file path=word/charts/style3.xml><?xml version="1.0" encoding="utf-8"?>
+<cs:chartStyle xmlns:cs="http://schemas.microsoft.com/office/drawing/2012/chartStyle" xmlns:a="http://schemas.openxmlformats.org/drawingml/2006/main" id="233">
+  <cs:axisTitle>
+    <cs:lnRef idx="0"/>
+    <cs:fillRef idx="0"/>
+    <cs:effectRef idx="0"/>
+    <cs:fontRef idx="minor">
+      <a:schemeClr val="lt1">
+        <a:lumMod val="85000"/>
+      </a:schemeClr>
+    </cs:fontRef>
+    <cs:defRPr sz="900" b="1" kern="1200" cap="all"/>
+  </cs:axisTitle>
+  <cs:categoryAxis>
+    <cs:lnRef idx="0"/>
+    <cs:fillRef idx="0"/>
+    <cs:effectRef idx="0"/>
+    <cs:fontRef idx="minor">
+      <a:schemeClr val="lt1">
+        <a:lumMod val="85000"/>
+      </a:schemeClr>
+    </cs:fontRef>
+    <cs:spPr>
+      <a:ln w="9525" cap="flat" cmpd="sng" algn="ctr">
+        <a:solidFill>
+          <a:schemeClr val="lt1">
+            <a:lumMod val="95000"/>
+            <a:alpha val="10000"/>
+          </a:schemeClr>
+        </a:solidFill>
+        <a:round/>
+      </a:ln>
+    </cs:spPr>
+    <cs:defRPr sz="900" kern="1200"/>
+  </cs:categoryAxis>
+  <cs:chartArea>
+    <cs:lnRef idx="0"/>
+    <cs:fillRef idx="0"/>
+    <cs:effectRef idx="0"/>
+    <cs:fontRef idx="minor">
+      <a:schemeClr val="dk1"/>
+    </cs:fontRef>
+    <cs:spPr>
+      <a:gradFill flip="none" rotWithShape="1">
+        <a:gsLst>
+          <a:gs pos="0">
+            <a:schemeClr val="dk1">
+              <a:lumMod val="65000"/>
+              <a:lumOff val="35000"/>
+            </a:schemeClr>
+          </a:gs>
+          <a:gs pos="100000">
+            <a:schemeClr val="dk1">
+              <a:lumMod val="85000"/>
+              <a:lumOff val="15000"/>
+            </a:schemeClr>
+          </a:gs>
+        </a:gsLst>
+        <a:path path="circle">
+          <a:fillToRect l="50000" t="50000" r="50000" b="50000"/>
+        </a:path>
+        <a:tileRect/>
+      </a:gradFill>
+    </cs:spPr>
+    <cs:defRPr sz="1000" kern="1200"/>
+  </cs:chartArea>
+  <cs:dataLabel>
+    <cs:lnRef idx="0"/>
+    <cs:fillRef idx="0"/>
+    <cs:effectRef idx="0"/>
+    <cs:fontRef idx="minor">
+      <a:schemeClr val="lt1">
+        <a:lumMod val="85000"/>
+      </a:schemeClr>
+    </cs:fontRef>
+    <cs:defRPr sz="900" kern="1200"/>
+  </cs:dataLabel>
+  <cs:dataLabelCallout>
+    <cs:lnRef idx="0"/>
+    <cs:fillRef idx="0"/>
+    <cs:effectRef idx="0"/>
+    <cs:fontRef idx="minor">
+      <a:schemeClr val="dk1">
+        <a:lumMod val="65000"/>
+        <a:lumOff val="35000"/>
+      </a:schemeClr>
+    </cs:fontRef>
+    <cs:spPr>
+      <a:solidFill>
+        <a:schemeClr val="lt1"/>
+      </a:solidFill>
+    </cs:spPr>
+    <cs:defRPr sz="900" kern="1200"/>
+    <cs:bodyPr rot="0" spcFirstLastPara="1" vertOverflow="clip" horzOverflow="clip" vert="horz" wrap="square" lIns="36576" tIns="18288" rIns="36576" bIns="18288" anchor="ctr" anchorCtr="1">
+      <a:spAutoFit/>
+    </cs:bodyPr>
+  </cs:dataLabelCallout>
+  <cs:dataPoint>
+    <cs:lnRef idx="0"/>
+    <cs:fillRef idx="3">
+      <cs:styleClr val="auto"/>
+    </cs:fillRef>
+    <cs:effectRef idx="3"/>
+    <cs:fontRef idx="minor">
+      <a:schemeClr val="tx1"/>
+    </cs:fontRef>
+  </cs:dataPoint>
+  <cs:dataPoint3D>
+    <cs:lnRef idx="0"/>
+    <cs:fillRef idx="3">
+      <cs:styleClr val="auto"/>
+    </cs:fillRef>
+    <cs:effectRef idx="3"/>
+    <cs:fontRef idx="minor">
+      <a:schemeClr val="tx1"/>
+    </cs:fontRef>
+  </cs:dataPoint3D>
+  <cs:dataPointLine>
+    <cs:lnRef idx="0">
+      <cs:styleClr val="auto"/>
+    </cs:lnRef>
+    <cs:fillRef idx="3"/>
+    <cs:effectRef idx="3"/>
+    <cs:fontRef idx="minor">
+      <a:schemeClr val="tx1"/>
+    </cs:fontRef>
+    <cs:spPr>
+      <a:ln w="34925" cap="rnd">
+        <a:solidFill>
+          <a:schemeClr val="phClr"/>
+        </a:solidFill>
+        <a:round/>
+      </a:ln>
+    </cs:spPr>
+  </cs:dataPointLine>
+  <cs:dataPointMarker>
+    <cs:lnRef idx="0">
+      <cs:styleClr val="auto"/>
+    </cs:lnRef>
+    <cs:fillRef idx="3">
+      <cs:styleClr val="auto"/>
+    </cs:fillRef>
+    <cs:effectRef idx="3"/>
+    <cs:fontRef idx="minor">
+      <a:schemeClr val="tx1"/>
+    </cs:fontRef>
+    <cs:spPr>
+      <a:ln w="9525">
+        <a:solidFill>
+          <a:schemeClr val="phClr"/>
+        </a:solidFill>
+        <a:round/>
+      </a:ln>
+    </cs:spPr>
+  </cs:dataPointMarker>
+  <cs:dataPointMarkerLayout symbol="circle" size="6"/>
+  <cs:dataPointWireframe>
+    <cs:lnRef idx="0">
+      <cs:styleClr val="auto"/>
+    </cs:lnRef>
+    <cs:fillRef idx="3"/>
+    <cs:effectRef idx="3"/>
+    <cs:fontRef idx="minor">
+      <a:schemeClr val="tx1"/>
+    </cs:fontRef>
+    <cs:spPr>
+      <a:ln w="9525" cap="rnd">
+        <a:solidFill>
+          <a:schemeClr val="phClr"/>
+        </a:solidFill>
+        <a:round/>
+      </a:ln>
+    </cs:spPr>
+  </cs:dataPointWireframe>
+  <cs:dataTable>
+    <cs:lnRef idx="0"/>
+    <cs:fillRef idx="0"/>
+    <cs:effectRef idx="0"/>
+    <cs:fontRef idx="minor">
+      <a:schemeClr val="lt1">
+        <a:lumMod val="85000"/>
+      </a:schemeClr>
+    </cs:fontRef>
+    <cs:spPr>
+      <a:ln w="9525">
+        <a:solidFill>
+          <a:schemeClr val="lt1">
+            <a:lumMod val="95000"/>
+            <a:alpha val="54000"/>
+          </a:schemeClr>
+        </a:solidFill>
+      </a:ln>
+    </cs:spPr>
+    <cs:defRPr sz="900" kern="1200"/>
+  </cs:dataTable>
+  <cs:downBar>
+    <cs:lnRef idx="0"/>
+    <cs:fillRef idx="0"/>
+    <cs:effectRef idx="0"/>
+    <cs:fontRef idx="minor">
+      <a:schemeClr val="tx1"/>
+    </cs:fontRef>
+    <cs:spPr>
+      <a:solidFill>
+        <a:schemeClr val="dk1">
+          <a:lumMod val="75000"/>
+          <a:lumOff val="25000"/>
+        </a:schemeClr>
+      </a:solidFill>
+      <a:ln w="9525">
+        <a:solidFill>
+          <a:schemeClr val="lt1">
+            <a:lumMod val="95000"/>
+            <a:alpha val="54000"/>
+          </a:schemeClr>
+        </a:solidFill>
+      </a:ln>
+    </cs:spPr>
+  </cs:downBar>
+  <cs:dropLine>
+    <cs:lnRef idx="0"/>
+    <cs:fillRef idx="0"/>
+    <cs:effectRef idx="0"/>
+    <cs:fontRef idx="minor">
+      <a:schemeClr val="tx1"/>
+    </cs:fontRef>
+    <cs:spPr>
+      <a:ln w="9525">
+        <a:solidFill>
+          <a:schemeClr val="lt1">
+            <a:lumMod val="95000"/>
+            <a:alpha val="54000"/>
+          </a:schemeClr>
+        </a:solidFill>
+        <a:prstDash val="dash"/>
+      </a:ln>
+    </cs:spPr>
+  </cs:dropLine>
+  <cs:errorBar>
+    <cs:lnRef idx="0"/>
+    <cs:fillRef idx="0"/>
+    <cs:effectRef idx="0"/>
+    <cs:fontRef idx="minor">
+      <a:schemeClr val="tx1"/>
+    </cs:fontRef>
+    <cs:spPr>
+      <a:ln w="9525" cap="flat" cmpd="sng" algn="ctr">
+        <a:solidFill>
+          <a:schemeClr val="lt1">
+            <a:lumMod val="95000"/>
+          </a:schemeClr>
+        </a:solidFill>
+        <a:round/>
+      </a:ln>
+    </cs:spPr>
+  </cs:errorBar>
+  <cs:floor>
+    <cs:lnRef idx="0"/>
+    <cs:fillRef idx="0"/>
+    <cs:effectRef idx="0"/>
+    <cs:fontRef idx="minor">
+      <a:schemeClr val="tx1"/>
+    </cs:fontRef>
+  </cs:floor>
+  <cs:gridlineMajor>
+    <cs:lnRef idx="0"/>
+    <cs:fillRef idx="0"/>
+    <cs:effectRef idx="0"/>
+    <cs:fontRef idx="minor">
+      <a:schemeClr val="tx1"/>
+    </cs:fontRef>
+    <cs:spPr>
+      <a:ln w="9525" cap="flat" cmpd="sng" algn="ctr">
+        <a:solidFill>
+          <a:schemeClr val="lt1">
+            <a:lumMod val="95000"/>
+            <a:alpha val="10000"/>
+          </a:schemeClr>
+        </a:solidFill>
+        <a:round/>
+      </a:ln>
+    </cs:spPr>
+  </cs:gridlineMajor>
+  <cs:gridlineMinor>
+    <cs:lnRef idx="0"/>
+    <cs:fillRef idx="0"/>
+    <cs:effectRef idx="0"/>
+    <cs:fontRef idx="minor">
+      <a:schemeClr val="tx1"/>
+    </cs:fontRef>
+    <cs:spPr>
+      <a:ln>
+        <a:solidFill>
+          <a:schemeClr val="lt1">
+            <a:lumMod val="95000"/>
+            <a:alpha val="5000"/>
+          </a:schemeClr>
+        </a:solidFill>
+      </a:ln>
+    </cs:spPr>
+  </cs:gridlineMinor>
+  <cs:hiLoLine>
+    <cs:lnRef idx="0"/>
+    <cs:fillRef idx="0"/>
+    <cs:effectRef idx="0"/>
+    <cs:fontRef idx="minor">
+      <a:schemeClr val="tx1"/>
+    </cs:fontRef>
+    <cs:spPr>
+      <a:ln w="9525">
+        <a:solidFill>
+          <a:schemeClr val="lt1">
+            <a:lumMod val="95000"/>
+            <a:alpha val="54000"/>
+          </a:schemeClr>
+        </a:solidFill>
+        <a:prstDash val="dash"/>
+      </a:ln>
+    </cs:spPr>
+  </cs:hiLoLine>
+  <cs:leaderLine>
+    <cs:lnRef idx="0"/>
+    <cs:fillRef idx="0"/>
+    <cs:effectRef idx="0"/>
+    <cs:fontRef idx="minor">
+      <a:schemeClr val="tx1"/>
+    </cs:fontRef>
+    <cs:spPr>
+      <a:ln w="9525">
+        <a:solidFill>
+          <a:schemeClr val="lt1">
+            <a:lumMod val="95000"/>
+            <a:alpha val="54000"/>
+          </a:schemeClr>
+        </a:solidFill>
+      </a:ln>
+    </cs:spPr>
+  </cs:leaderLine>
+  <cs:legend>
+    <cs:lnRef idx="0"/>
+    <cs:fillRef idx="0"/>
+    <cs:effectRef idx="0"/>
+    <cs:fontRef idx="minor">
+      <a:schemeClr val="lt1">
+        <a:lumMod val="85000"/>
+      </a:schemeClr>
+    </cs:fontRef>
+    <cs:defRPr sz="900" kern="1200"/>
+  </cs:legend>
+  <cs:plotArea>
+    <cs:lnRef idx="0"/>
+    <cs:fillRef idx="0"/>
+    <cs:effectRef idx="0"/>
+    <cs:fontRef idx="minor">
+      <a:schemeClr val="tx1"/>
+    </cs:fontRef>
+  </cs:plotArea>
+  <cs:plotArea3D>
+    <cs:lnRef idx="0"/>
+    <cs:fillRef idx="0"/>
+    <cs:effectRef idx="0"/>
+    <cs:fontRef idx="minor">
+      <a:schemeClr val="tx1"/>
+    </cs:fontRef>
+  </cs:plotArea3D>
+  <cs:seriesAxis>
+    <cs:lnRef idx="0"/>
+    <cs:fillRef idx="0"/>
+    <cs:effectRef idx="0"/>
+    <cs:fontRef idx="minor">
+      <a:schemeClr val="lt1">
+        <a:lumMod val="85000"/>
+      </a:schemeClr>
+    </cs:fontRef>
+    <cs:spPr>
+      <a:ln w="12700" cap="flat" cmpd="sng" algn="ctr">
+        <a:solidFill>
+          <a:schemeClr val="lt1">
+            <a:lumMod val="95000"/>
+            <a:alpha val="54000"/>
+          </a:schemeClr>
+        </a:solidFill>
+        <a:round/>
+      </a:ln>
+    </cs:spPr>
+    <cs:defRPr sz="900" kern="1200"/>
+  </cs:seriesAxis>
+  <cs:seriesLine>
+    <cs:lnRef idx="0"/>
+    <cs:fillRef idx="0"/>
+    <cs:effectRef idx="0"/>
+    <cs:fontRef idx="minor">
+      <a:schemeClr val="lt1"/>
+    </cs:fontRef>
+    <cs:spPr>
+      <a:ln w="9525" cap="flat" cmpd="sng" algn="ctr">
+        <a:solidFill>
+          <a:schemeClr val="lt1">
+            <a:lumMod val="95000"/>
+            <a:alpha val="54000"/>
+          </a:schemeClr>
+        </a:solidFill>
+        <a:round/>
+      </a:ln>
+    </cs:spPr>
+  </cs:seriesLine>
+  <cs:title>
+    <cs:lnRef idx="0"/>
+    <cs:fillRef idx="0"/>
+    <cs:effectRef idx="0"/>
+    <cs:fontRef idx="minor">
+      <a:schemeClr val="lt1">
+        <a:lumMod val="95000"/>
+      </a:schemeClr>
+    </cs:fontRef>
+    <cs:defRPr sz="1600" b="1" kern="1200" spc="100" baseline="0">
+      <a:effectLst>
+        <a:outerShdw blurRad="50800" dist="38100" dir="5400000" algn="t" rotWithShape="0">
+          <a:prstClr val="black">
+            <a:alpha val="40000"/>
+          </a:prstClr>
+        </a:outerShdw>
+      </a:effectLst>
+    </cs:defRPr>
+  </cs:title>
+  <cs:trendline>
+    <cs:lnRef idx="0">
+      <cs:styleClr val="auto"/>
+    </cs:lnRef>
+    <cs:fillRef idx="0"/>
+    <cs:effectRef idx="0"/>
+    <cs:fontRef idx="minor">
+      <a:schemeClr val="tx1"/>
+    </cs:fontRef>
+    <cs:spPr>
+      <a:ln w="19050" cap="rnd">
+        <a:solidFill>
+          <a:schemeClr val="phClr"/>
+        </a:solidFill>
+      </a:ln>
+    </cs:spPr>
+  </cs:trendline>
+  <cs:trendlineLabel>
+    <cs:lnRef idx="0"/>
+    <cs:fillRef idx="0"/>
+    <cs:effectRef idx="0"/>
+    <cs:fontRef idx="minor">
+      <a:schemeClr val="lt1">
+        <a:lumMod val="85000"/>
+      </a:schemeClr>
+    </cs:fontRef>
+    <cs:defRPr sz="900" kern="1200"/>
+  </cs:trendlineLabel>
+  <cs:upBar>
+    <cs:lnRef idx="0"/>
+    <cs:fillRef idx="0"/>
+    <cs:effectRef idx="0"/>
+    <cs:fontRef idx="minor">
+      <a:schemeClr val="tx1"/>
+    </cs:fontRef>
+    <cs:spPr>
+      <a:solidFill>
+        <a:schemeClr val="lt1"/>
+      </a:solidFill>
+      <a:ln w="9525">
+        <a:solidFill>
+          <a:schemeClr val="lt1">
+            <a:lumMod val="95000"/>
+            <a:alpha val="54000"/>
+          </a:schemeClr>
+        </a:solidFill>
+      </a:ln>
+    </cs:spPr>
+  </cs:upBar>
+  <cs:valueAxis>
+    <cs:lnRef idx="0"/>
+    <cs:fillRef idx="0"/>
+    <cs:effectRef idx="0"/>
+    <cs:fontRef idx="minor">
+      <a:schemeClr val="lt1">
+        <a:lumMod val="85000"/>
+      </a:schemeClr>
+    </cs:fontRef>
+    <cs:defRPr sz="900" kern="1200"/>
+  </cs:valueAxis>
+  <cs:wall>
+    <cs:lnRef idx="0"/>
+    <cs:fillRef idx="0"/>
+    <cs:effectRef idx="0"/>
+    <cs:fontRef idx="minor">
+      <a:schemeClr val="tx1"/>
+    </cs:fontRef>
+  </cs:wall>
+</cs:chartStyle>
+</file>
+
+<file path=word/charts/style4.xml><?xml version="1.0" encoding="utf-8"?>
 <cs:chartStyle xmlns:cs="http://schemas.microsoft.com/office/drawing/2012/chartStyle" xmlns:a="http://schemas.openxmlformats.org/drawingml/2006/main" id="233">
   <cs:axisTitle>
     <cs:lnRef idx="0"/>

</xml_diff>